<commit_message>
Added embedded example HL7 file. Placed example HL7 text into text box to prevent word adding linebreaks and carriage returns where they should not be.
Signed-off-by: James.Gilmore-A <james.gilmore@agile6.com>
</commit_message>
<xml_diff>
--- a/prime-router/docs/ReportStream-Programmers-Guide-v2.3.docx
+++ b/prime-router/docs/ReportStream-Programmers-Guide-v2.3.docx
@@ -3688,7 +3688,15 @@
           <w:color w:val="000000" w:themeColor="text1"/>
           <w:sz w:val="24"/>
         </w:rPr>
-        <w:t xml:space="preserve"> can accept either a CSV file or HL7 input data. We’ll work together to help you use one of our existing standard data models or derive new data models as needed. We’ll provide detailed documentation for expected data types and values in your data model, as well as fake data or synthetic data using that model, if needed.</w:t>
+        <w:t xml:space="preserve"> can accept either a CSV file or HL7 input data. We’ll work together to help you use one of our existing standard data models or derive new data models as needed. We’ll provide detailed documentation for expected data types and values in your data model, as well as fake data or synthetic data using that model, </w:t>
+      </w:r>
+      <w:r>
+        <w:rPr>
+          <w:color w:val="000000" w:themeColor="text1"/>
+          <w:sz w:val="24"/>
+        </w:rPr>
+        <w:lastRenderedPageBreak/>
+        <w:t>if needed.</w:t>
       </w:r>
     </w:p>
     <w:p>
@@ -3699,7 +3707,6 @@
       </w:pPr>
       <w:bookmarkStart w:id="48" w:name="_Toc111964082"/>
       <w:r>
-        <w:lastRenderedPageBreak/>
         <w:t>Special Note for HL7 OTC Tests</w:t>
       </w:r>
       <w:r>
@@ -4082,7 +4089,15 @@
           <w:color w:val="000000" w:themeColor="text1"/>
           <w:sz w:val="24"/>
         </w:rPr>
-        <w:t xml:space="preserve"> team can onboard you to our production system in “Training” mode, we’ll ask you to sign our </w:t>
+        <w:t xml:space="preserve"> team can onboard you to our production system in “Training” mode, </w:t>
+      </w:r>
+      <w:r>
+        <w:rPr>
+          <w:color w:val="000000" w:themeColor="text1"/>
+          <w:sz w:val="24"/>
+        </w:rPr>
+        <w:lastRenderedPageBreak/>
+        <w:t xml:space="preserve">we’ll ask you to sign our </w:t>
       </w:r>
       <w:hyperlink r:id="rId22">
         <w:r>
@@ -4131,15 +4146,7 @@
           <w:color w:val="000000" w:themeColor="text1"/>
           <w:sz w:val="24"/>
         </w:rPr>
-        <w:t xml:space="preserve"> doesn’t forward or transport data received in training mode; however, the response message provides detailed information on where </w:t>
-      </w:r>
-      <w:r>
-        <w:rPr>
-          <w:color w:val="000000" w:themeColor="text1"/>
-          <w:sz w:val="24"/>
-        </w:rPr>
-        <w:lastRenderedPageBreak/>
-        <w:t>your data would</w:t>
+        <w:t xml:space="preserve"> doesn’t forward or transport data received in training mode; however, the response message provides detailed information on where your data would</w:t>
       </w:r>
       <w:r>
         <w:rPr>
@@ -5116,6 +5123,7 @@
           <w:sz w:val="18"/>
           <w:szCs w:val="18"/>
         </w:rPr>
+        <w:lastRenderedPageBreak/>
         <w:tab/>
       </w:r>
       <w:proofErr w:type="spellStart"/>
@@ -5378,7 +5386,6 @@
         <w:rPr>
           <w:sz w:val="24"/>
         </w:rPr>
-        <w:lastRenderedPageBreak/>
         <w:t xml:space="preserve">Send the public key to the </w:t>
       </w:r>
       <w:proofErr w:type="spellStart"/>
@@ -6330,6 +6337,7 @@
           <w:color w:val="000000"/>
           <w:sz w:val="24"/>
         </w:rPr>
+        <w:lastRenderedPageBreak/>
         <w:t xml:space="preserve">The </w:t>
       </w:r>
       <w:proofErr w:type="spellStart"/>
@@ -6481,7 +6489,6 @@
       </w:pPr>
       <w:bookmarkStart w:id="104" w:name="_Toc111964090"/>
       <w:r>
-        <w:lastRenderedPageBreak/>
         <w:t xml:space="preserve">Step 3:  Send the signed JWT to </w:t>
       </w:r>
       <w:proofErr w:type="spellStart"/>
@@ -7337,7 +7344,15 @@
           <w:color w:val="000000"/>
           <w:sz w:val="24"/>
         </w:rPr>
-        <w:t xml:space="preserve"> using a shared secret API key. The command submits the contents of the file</w:t>
+        <w:t xml:space="preserve"> using a shared </w:t>
+      </w:r>
+      <w:r>
+        <w:rPr>
+          <w:color w:val="000000"/>
+          <w:sz w:val="24"/>
+        </w:rPr>
+        <w:lastRenderedPageBreak/>
+        <w:t>secret API key. The command submits the contents of the file</w:t>
       </w:r>
       <w:r>
         <w:rPr>
@@ -7443,15 +7458,7 @@
           <w:color w:val="000000"/>
           <w:sz w:val="24"/>
         </w:rPr>
-        <w:t xml:space="preserve"> team will provide you with the token to use as the x-functions- key </w:t>
-      </w:r>
-      <w:r>
-        <w:rPr>
-          <w:color w:val="000000"/>
-          <w:sz w:val="24"/>
-        </w:rPr>
-        <w:lastRenderedPageBreak/>
-        <w:t xml:space="preserve">value for submissions to that client-id. We’ll share secrets using </w:t>
+        <w:t xml:space="preserve"> team will provide you with the token to use as the x-functions- key value for submissions to that client-id. We’ll share secrets using </w:t>
       </w:r>
       <w:proofErr w:type="spellStart"/>
       <w:r>
@@ -8779,6 +8786,7 @@
           <w:color w:val="000000"/>
           <w:sz w:val="24"/>
         </w:rPr>
+        <w:lastRenderedPageBreak/>
         <w:t>Missing optional columns/fields</w:t>
       </w:r>
     </w:p>
@@ -12952,6 +12960,7 @@
           <w:color w:val="000000"/>
           <w:sz w:val="24"/>
         </w:rPr>
+        <w:lastRenderedPageBreak/>
         <w:t xml:space="preserve">The </w:t>
       </w:r>
       <w:proofErr w:type="spellStart"/>
@@ -13006,7 +13015,6 @@
       <w:bookmarkStart w:id="184" w:name="_Toc111964099"/>
       <w:bookmarkEnd w:id="174"/>
       <w:r>
-        <w:lastRenderedPageBreak/>
         <w:t>Asynchronous Processing</w:t>
       </w:r>
       <w:bookmarkEnd w:id="175"/>
@@ -13713,6 +13721,7 @@
           <w:color w:val="000000"/>
           <w:sz w:val="24"/>
         </w:rPr>
+        <w:lastRenderedPageBreak/>
         <w:t xml:space="preserve">Example failure response (and identical </w:t>
       </w:r>
       <w:proofErr w:type="spellStart"/>
@@ -13912,7 +13921,6 @@
           <w:sz w:val="18"/>
           <w:szCs w:val="18"/>
         </w:rPr>
-        <w:lastRenderedPageBreak/>
         <w:t xml:space="preserve">    </w:t>
       </w:r>
       <w:r>
@@ -15922,17 +15930,17 @@
       <w:bookmarkStart w:id="209" w:name="_3j2qqm3"/>
       <w:bookmarkStart w:id="210" w:name="__RefHeading___Toc2754_1344881612"/>
       <w:bookmarkStart w:id="211" w:name="_Appendix_A:_Field"/>
-      <w:bookmarkStart w:id="212" w:name="_Toc48411"/>
-      <w:bookmarkStart w:id="213" w:name="_Toc166085548"/>
-      <w:bookmarkStart w:id="214" w:name="_Toc1080938733"/>
-      <w:bookmarkStart w:id="215" w:name="_Toc1997617048"/>
-      <w:bookmarkStart w:id="216" w:name="_Toc1148620073"/>
-      <w:bookmarkStart w:id="217" w:name="_Toc225629397"/>
-      <w:bookmarkStart w:id="218" w:name="_Toc272319685"/>
-      <w:bookmarkStart w:id="219" w:name="_Toc2062148344"/>
-      <w:bookmarkStart w:id="220" w:name="_Toc315177391"/>
-      <w:bookmarkStart w:id="221" w:name="_Toc97831190"/>
-      <w:bookmarkStart w:id="222" w:name="_Toc111964102"/>
+      <w:bookmarkStart w:id="212" w:name="_Toc111964102"/>
+      <w:bookmarkStart w:id="213" w:name="_Toc48411"/>
+      <w:bookmarkStart w:id="214" w:name="_Toc166085548"/>
+      <w:bookmarkStart w:id="215" w:name="_Toc1080938733"/>
+      <w:bookmarkStart w:id="216" w:name="_Toc1997617048"/>
+      <w:bookmarkStart w:id="217" w:name="_Toc1148620073"/>
+      <w:bookmarkStart w:id="218" w:name="_Toc225629397"/>
+      <w:bookmarkStart w:id="219" w:name="_Toc272319685"/>
+      <w:bookmarkStart w:id="220" w:name="_Toc2062148344"/>
+      <w:bookmarkStart w:id="221" w:name="_Toc315177391"/>
+      <w:bookmarkStart w:id="222" w:name="_Toc97831190"/>
       <w:bookmarkEnd w:id="209"/>
       <w:bookmarkEnd w:id="210"/>
       <w:bookmarkEnd w:id="211"/>
@@ -15940,11 +15948,10 @@
         <w:lastRenderedPageBreak/>
         <w:t>Appendix A: Field List</w:t>
       </w:r>
-      <w:bookmarkEnd w:id="222"/>
+      <w:bookmarkEnd w:id="212"/>
       <w:r>
         <w:t xml:space="preserve"> </w:t>
       </w:r>
-      <w:bookmarkEnd w:id="212"/>
       <w:bookmarkEnd w:id="213"/>
       <w:bookmarkEnd w:id="214"/>
       <w:bookmarkEnd w:id="215"/>
@@ -15954,6 +15961,7 @@
       <w:bookmarkEnd w:id="219"/>
       <w:bookmarkEnd w:id="220"/>
       <w:bookmarkEnd w:id="221"/>
+      <w:bookmarkEnd w:id="222"/>
     </w:p>
     <w:p>
       <w:pPr>
@@ -17552,6 +17560,7 @@
                 <w:sz w:val="16"/>
                 <w:szCs w:val="16"/>
               </w:rPr>
+              <w:lastRenderedPageBreak/>
               <w:t>patient_name_middle</w:t>
             </w:r>
             <w:proofErr w:type="spellEnd"/>
@@ -17792,7 +17801,6 @@
                 <w:sz w:val="16"/>
                 <w:szCs w:val="16"/>
               </w:rPr>
-              <w:lastRenderedPageBreak/>
               <w:t>patient_street</w:t>
             </w:r>
             <w:proofErr w:type="spellEnd"/>
@@ -20799,7 +20807,17 @@
                 <w:sz w:val="16"/>
                 <w:szCs w:val="16"/>
               </w:rPr>
-              <w:t>1002-5 or American Indian or Alaska Native</w:t>
+              <w:t xml:space="preserve">1002-5 or American Indian or Alaska </w:t>
+            </w:r>
+            <w:r>
+              <w:rPr>
+                <w:rFonts w:ascii="Arial" w:eastAsia="Arial" w:hAnsi="Arial" w:cs="Arial"/>
+                <w:color w:val="1B1B1B"/>
+                <w:sz w:val="16"/>
+                <w:szCs w:val="16"/>
+              </w:rPr>
+              <w:lastRenderedPageBreak/>
+              <w:t>Native</w:t>
             </w:r>
           </w:p>
           <w:p>
@@ -20889,17 +20907,7 @@
                 <w:sz w:val="16"/>
                 <w:szCs w:val="16"/>
               </w:rPr>
-              <w:t xml:space="preserve">2076-8 or Native </w:t>
-            </w:r>
-            <w:r>
-              <w:rPr>
-                <w:rFonts w:ascii="Arial" w:eastAsia="Arial" w:hAnsi="Arial" w:cs="Arial"/>
-                <w:color w:val="1B1B1B"/>
-                <w:sz w:val="16"/>
-                <w:szCs w:val="16"/>
-              </w:rPr>
-              <w:lastRenderedPageBreak/>
-              <w:t>Hawaiian or Other Pacific Islander</w:t>
+              <w:t>2076-8 or Native Hawaiian or Other Pacific Islander</w:t>
             </w:r>
           </w:p>
           <w:p>
@@ -21071,7 +21079,17 @@
                 <w:szCs w:val="16"/>
               </w:rPr>
               <w:lastRenderedPageBreak/>
-              <w:t xml:space="preserve">File will fail if numeric values or text values are not entered using acceptable values or field is left blank. Accepted values come from values mapped to LOINC codes you can find in the </w:t>
+              <w:t xml:space="preserve">File will fail if numeric values or text values are not entered using acceptable values or field is left blank. Accepted values come from values mapped to LOINC </w:t>
+            </w:r>
+            <w:r>
+              <w:rPr>
+                <w:rFonts w:ascii="Arial" w:eastAsia="Arial" w:hAnsi="Arial" w:cs="Arial"/>
+                <w:color w:val="1B1B1B"/>
+                <w:sz w:val="16"/>
+                <w:szCs w:val="16"/>
+              </w:rPr>
+              <w:lastRenderedPageBreak/>
+              <w:t xml:space="preserve">codes you can find in the </w:t>
             </w:r>
             <w:hyperlink r:id="rId34">
               <w:r>
@@ -21131,6 +21149,7 @@
                 <w:sz w:val="16"/>
                 <w:szCs w:val="16"/>
               </w:rPr>
+              <w:lastRenderedPageBreak/>
               <w:t>patient_ethnicity</w:t>
             </w:r>
             <w:proofErr w:type="spellEnd"/>
@@ -22910,16 +22929,7 @@
                 <w:sz w:val="16"/>
                 <w:szCs w:val="16"/>
               </w:rPr>
-              <w:t xml:space="preserve"> System for </w:t>
-            </w:r>
-            <w:r>
-              <w:rPr>
-                <w:color w:val="000000" w:themeColor="text1"/>
-                <w:sz w:val="16"/>
-                <w:szCs w:val="16"/>
-              </w:rPr>
-              <w:lastRenderedPageBreak/>
-              <w:t>Rapid Detection of SARS-CoV-2*</w:t>
+              <w:t xml:space="preserve"> System for Rapid Detection of SARS-CoV-2*</w:t>
             </w:r>
             <w:r>
               <w:rPr>
@@ -23082,22 +23092,23 @@
                 <w:sz w:val="16"/>
                 <w:szCs w:val="16"/>
               </w:rPr>
-              <w:t xml:space="preserve"> fail if value not entered using accepted values or field is left blank. Go to https://www.cdc.gov/csels/dls/sars-cov-2-livd-codes.html. Click on the Mapping Tool labeled "LIVD SARS-CoV-2 Test Codes.xlsx" to download the file. </w:t>
+              <w:t xml:space="preserve"> fail if value not entered using accepted values or field is left blank. Go to https://www.cdc.gov/csels/dls</w:t>
             </w:r>
             <w:r>
               <w:rPr>
                 <w:color w:val="1B1B1B"/>
                 <w:sz w:val="16"/>
-              </w:rPr>
-              <w:t xml:space="preserve">Locate the saved </w:t>
+                <w:szCs w:val="16"/>
+              </w:rPr>
+              <w:lastRenderedPageBreak/>
+              <w:t xml:space="preserve">/sars-cov-2-livd-codes.html. Click on the Mapping Tool labeled "LIVD SARS-CoV-2 Test Codes.xlsx" to download the file. </w:t>
             </w:r>
             <w:r>
               <w:rPr>
                 <w:color w:val="1B1B1B"/>
                 <w:sz w:val="16"/>
               </w:rPr>
-              <w:lastRenderedPageBreak/>
-              <w:t xml:space="preserve">file on your computer and open it. </w:t>
+              <w:t xml:space="preserve">Locate the saved file on your computer and open it. </w:t>
             </w:r>
             <w:r>
               <w:rPr>
@@ -24174,6 +24185,7 @@
                 <w:sz w:val="16"/>
                 <w:szCs w:val="16"/>
               </w:rPr>
+              <w:lastRenderedPageBreak/>
               <w:t>test_result</w:t>
             </w:r>
             <w:proofErr w:type="spellEnd"/>
@@ -24358,7 +24370,6 @@
                 <w:szCs w:val="18"/>
                 <w:lang w:val="en"/>
               </w:rPr>
-              <w:lastRenderedPageBreak/>
               <w:t>“Positive”</w:t>
             </w:r>
           </w:p>
@@ -24471,7 +24482,6 @@
                 <w:sz w:val="16"/>
                 <w:szCs w:val="16"/>
               </w:rPr>
-              <w:lastRenderedPageBreak/>
               <w:t xml:space="preserve">File will fail if value is not entered using accepted text values or SNOMED codes, or if the field is left blank. Enter a value from the common values listed. </w:t>
             </w:r>
           </w:p>
@@ -24490,7 +24500,6 @@
                 <w:sz w:val="16"/>
                 <w:szCs w:val="16"/>
               </w:rPr>
-              <w:lastRenderedPageBreak/>
               <w:t>Go to https://www.cdc.gov/csels/dls/sars-cov-2-livd-codes.html. Click on the Mapping Tool labeled "LIVD SARS-CoV-2 Test Codes.xlsx" to download the file.</w:t>
             </w:r>
           </w:p>
@@ -24564,7 +24573,6 @@
                 <w:sz w:val="16"/>
                 <w:szCs w:val="16"/>
               </w:rPr>
-              <w:lastRenderedPageBreak/>
               <w:t>order_test_date</w:t>
             </w:r>
             <w:proofErr w:type="spellEnd"/>
@@ -25878,7 +25886,15 @@
                 <w:sz w:val="16"/>
                 <w:szCs w:val="16"/>
               </w:rPr>
-              <w:t xml:space="preserve"> comments from a physician or lab technician you want to relay to your public health department</w:t>
+              <w:t xml:space="preserve"> comments from a physician </w:t>
+            </w:r>
+            <w:r>
+              <w:rPr>
+                <w:sz w:val="16"/>
+                <w:szCs w:val="16"/>
+              </w:rPr>
+              <w:lastRenderedPageBreak/>
+              <w:t>or lab technician you want to relay to your public health department</w:t>
             </w:r>
             <w:r>
               <w:rPr>
@@ -25935,7 +25951,16 @@
                 <w:sz w:val="16"/>
                 <w:szCs w:val="16"/>
               </w:rPr>
-              <w:t>This value is optional and can be left blank if no information is provided.</w:t>
+              <w:lastRenderedPageBreak/>
+              <w:t xml:space="preserve">This value is optional and can </w:t>
+            </w:r>
+            <w:r>
+              <w:rPr>
+                <w:sz w:val="16"/>
+                <w:szCs w:val="16"/>
+              </w:rPr>
+              <w:lastRenderedPageBreak/>
+              <w:t>be left blank if no information is provided.</w:t>
             </w:r>
           </w:p>
           <w:p>
@@ -26002,6 +26027,7 @@
                 <w:sz w:val="16"/>
                 <w:szCs w:val="16"/>
               </w:rPr>
+              <w:lastRenderedPageBreak/>
               <w:t>test_result_status</w:t>
             </w:r>
             <w:proofErr w:type="spellEnd"/>
@@ -26163,7 +26189,6 @@
                 <w:szCs w:val="18"/>
                 <w:lang w:val="en"/>
               </w:rPr>
-              <w:lastRenderedPageBreak/>
               <w:t>“C” for Corrected Result</w:t>
             </w:r>
           </w:p>
@@ -26192,16 +26217,7 @@
                 <w:sz w:val="16"/>
                 <w:szCs w:val="16"/>
               </w:rPr>
-              <w:lastRenderedPageBreak/>
-              <w:t xml:space="preserve">Enter test result status using the accepted format. </w:t>
-            </w:r>
-            <w:r>
-              <w:rPr>
-                <w:sz w:val="16"/>
-                <w:szCs w:val="16"/>
-              </w:rPr>
-              <w:lastRenderedPageBreak/>
-              <w:t>If left blank, value will default to “F” for CSV.</w:t>
+              <w:t>Enter test result status using the accepted format. If left blank, value will default to “F” for CSV.</w:t>
             </w:r>
           </w:p>
         </w:tc>
@@ -26234,12 +26250,12 @@
         <w:tblLook w:val="0600" w:firstRow="0" w:lastRow="0" w:firstColumn="0" w:lastColumn="0" w:noHBand="1" w:noVBand="1"/>
       </w:tblPr>
       <w:tblGrid>
-        <w:gridCol w:w="1362"/>
-        <w:gridCol w:w="1203"/>
-        <w:gridCol w:w="1050"/>
-        <w:gridCol w:w="1044"/>
-        <w:gridCol w:w="2137"/>
-        <w:gridCol w:w="2814"/>
+        <w:gridCol w:w="1379"/>
+        <w:gridCol w:w="1231"/>
+        <w:gridCol w:w="1059"/>
+        <w:gridCol w:w="1056"/>
+        <w:gridCol w:w="2326"/>
+        <w:gridCol w:w="2559"/>
       </w:tblGrid>
       <w:tr>
         <w:tc>
@@ -29272,6 +29288,7 @@
                 <w:sz w:val="16"/>
                 <w:szCs w:val="16"/>
               </w:rPr>
+              <w:lastRenderedPageBreak/>
               <w:t>ordering_provider_phone_number</w:t>
             </w:r>
             <w:proofErr w:type="spellEnd"/>
@@ -29316,7 +29333,6 @@
               <w:rPr>
                 <w:sz w:val="16"/>
               </w:rPr>
-              <w:lastRenderedPageBreak/>
               <w:t>ORC-14.7</w:t>
             </w:r>
           </w:p>
@@ -29418,7 +29434,6 @@
                 <w:b/>
                 <w:sz w:val="16"/>
               </w:rPr>
-              <w:lastRenderedPageBreak/>
               <w:t>Accepted Format:</w:t>
             </w:r>
           </w:p>
@@ -29452,7 +29467,6 @@
                 <w:color w:val="1B1B1B"/>
                 <w:sz w:val="16"/>
               </w:rPr>
-              <w:lastRenderedPageBreak/>
               <w:t>File will fail if value is not entered using accepted format or field is left blank.</w:t>
             </w:r>
           </w:p>
@@ -31459,7 +31473,6 @@
               <w:rPr>
                 <w:sz w:val="16"/>
               </w:rPr>
-              <w:lastRenderedPageBreak/>
               <w:t>Requested</w:t>
             </w:r>
           </w:p>
@@ -31492,7 +31505,6 @@
               <w:rPr>
                 <w:sz w:val="16"/>
               </w:rPr>
-              <w:lastRenderedPageBreak/>
               <w:t>Requested</w:t>
             </w:r>
           </w:p>
@@ -31529,7 +31541,6 @@
                 <w:sz w:val="16"/>
                 <w:szCs w:val="16"/>
               </w:rPr>
-              <w:lastRenderedPageBreak/>
               <w:t>patient's pregnancy</w:t>
             </w:r>
             <w:r>
@@ -31744,7 +31755,6 @@
                 <w:color w:val="1B1B1B"/>
                 <w:sz w:val="16"/>
               </w:rPr>
-              <w:lastRenderedPageBreak/>
               <w:t xml:space="preserve">Field is not </w:t>
             </w:r>
             <w:proofErr w:type="gramStart"/>
@@ -31761,15 +31771,7 @@
                 <w:color w:val="1B1B1B"/>
                 <w:sz w:val="16"/>
               </w:rPr>
-              <w:t xml:space="preserve"> </w:t>
-            </w:r>
-            <w:r>
-              <w:rPr>
-                <w:color w:val="1B1B1B"/>
-                <w:sz w:val="16"/>
-              </w:rPr>
-              <w:lastRenderedPageBreak/>
-              <w:t>requested for thorough reporting. Enter one of the acceptable values exactly as displayed.</w:t>
+              <w:t xml:space="preserve"> requested for thorough reporting. Enter one of the acceptable values exactly as displayed.</w:t>
             </w:r>
           </w:p>
         </w:tc>
@@ -31798,7 +31800,6 @@
                 <w:sz w:val="16"/>
                 <w:szCs w:val="16"/>
               </w:rPr>
-              <w:lastRenderedPageBreak/>
               <w:t>employed_in_healthcare</w:t>
             </w:r>
             <w:proofErr w:type="spellEnd"/>
@@ -32847,6 +32848,7 @@
                 <w:sz w:val="16"/>
                 <w:szCs w:val="16"/>
               </w:rPr>
+              <w:lastRenderedPageBreak/>
               <w:t>resident_congregate_setting</w:t>
             </w:r>
             <w:proofErr w:type="spellEnd"/>
@@ -33113,7 +33115,6 @@
                 <w:sz w:val="16"/>
                 <w:szCs w:val="16"/>
               </w:rPr>
-              <w:lastRenderedPageBreak/>
               <w:t>U (Unknown)</w:t>
             </w:r>
           </w:p>
@@ -33149,7 +33150,6 @@
                 <w:color w:val="1B1B1B"/>
                 <w:sz w:val="16"/>
               </w:rPr>
-              <w:lastRenderedPageBreak/>
               <w:t xml:space="preserve">Field is not </w:t>
             </w:r>
             <w:proofErr w:type="gramStart"/>
@@ -34054,6 +34054,7 @@
                 <w:sz w:val="16"/>
                 <w:szCs w:val="16"/>
               </w:rPr>
+              <w:lastRenderedPageBreak/>
               <w:t>OBX-5.1</w:t>
             </w:r>
           </w:p>
@@ -34082,6 +34083,7 @@
                 <w:sz w:val="16"/>
                 <w:szCs w:val="16"/>
               </w:rPr>
+              <w:lastRenderedPageBreak/>
               <w:t>Requested</w:t>
             </w:r>
           </w:p>
@@ -34140,7 +34142,16 @@
                 <w:sz w:val="16"/>
                 <w:szCs w:val="16"/>
               </w:rPr>
-              <w:t xml:space="preserve"> Enter patient's intensive care unit (ICU) status</w:t>
+              <w:t xml:space="preserve"> Enter patient's intensive care unit (ICU) </w:t>
+            </w:r>
+            <w:r>
+              <w:rPr>
+                <w:color w:val="1B1B1B"/>
+                <w:sz w:val="16"/>
+                <w:szCs w:val="16"/>
+              </w:rPr>
+              <w:lastRenderedPageBreak/>
+              <w:t>status</w:t>
             </w:r>
             <w:r>
               <w:rPr>
@@ -34297,6 +34308,7 @@
                 <w:sz w:val="16"/>
                 <w:szCs w:val="16"/>
               </w:rPr>
+              <w:lastRenderedPageBreak/>
               <w:t xml:space="preserve">Field is not </w:t>
             </w:r>
             <w:proofErr w:type="gramStart"/>
@@ -34315,7 +34327,16 @@
                 <w:sz w:val="16"/>
                 <w:szCs w:val="16"/>
               </w:rPr>
-              <w:t xml:space="preserve"> requested for thorough reporting. Enter one of the acceptable values exactly as displayed.</w:t>
+              <w:t xml:space="preserve"> requested for thorough </w:t>
+            </w:r>
+            <w:r>
+              <w:rPr>
+                <w:color w:val="1B1B1B"/>
+                <w:sz w:val="16"/>
+                <w:szCs w:val="16"/>
+              </w:rPr>
+              <w:lastRenderedPageBreak/>
+              <w:t>reporting. Enter one of the acceptable values exactly as displayed.</w:t>
             </w:r>
           </w:p>
         </w:tc>
@@ -38172,6 +38193,685 @@
       </w:pPr>
       <w:r>
         <w:rPr>
+          <w:rFonts w:ascii="Arial" w:eastAsia="Arial" w:hAnsi="Arial" w:cs="Arial"/>
+          <w:noProof/>
+          <w:sz w:val="18"/>
+          <w:szCs w:val="18"/>
+        </w:rPr>
+        <mc:AlternateContent>
+          <mc:Choice Requires="wps">
+            <w:drawing>
+              <wp:anchor distT="45720" distB="45720" distL="114300" distR="114300" simplePos="0" relativeHeight="251660288" behindDoc="0" locked="0" layoutInCell="1" allowOverlap="1" wp14:anchorId="3B3A3578" wp14:editId="791E7E90">
+                <wp:simplePos x="0" y="0"/>
+                <wp:positionH relativeFrom="margin">
+                  <wp:posOffset>-297180</wp:posOffset>
+                </wp:positionH>
+                <wp:positionV relativeFrom="paragraph">
+                  <wp:posOffset>223520</wp:posOffset>
+                </wp:positionV>
+                <wp:extent cx="7172325" cy="7955280"/>
+                <wp:effectExtent l="0" t="0" r="28575" b="26670"/>
+                <wp:wrapNone/>
+                <wp:docPr id="217" name="Text Box 2"/>
+                <wp:cNvGraphicFramePr>
+                  <a:graphicFrameLocks xmlns:a="http://schemas.openxmlformats.org/drawingml/2006/main"/>
+                </wp:cNvGraphicFramePr>
+                <a:graphic xmlns:a="http://schemas.openxmlformats.org/drawingml/2006/main">
+                  <a:graphicData uri="http://schemas.microsoft.com/office/word/2010/wordprocessingShape">
+                    <wps:wsp>
+                      <wps:cNvSpPr txBox="1">
+                        <a:spLocks noChangeArrowheads="1"/>
+                      </wps:cNvSpPr>
+                      <wps:spPr bwMode="auto">
+                        <a:xfrm>
+                          <a:off x="0" y="0"/>
+                          <a:ext cx="7172325" cy="7955280"/>
+                        </a:xfrm>
+                        <a:prstGeom prst="rect">
+                          <a:avLst/>
+                        </a:prstGeom>
+                        <a:solidFill>
+                          <a:srgbClr val="FFFFFF"/>
+                        </a:solidFill>
+                        <a:ln w="9525">
+                          <a:solidFill>
+                            <a:schemeClr val="bg1"/>
+                          </a:solidFill>
+                          <a:miter lim="800000"/>
+                          <a:headEnd/>
+                          <a:tailEnd/>
+                        </a:ln>
+                      </wps:spPr>
+                      <wps:txbx>
+                        <w:txbxContent>
+                          <w:p>
+                            <w:r>
+                              <w:rPr>
+                                <w:sz w:val="20"/>
+                                <w:szCs w:val="20"/>
+                              </w:rPr>
+                              <w:t xml:space="preserve">FHS|^~\&amp;|CDC PRIME - </w:t>
+                            </w:r>
+                            <w:proofErr w:type="gramStart"/>
+                            <w:r>
+                              <w:rPr>
+                                <w:sz w:val="20"/>
+                                <w:szCs w:val="20"/>
+                              </w:rPr>
+                              <w:t>Atlanta,^</w:t>
+                            </w:r>
+                            <w:proofErr w:type="gramEnd"/>
+                            <w:r>
+                              <w:rPr>
+                                <w:sz w:val="20"/>
+                                <w:szCs w:val="20"/>
+                              </w:rPr>
+                              <w:t>2.16.840.1.114222.4.1.237821^ISO|CDC PRIME - Atlanta,^2.16.840.1.114222.4.1.237821^ISO|||202108031315+0000</w:t>
+                            </w:r>
+                            <w:r>
+                              <w:rPr>
+                                <w:sz w:val="20"/>
+                                <w:szCs w:val="20"/>
+                              </w:rPr>
+                              <w:cr/>
+                              <w:t xml:space="preserve">BHS|^~\&amp;|CDC PRIME - </w:t>
+                            </w:r>
+                            <w:proofErr w:type="gramStart"/>
+                            <w:r>
+                              <w:rPr>
+                                <w:sz w:val="20"/>
+                                <w:szCs w:val="20"/>
+                              </w:rPr>
+                              <w:t>Atlanta,^</w:t>
+                            </w:r>
+                            <w:proofErr w:type="gramEnd"/>
+                            <w:r>
+                              <w:rPr>
+                                <w:sz w:val="20"/>
+                                <w:szCs w:val="20"/>
+                              </w:rPr>
+                              <w:t>2.16.840.1.114222.4.1.237821^ISO|CDC PRIME - Atlanta,^2.16.840.1.114222.4.1.237821^ISO|||202108031315+0000</w:t>
+                            </w:r>
+                            <w:r>
+                              <w:rPr>
+                                <w:sz w:val="20"/>
+                                <w:szCs w:val="20"/>
+                              </w:rPr>
+                              <w:cr/>
+                              <w:t>MSH|^~\&amp;|CDC PRIME - Atlanta,^2.16.840.1.114222.4.1.237821^ISO|Winchester House^05D2222542^ISO|CDPH CA REDIE^2.16.840.1.114222.4.3.3.10.1.1^ISO|CDPH_CID^2.16.840.1.114222.4.1.214104^ISO|20210803131511.0147+0000||ORU^R01^ORU_R01|1234d1d1-95fe-462c-8ac6-46728dba581c|P|2.5.1|||NE|NE|USA|UNICODE UTF-8|||PHLabReport-NoAck^ELR_Receiver^2.16.840.1.113883.9.11^ISO</w:t>
+                            </w:r>
+                            <w:r>
+                              <w:rPr>
+                                <w:sz w:val="20"/>
+                                <w:szCs w:val="20"/>
+                              </w:rPr>
+                              <w:cr/>
+                            </w:r>
+                            <w:proofErr w:type="spellStart"/>
+                            <w:r>
+                              <w:rPr>
+                                <w:sz w:val="20"/>
+                                <w:szCs w:val="20"/>
+                              </w:rPr>
+                              <w:t>SFT|Centers</w:t>
+                            </w:r>
+                            <w:proofErr w:type="spellEnd"/>
+                            <w:r>
+                              <w:rPr>
+                                <w:sz w:val="20"/>
+                                <w:szCs w:val="20"/>
+                              </w:rPr>
+                              <w:t xml:space="preserve"> for Disease Control and Prevention|0.1-SNAPSHOT|PRIME Data Hub|0.1-SNAPSHOT||202107260000</w:t>
+                            </w:r>
+                            <w:r>
+                              <w:rPr>
+                                <w:sz w:val="20"/>
+                                <w:szCs w:val="20"/>
+                              </w:rPr>
+                              <w:cr/>
+                              <w:t>PID|1||09d12345-0987-1234-1234-111b1ee0879f^^^Winchester House&amp;05D2222542&amp;ISO^PI^&amp;05D2222542&amp;ISO||Bunny^Bugs^C^^^^L||19000101|M||2106-3^White^HL70005^^^^2.5.1|12345 Main St^^San Jose^CA^95125^USA^^^06085||(123)456-7890^PRN^PH^^1^123^4567890|||||||||N^Non Hispanic or Latino^HL70189^^^^2.9||||||||N</w:t>
+                            </w:r>
+                            <w:r>
+                              <w:rPr>
+                                <w:sz w:val="20"/>
+                                <w:szCs w:val="20"/>
+                              </w:rPr>
+                              <w:cr/>
+                              <w:t xml:space="preserve">ORC|RE|1234d1d1-95fe-462c-8ac6-46728dba581c^Winchester House^05D2222542^ISO|1234d1d1-95fe-462c-8ac6-46728dba581c^Winchester House^05D2222542^ISO|||||||||1679892871^Doolittle^Doctor^^^^^^CMS&amp;2.16.840.1.113883.3.249&amp;ISO^^^^NPI||(123)456-7890^WPN^PH^^1^123^4567890|202108020000+0000||||||Winchester House|6789 Main St^^San Jose^CA^95126^^^^06085|(123)456-7890^WPN^PH^^1^123^4567890|6789 Main St^^San Jose^CA^95126 </w:t>
+                            </w:r>
+                            <w:r>
+                              <w:rPr>
+                                <w:sz w:val="20"/>
+                                <w:szCs w:val="20"/>
+                              </w:rPr>
+                              <w:cr/>
+                              <w:t>OBR|1|1234d1d1-95fe-462c-8ac6-46728dba581c^Winchester House^05D2222542^ISO|1234d1d1-95fe-462c-8ac6-46728dba581c^Winchester House^05D2222542^ISO|94558-4^SARS-CoV-2 (COVID-19) Ag [Presence] in Respiratory specimen by Rapid immunoassay^LN^^^^2.68|||202108020000-0500|202108020000-0500||||||||1679892871^Doolittle^Doctor^^^^^^CMS&amp;2.16.840.1.113883.3.249&amp;ISO^^^^NPI|(123)456-7890^WPN^PH^^1^123^4567890|||||202108020000-0500|||F</w:t>
+                            </w:r>
+                            <w:r>
+                              <w:rPr>
+                                <w:sz w:val="20"/>
+                                <w:szCs w:val="20"/>
+                              </w:rPr>
+                              <w:cr/>
+                              <w:t xml:space="preserve">OBX|1|CWE|94558-4^SARS-CoV-2 (COVID-19) Ag [Presence] in Respiratory specimen by Rapid </w:t>
+                            </w:r>
+                            <w:proofErr w:type="spellStart"/>
+                            <w:r>
+                              <w:rPr>
+                                <w:sz w:val="20"/>
+                                <w:szCs w:val="20"/>
+                              </w:rPr>
+                              <w:t>immunoassay^LN</w:t>
+                            </w:r>
+                            <w:proofErr w:type="spellEnd"/>
+                            <w:r>
+                              <w:rPr>
+                                <w:sz w:val="20"/>
+                                <w:szCs w:val="20"/>
+                              </w:rPr>
+                              <w:t xml:space="preserve">^^^^2.68||260415000^Not </w:t>
+                            </w:r>
+                            <w:proofErr w:type="spellStart"/>
+                            <w:r>
+                              <w:rPr>
+                                <w:sz w:val="20"/>
+                                <w:szCs w:val="20"/>
+                              </w:rPr>
+                              <w:t>detected^SCT</w:t>
+                            </w:r>
+                            <w:proofErr w:type="spellEnd"/>
+                            <w:r>
+                              <w:rPr>
+                                <w:sz w:val="20"/>
+                                <w:szCs w:val="20"/>
+                              </w:rPr>
+                              <w:t>|||</w:t>
+                            </w:r>
+                            <w:proofErr w:type="spellStart"/>
+                            <w:r>
+                              <w:rPr>
+                                <w:sz w:val="20"/>
+                                <w:szCs w:val="20"/>
+                              </w:rPr>
+                              <w:t>N^Normal</w:t>
+                            </w:r>
+                            <w:proofErr w:type="spellEnd"/>
+                            <w:r>
+                              <w:rPr>
+                                <w:sz w:val="20"/>
+                                <w:szCs w:val="20"/>
+                              </w:rPr>
+                              <w:t xml:space="preserve"> (applies to non-numeric results)^HL70078^^^^2.7|||F|||202108020000-0500|05D2222542^ISO||BD </w:t>
+                            </w:r>
+                            <w:proofErr w:type="spellStart"/>
+                            <w:r>
+                              <w:rPr>
+                                <w:sz w:val="20"/>
+                                <w:szCs w:val="20"/>
+                              </w:rPr>
+                              <w:t>Veritor</w:t>
+                            </w:r>
+                            <w:proofErr w:type="spellEnd"/>
+                            <w:r>
+                              <w:rPr>
+                                <w:sz w:val="20"/>
+                                <w:szCs w:val="20"/>
+                              </w:rPr>
+                              <w:t xml:space="preserve"> System for Rapid Detection of SARS-CoV-2_Becton, Dickinson and Company (BD)^BD </w:t>
+                            </w:r>
+                            <w:proofErr w:type="spellStart"/>
+                            <w:r>
+                              <w:rPr>
+                                <w:sz w:val="20"/>
+                                <w:szCs w:val="20"/>
+                              </w:rPr>
+                              <w:t>Veritor</w:t>
+                            </w:r>
+                            <w:proofErr w:type="spellEnd"/>
+                            <w:r>
+                              <w:rPr>
+                                <w:sz w:val="20"/>
+                                <w:szCs w:val="20"/>
+                              </w:rPr>
+                              <w:t xml:space="preserve"> System for Rapid Detection of SARS-CoV-2^99ELR^^^^2.68^^BD </w:t>
+                            </w:r>
+                            <w:proofErr w:type="spellStart"/>
+                            <w:r>
+                              <w:rPr>
+                                <w:sz w:val="20"/>
+                                <w:szCs w:val="20"/>
+                              </w:rPr>
+                              <w:t>Veritor</w:t>
+                            </w:r>
+                            <w:proofErr w:type="spellEnd"/>
+                            <w:r>
+                              <w:rPr>
+                                <w:sz w:val="20"/>
+                                <w:szCs w:val="20"/>
+                              </w:rPr>
+                              <w:t xml:space="preserve"> System for Rapid Detection of SARS-CoV-2_Becton, Dickinson and Company (BD)_EUA||202108020000-0500||||Winchester House^^^^^ISO&amp;2.16.840.1.113883.19.4.6&amp;ISO^XX^^^05D2222542|6789 Main St^^San Jose^CA^95126^^^^06085</w:t>
+                            </w:r>
+                            <w:r>
+                              <w:rPr>
+                                <w:sz w:val="20"/>
+                                <w:szCs w:val="20"/>
+                              </w:rPr>
+                              <w:cr/>
+                              <w:t>OBX|2|CWE|95418-0^Whether patient is employed in a healthcare setting^LN^^^^2.69||N^No^HL70136||||||F|||202108020000-0500|05D2222542||||202108020000-0500||||Winchester House^^^^^ISO&amp;2.16.840.1.113883.19.4.6&amp;ISO^XX^^^05D2222542|6789 Main St^^San Jose^CA^95126-5285^^^^06085|||||QST</w:t>
+                            </w:r>
+                            <w:r>
+                              <w:rPr>
+                                <w:sz w:val="20"/>
+                                <w:szCs w:val="20"/>
+                              </w:rPr>
+                              <w:cr/>
+                              <w:t>OBX|3|CWE|95417-2^First test for condition of interest^LN^^^^2.69||N^No^HL70136||||||F|||202108020000-0500|05D2222542||||202108020000-0500||||Winchester House^^^^^ISO&amp;2.16.840.1.113883.19.4.6&amp;ISO^XX^^^05D2222542|6789 Main St^^San Jose^CA^95126-5285^^^^06085|||||QST</w:t>
+                            </w:r>
+                            <w:r>
+                              <w:rPr>
+                                <w:sz w:val="20"/>
+                                <w:szCs w:val="20"/>
+                              </w:rPr>
+                              <w:cr/>
+                              <w:t>OBX|4|CWE|95421-4^Resides in a congregate care setting^LN^^^^2.69||Y^Yes^HL70136||||||F|||202108020000-0500|05D2222542||||202108020000-0500||||Winchester House^^^^^ISO&amp;2.16.840.1.113883.19.4.6&amp;ISO^XX^^^05D2222542|6789 Main St^^San Jose^CA^95126-5285^^^^06085|||||QST</w:t>
+                            </w:r>
+                            <w:r>
+                              <w:rPr>
+                                <w:sz w:val="20"/>
+                                <w:szCs w:val="20"/>
+                              </w:rPr>
+                              <w:cr/>
+                              <w:t>OBX|5|CWE|95419-8^Has symptoms related to condition of interest^LN^^^^2.69||N^No^HL70136||||||F|||202108020000-0500|05D2222542||||202108020000-0500||||Winchester House^^^^^ISO&amp;2.16.840.1.113883.19.4.6&amp;ISO^XX^^^05D2222542|6789 Main St^^San Jose^CA^95126-5285^^^^06085|||||QST</w:t>
+                            </w:r>
+                            <w:r>
+                              <w:rPr>
+                                <w:sz w:val="20"/>
+                                <w:szCs w:val="20"/>
+                              </w:rPr>
+                              <w:cr/>
+                              <w:t xml:space="preserve">SPM|1|1234d1d1-95fe-462c-8ac6-46728dba581c&amp;&amp;05D2222542&amp;ISO^1234d1d1-95fe-462c-8ac6-46728dba581c&amp;&amp;05D2222542&amp;ISO||445297001^Swab of internal </w:t>
+                            </w:r>
+                            <w:proofErr w:type="spellStart"/>
+                            <w:r>
+                              <w:rPr>
+                                <w:sz w:val="20"/>
+                                <w:szCs w:val="20"/>
+                              </w:rPr>
+                              <w:t>nose^SCT</w:t>
+                            </w:r>
+                            <w:proofErr w:type="spellEnd"/>
+                            <w:r>
+                              <w:rPr>
+                                <w:sz w:val="20"/>
+                                <w:szCs w:val="20"/>
+                              </w:rPr>
+                              <w:t xml:space="preserve">^^^^2.67||||53342003^Internal nose structure (body </w:t>
+                            </w:r>
+                            <w:proofErr w:type="gramStart"/>
+                            <w:r>
+                              <w:rPr>
+                                <w:sz w:val="20"/>
+                                <w:szCs w:val="20"/>
+                              </w:rPr>
+                              <w:t>structure)^</w:t>
+                            </w:r>
+                            <w:proofErr w:type="gramEnd"/>
+                            <w:r>
+                              <w:rPr>
+                                <w:sz w:val="20"/>
+                                <w:szCs w:val="20"/>
+                              </w:rPr>
+                              <w:t>SCT^^^^2020-09-01|||||||||202108020000-0500|20210802000006.0000-0500</w:t>
+                            </w:r>
+                            <w:r>
+                              <w:rPr>
+                                <w:sz w:val="20"/>
+                                <w:szCs w:val="20"/>
+                              </w:rPr>
+                              <w:cr/>
+                              <w:t>BTS|1|</w:t>
+                            </w:r>
+                            <w:r>
+                              <w:rPr>
+                                <w:sz w:val="20"/>
+                                <w:szCs w:val="20"/>
+                              </w:rPr>
+                              <w:cr/>
+                              <w:t>FTS|1|</w:t>
+                            </w:r>
+                          </w:p>
+                        </w:txbxContent>
+                      </wps:txbx>
+                      <wps:bodyPr rot="0" vert="horz" wrap="square" lIns="91440" tIns="45720" rIns="91440" bIns="45720" anchor="t" anchorCtr="0">
+                        <a:noAutofit/>
+                      </wps:bodyPr>
+                    </wps:wsp>
+                  </a:graphicData>
+                </a:graphic>
+                <wp14:sizeRelH relativeFrom="margin">
+                  <wp14:pctWidth>0</wp14:pctWidth>
+                </wp14:sizeRelH>
+                <wp14:sizeRelV relativeFrom="margin">
+                  <wp14:pctHeight>0</wp14:pctHeight>
+                </wp14:sizeRelV>
+              </wp:anchor>
+            </w:drawing>
+          </mc:Choice>
+          <mc:Fallback>
+            <w:pict>
+              <v:shapetype w14:anchorId="3B3A3578" id="_x0000_t202" coordsize="21600,21600" o:spt="202" path="m,l,21600r21600,l21600,xe">
+                <v:stroke joinstyle="miter"/>
+                <v:path gradientshapeok="t" o:connecttype="rect"/>
+              </v:shapetype>
+              <v:shape id="Text Box 2" o:spid="_x0000_s1026" type="#_x0000_t202" style="position:absolute;left:0;text-align:left;margin-left:-23.4pt;margin-top:17.6pt;width:564.75pt;height:626.4pt;z-index:251660288;visibility:visible;mso-wrap-style:square;mso-width-percent:0;mso-height-percent:0;mso-wrap-distance-left:9pt;mso-wrap-distance-top:3.6pt;mso-wrap-distance-right:9pt;mso-wrap-distance-bottom:3.6pt;mso-position-horizontal:absolute;mso-position-horizontal-relative:margin;mso-position-vertical:absolute;mso-position-vertical-relative:text;mso-width-percent:0;mso-height-percent:0;mso-width-relative:margin;mso-height-relative:margin;v-text-anchor:top" o:gfxdata="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" strokecolor="white [3212]">
+                <v:textbox>
+                  <w:txbxContent>
+                    <w:p>
+                      <w:r>
+                        <w:rPr>
+                          <w:sz w:val="20"/>
+                          <w:szCs w:val="20"/>
+                        </w:rPr>
+                        <w:t xml:space="preserve">FHS|^~\&amp;|CDC PRIME - </w:t>
+                      </w:r>
+                      <w:proofErr w:type="gramStart"/>
+                      <w:r>
+                        <w:rPr>
+                          <w:sz w:val="20"/>
+                          <w:szCs w:val="20"/>
+                        </w:rPr>
+                        <w:t>Atlanta,^</w:t>
+                      </w:r>
+                      <w:proofErr w:type="gramEnd"/>
+                      <w:r>
+                        <w:rPr>
+                          <w:sz w:val="20"/>
+                          <w:szCs w:val="20"/>
+                        </w:rPr>
+                        <w:t>2.16.840.1.114222.4.1.237821^ISO|CDC PRIME - Atlanta,^2.16.840.1.114222.4.1.237821^ISO|||202108031315+0000</w:t>
+                      </w:r>
+                      <w:r>
+                        <w:rPr>
+                          <w:sz w:val="20"/>
+                          <w:szCs w:val="20"/>
+                        </w:rPr>
+                        <w:cr/>
+                        <w:t xml:space="preserve">BHS|^~\&amp;|CDC PRIME - </w:t>
+                      </w:r>
+                      <w:proofErr w:type="gramStart"/>
+                      <w:r>
+                        <w:rPr>
+                          <w:sz w:val="20"/>
+                          <w:szCs w:val="20"/>
+                        </w:rPr>
+                        <w:t>Atlanta,^</w:t>
+                      </w:r>
+                      <w:proofErr w:type="gramEnd"/>
+                      <w:r>
+                        <w:rPr>
+                          <w:sz w:val="20"/>
+                          <w:szCs w:val="20"/>
+                        </w:rPr>
+                        <w:t>2.16.840.1.114222.4.1.237821^ISO|CDC PRIME - Atlanta,^2.16.840.1.114222.4.1.237821^ISO|||202108031315+0000</w:t>
+                      </w:r>
+                      <w:r>
+                        <w:rPr>
+                          <w:sz w:val="20"/>
+                          <w:szCs w:val="20"/>
+                        </w:rPr>
+                        <w:cr/>
+                        <w:t>MSH|^~\&amp;|CDC PRIME - Atlanta,^2.16.840.1.114222.4.1.237821^ISO|Winchester House^05D2222542^ISO|CDPH CA REDIE^2.16.840.1.114222.4.3.3.10.1.1^ISO|CDPH_CID^2.16.840.1.114222.4.1.214104^ISO|20210803131511.0147+0000||ORU^R01^ORU_R01|1234d1d1-95fe-462c-8ac6-46728dba581c|P|2.5.1|||NE|NE|USA|UNICODE UTF-8|||PHLabReport-NoAck^ELR_Receiver^2.16.840.1.113883.9.11^ISO</w:t>
+                      </w:r>
+                      <w:r>
+                        <w:rPr>
+                          <w:sz w:val="20"/>
+                          <w:szCs w:val="20"/>
+                        </w:rPr>
+                        <w:cr/>
+                      </w:r>
+                      <w:proofErr w:type="spellStart"/>
+                      <w:r>
+                        <w:rPr>
+                          <w:sz w:val="20"/>
+                          <w:szCs w:val="20"/>
+                        </w:rPr>
+                        <w:t>SFT|Centers</w:t>
+                      </w:r>
+                      <w:proofErr w:type="spellEnd"/>
+                      <w:r>
+                        <w:rPr>
+                          <w:sz w:val="20"/>
+                          <w:szCs w:val="20"/>
+                        </w:rPr>
+                        <w:t xml:space="preserve"> for Disease Control and Prevention|0.1-SNAPSHOT|PRIME Data Hub|0.1-SNAPSHOT||202107260000</w:t>
+                      </w:r>
+                      <w:r>
+                        <w:rPr>
+                          <w:sz w:val="20"/>
+                          <w:szCs w:val="20"/>
+                        </w:rPr>
+                        <w:cr/>
+                        <w:t>PID|1||09d12345-0987-1234-1234-111b1ee0879f^^^Winchester House&amp;05D2222542&amp;ISO^PI^&amp;05D2222542&amp;ISO||Bunny^Bugs^C^^^^L||19000101|M||2106-3^White^HL70005^^^^2.5.1|12345 Main St^^San Jose^CA^95125^USA^^^06085||(123)456-7890^PRN^PH^^1^123^4567890|||||||||N^Non Hispanic or Latino^HL70189^^^^2.9||||||||N</w:t>
+                      </w:r>
+                      <w:r>
+                        <w:rPr>
+                          <w:sz w:val="20"/>
+                          <w:szCs w:val="20"/>
+                        </w:rPr>
+                        <w:cr/>
+                        <w:t xml:space="preserve">ORC|RE|1234d1d1-95fe-462c-8ac6-46728dba581c^Winchester House^05D2222542^ISO|1234d1d1-95fe-462c-8ac6-46728dba581c^Winchester House^05D2222542^ISO|||||||||1679892871^Doolittle^Doctor^^^^^^CMS&amp;2.16.840.1.113883.3.249&amp;ISO^^^^NPI||(123)456-7890^WPN^PH^^1^123^4567890|202108020000+0000||||||Winchester House|6789 Main St^^San Jose^CA^95126^^^^06085|(123)456-7890^WPN^PH^^1^123^4567890|6789 Main St^^San Jose^CA^95126 </w:t>
+                      </w:r>
+                      <w:r>
+                        <w:rPr>
+                          <w:sz w:val="20"/>
+                          <w:szCs w:val="20"/>
+                        </w:rPr>
+                        <w:cr/>
+                        <w:t>OBR|1|1234d1d1-95fe-462c-8ac6-46728dba581c^Winchester House^05D2222542^ISO|1234d1d1-95fe-462c-8ac6-46728dba581c^Winchester House^05D2222542^ISO|94558-4^SARS-CoV-2 (COVID-19) Ag [Presence] in Respiratory specimen by Rapid immunoassay^LN^^^^2.68|||202108020000-0500|202108020000-0500||||||||1679892871^Doolittle^Doctor^^^^^^CMS&amp;2.16.840.1.113883.3.249&amp;ISO^^^^NPI|(123)456-7890^WPN^PH^^1^123^4567890|||||202108020000-0500|||F</w:t>
+                      </w:r>
+                      <w:r>
+                        <w:rPr>
+                          <w:sz w:val="20"/>
+                          <w:szCs w:val="20"/>
+                        </w:rPr>
+                        <w:cr/>
+                        <w:t xml:space="preserve">OBX|1|CWE|94558-4^SARS-CoV-2 (COVID-19) Ag [Presence] in Respiratory specimen by Rapid </w:t>
+                      </w:r>
+                      <w:proofErr w:type="spellStart"/>
+                      <w:r>
+                        <w:rPr>
+                          <w:sz w:val="20"/>
+                          <w:szCs w:val="20"/>
+                        </w:rPr>
+                        <w:t>immunoassay^LN</w:t>
+                      </w:r>
+                      <w:proofErr w:type="spellEnd"/>
+                      <w:r>
+                        <w:rPr>
+                          <w:sz w:val="20"/>
+                          <w:szCs w:val="20"/>
+                        </w:rPr>
+                        <w:t xml:space="preserve">^^^^2.68||260415000^Not </w:t>
+                      </w:r>
+                      <w:proofErr w:type="spellStart"/>
+                      <w:r>
+                        <w:rPr>
+                          <w:sz w:val="20"/>
+                          <w:szCs w:val="20"/>
+                        </w:rPr>
+                        <w:t>detected^SCT</w:t>
+                      </w:r>
+                      <w:proofErr w:type="spellEnd"/>
+                      <w:r>
+                        <w:rPr>
+                          <w:sz w:val="20"/>
+                          <w:szCs w:val="20"/>
+                        </w:rPr>
+                        <w:t>|||</w:t>
+                      </w:r>
+                      <w:proofErr w:type="spellStart"/>
+                      <w:r>
+                        <w:rPr>
+                          <w:sz w:val="20"/>
+                          <w:szCs w:val="20"/>
+                        </w:rPr>
+                        <w:t>N^Normal</w:t>
+                      </w:r>
+                      <w:proofErr w:type="spellEnd"/>
+                      <w:r>
+                        <w:rPr>
+                          <w:sz w:val="20"/>
+                          <w:szCs w:val="20"/>
+                        </w:rPr>
+                        <w:t xml:space="preserve"> (applies to non-numeric results)^HL70078^^^^2.7|||F|||202108020000-0500|05D2222542^ISO||BD </w:t>
+                      </w:r>
+                      <w:proofErr w:type="spellStart"/>
+                      <w:r>
+                        <w:rPr>
+                          <w:sz w:val="20"/>
+                          <w:szCs w:val="20"/>
+                        </w:rPr>
+                        <w:t>Veritor</w:t>
+                      </w:r>
+                      <w:proofErr w:type="spellEnd"/>
+                      <w:r>
+                        <w:rPr>
+                          <w:sz w:val="20"/>
+                          <w:szCs w:val="20"/>
+                        </w:rPr>
+                        <w:t xml:space="preserve"> System for Rapid Detection of SARS-CoV-2_Becton, Dickinson and Company (BD)^BD </w:t>
+                      </w:r>
+                      <w:proofErr w:type="spellStart"/>
+                      <w:r>
+                        <w:rPr>
+                          <w:sz w:val="20"/>
+                          <w:szCs w:val="20"/>
+                        </w:rPr>
+                        <w:t>Veritor</w:t>
+                      </w:r>
+                      <w:proofErr w:type="spellEnd"/>
+                      <w:r>
+                        <w:rPr>
+                          <w:sz w:val="20"/>
+                          <w:szCs w:val="20"/>
+                        </w:rPr>
+                        <w:t xml:space="preserve"> System for Rapid Detection of SARS-CoV-2^99ELR^^^^2.68^^BD </w:t>
+                      </w:r>
+                      <w:proofErr w:type="spellStart"/>
+                      <w:r>
+                        <w:rPr>
+                          <w:sz w:val="20"/>
+                          <w:szCs w:val="20"/>
+                        </w:rPr>
+                        <w:t>Veritor</w:t>
+                      </w:r>
+                      <w:proofErr w:type="spellEnd"/>
+                      <w:r>
+                        <w:rPr>
+                          <w:sz w:val="20"/>
+                          <w:szCs w:val="20"/>
+                        </w:rPr>
+                        <w:t xml:space="preserve"> System for Rapid Detection of SARS-CoV-2_Becton, Dickinson and Company (BD)_EUA||202108020000-0500||||Winchester House^^^^^ISO&amp;2.16.840.1.113883.19.4.6&amp;ISO^XX^^^05D2222542|6789 Main St^^San Jose^CA^95126^^^^06085</w:t>
+                      </w:r>
+                      <w:r>
+                        <w:rPr>
+                          <w:sz w:val="20"/>
+                          <w:szCs w:val="20"/>
+                        </w:rPr>
+                        <w:cr/>
+                        <w:t>OBX|2|CWE|95418-0^Whether patient is employed in a healthcare setting^LN^^^^2.69||N^No^HL70136||||||F|||202108020000-0500|05D2222542||||202108020000-0500||||Winchester House^^^^^ISO&amp;2.16.840.1.113883.19.4.6&amp;ISO^XX^^^05D2222542|6789 Main St^^San Jose^CA^95126-5285^^^^06085|||||QST</w:t>
+                      </w:r>
+                      <w:r>
+                        <w:rPr>
+                          <w:sz w:val="20"/>
+                          <w:szCs w:val="20"/>
+                        </w:rPr>
+                        <w:cr/>
+                        <w:t>OBX|3|CWE|95417-2^First test for condition of interest^LN^^^^2.69||N^No^HL70136||||||F|||202108020000-0500|05D2222542||||202108020000-0500||||Winchester House^^^^^ISO&amp;2.16.840.1.113883.19.4.6&amp;ISO^XX^^^05D2222542|6789 Main St^^San Jose^CA^95126-5285^^^^06085|||||QST</w:t>
+                      </w:r>
+                      <w:r>
+                        <w:rPr>
+                          <w:sz w:val="20"/>
+                          <w:szCs w:val="20"/>
+                        </w:rPr>
+                        <w:cr/>
+                        <w:t>OBX|4|CWE|95421-4^Resides in a congregate care setting^LN^^^^2.69||Y^Yes^HL70136||||||F|||202108020000-0500|05D2222542||||202108020000-0500||||Winchester House^^^^^ISO&amp;2.16.840.1.113883.19.4.6&amp;ISO^XX^^^05D2222542|6789 Main St^^San Jose^CA^95126-5285^^^^06085|||||QST</w:t>
+                      </w:r>
+                      <w:r>
+                        <w:rPr>
+                          <w:sz w:val="20"/>
+                          <w:szCs w:val="20"/>
+                        </w:rPr>
+                        <w:cr/>
+                        <w:t>OBX|5|CWE|95419-8^Has symptoms related to condition of interest^LN^^^^2.69||N^No^HL70136||||||F|||202108020000-0500|05D2222542||||202108020000-0500||||Winchester House^^^^^ISO&amp;2.16.840.1.113883.19.4.6&amp;ISO^XX^^^05D2222542|6789 Main St^^San Jose^CA^95126-5285^^^^06085|||||QST</w:t>
+                      </w:r>
+                      <w:r>
+                        <w:rPr>
+                          <w:sz w:val="20"/>
+                          <w:szCs w:val="20"/>
+                        </w:rPr>
+                        <w:cr/>
+                        <w:t xml:space="preserve">SPM|1|1234d1d1-95fe-462c-8ac6-46728dba581c&amp;&amp;05D2222542&amp;ISO^1234d1d1-95fe-462c-8ac6-46728dba581c&amp;&amp;05D2222542&amp;ISO||445297001^Swab of internal </w:t>
+                      </w:r>
+                      <w:proofErr w:type="spellStart"/>
+                      <w:r>
+                        <w:rPr>
+                          <w:sz w:val="20"/>
+                          <w:szCs w:val="20"/>
+                        </w:rPr>
+                        <w:t>nose^SCT</w:t>
+                      </w:r>
+                      <w:proofErr w:type="spellEnd"/>
+                      <w:r>
+                        <w:rPr>
+                          <w:sz w:val="20"/>
+                          <w:szCs w:val="20"/>
+                        </w:rPr>
+                        <w:t xml:space="preserve">^^^^2.67||||53342003^Internal nose structure (body </w:t>
+                      </w:r>
+                      <w:proofErr w:type="gramStart"/>
+                      <w:r>
+                        <w:rPr>
+                          <w:sz w:val="20"/>
+                          <w:szCs w:val="20"/>
+                        </w:rPr>
+                        <w:t>structure)^</w:t>
+                      </w:r>
+                      <w:proofErr w:type="gramEnd"/>
+                      <w:r>
+                        <w:rPr>
+                          <w:sz w:val="20"/>
+                          <w:szCs w:val="20"/>
+                        </w:rPr>
+                        <w:t>SCT^^^^2020-09-01|||||||||202108020000-0500|20210802000006.0000-0500</w:t>
+                      </w:r>
+                      <w:r>
+                        <w:rPr>
+                          <w:sz w:val="20"/>
+                          <w:szCs w:val="20"/>
+                        </w:rPr>
+                        <w:cr/>
+                        <w:t>BTS|1|</w:t>
+                      </w:r>
+                      <w:r>
+                        <w:rPr>
+                          <w:sz w:val="20"/>
+                          <w:szCs w:val="20"/>
+                        </w:rPr>
+                        <w:cr/>
+                        <w:t>FTS|1|</w:t>
+                      </w:r>
+                    </w:p>
+                  </w:txbxContent>
+                </v:textbox>
+                <w10:wrap anchorx="margin"/>
+              </v:shape>
+            </w:pict>
+          </mc:Fallback>
+        </mc:AlternateContent>
+      </w:r>
+      <w:r>
+        <w:rPr>
           <w:color w:val="000000"/>
           <w:sz w:val="24"/>
         </w:rPr>
@@ -38198,539 +38898,6 @@
     </w:p>
     <w:p>
       <w:pPr>
-        <w:ind w:left="109" w:right="3439"/>
-      </w:pPr>
-      <w:r>
-        <w:rPr>
-          <w:rFonts w:ascii="Arial" w:eastAsia="Arial" w:hAnsi="Arial" w:cs="Arial"/>
-          <w:sz w:val="18"/>
-          <w:szCs w:val="18"/>
-        </w:rPr>
-        <w:t xml:space="preserve">FHS|^~\&amp;|CDC PRIME - </w:t>
-      </w:r>
-      <w:proofErr w:type="gramStart"/>
-      <w:r>
-        <w:rPr>
-          <w:rFonts w:ascii="Arial" w:eastAsia="Arial" w:hAnsi="Arial" w:cs="Arial"/>
-          <w:sz w:val="18"/>
-          <w:szCs w:val="18"/>
-        </w:rPr>
-        <w:t>Atlanta,^</w:t>
-      </w:r>
-      <w:proofErr w:type="gramEnd"/>
-      <w:r>
-        <w:rPr>
-          <w:rFonts w:ascii="Arial" w:eastAsia="Arial" w:hAnsi="Arial" w:cs="Arial"/>
-          <w:sz w:val="18"/>
-          <w:szCs w:val="18"/>
-        </w:rPr>
-        <w:t>2.16.840.1.114222.4.1.237821^ISO|CDC PRIME - Atlanta,^2.16.840.1.114222.4.1.237821^ISO|||202108031315+0000</w:t>
-      </w:r>
-    </w:p>
-    <w:p>
-      <w:pPr>
-        <w:spacing w:before="1"/>
-        <w:ind w:left="109" w:right="3429"/>
-      </w:pPr>
-      <w:r>
-        <w:rPr>
-          <w:rFonts w:ascii="Arial" w:eastAsia="Arial" w:hAnsi="Arial" w:cs="Arial"/>
-          <w:sz w:val="18"/>
-          <w:szCs w:val="18"/>
-        </w:rPr>
-        <w:t xml:space="preserve">BHS|^~\&amp;|CDC PRIME - </w:t>
-      </w:r>
-      <w:proofErr w:type="gramStart"/>
-      <w:r>
-        <w:rPr>
-          <w:rFonts w:ascii="Arial" w:eastAsia="Arial" w:hAnsi="Arial" w:cs="Arial"/>
-          <w:sz w:val="18"/>
-          <w:szCs w:val="18"/>
-        </w:rPr>
-        <w:t>Atlanta,^</w:t>
-      </w:r>
-      <w:proofErr w:type="gramEnd"/>
-      <w:r>
-        <w:rPr>
-          <w:rFonts w:ascii="Arial" w:eastAsia="Arial" w:hAnsi="Arial" w:cs="Arial"/>
-          <w:sz w:val="18"/>
-          <w:szCs w:val="18"/>
-        </w:rPr>
-        <w:t>2.16.840.1.114222.4.1.237821^ISO|CDC PRIME - Atlanta,^2.16.840.1.114222.4.1.237821^ISO|||202108031315+0000</w:t>
-      </w:r>
-    </w:p>
-    <w:p>
-      <w:pPr>
-        <w:ind w:left="109" w:right="785"/>
-      </w:pPr>
-      <w:r>
-        <w:rPr>
-          <w:rFonts w:ascii="Arial" w:eastAsia="Arial" w:hAnsi="Arial" w:cs="Arial"/>
-          <w:sz w:val="18"/>
-          <w:szCs w:val="18"/>
-        </w:rPr>
-        <w:t xml:space="preserve">MSH|^~\&amp;|CDC PRIME - </w:t>
-      </w:r>
-      <w:proofErr w:type="gramStart"/>
-      <w:r>
-        <w:rPr>
-          <w:rFonts w:ascii="Arial" w:eastAsia="Arial" w:hAnsi="Arial" w:cs="Arial"/>
-          <w:sz w:val="18"/>
-          <w:szCs w:val="18"/>
-        </w:rPr>
-        <w:t>Atlanta,^</w:t>
-      </w:r>
-      <w:proofErr w:type="gramEnd"/>
-      <w:r>
-        <w:rPr>
-          <w:rFonts w:ascii="Arial" w:eastAsia="Arial" w:hAnsi="Arial" w:cs="Arial"/>
-          <w:sz w:val="18"/>
-          <w:szCs w:val="18"/>
-        </w:rPr>
-        <w:t>2.16.840.1.114222.4.1.237821^ISO|Winchester House^05D2222542^ISO|CDPH CA REDIE^2.16.840.1.114222.4.3.3.10.1.1^ISO|CDPH_CID^2.16.840.1.114222.4.1.214104^ISO|20210803131511.0147</w:t>
-      </w:r>
-    </w:p>
-    <w:p>
-      <w:pPr>
-        <w:spacing w:before="1"/>
-        <w:ind w:left="109"/>
-      </w:pPr>
-      <w:r>
-        <w:rPr>
-          <w:rFonts w:ascii="Arial" w:eastAsia="Arial" w:hAnsi="Arial" w:cs="Arial"/>
-          <w:sz w:val="18"/>
-          <w:szCs w:val="18"/>
-        </w:rPr>
-        <w:t>+0000||ORU^R01^ORU_R01|1234d1d1-95fe-462c-8ac6-46728dba581c|P|2.5.1|||NE|NE|USA|UNICODE UTF-</w:t>
-      </w:r>
-    </w:p>
-    <w:p>
-      <w:pPr>
-        <w:spacing w:before="4"/>
-        <w:ind w:left="109"/>
-        <w:rPr>
-          <w:rFonts w:ascii="Arial" w:hAnsi="Arial"/>
-          <w:sz w:val="18"/>
-        </w:rPr>
-      </w:pPr>
-      <w:r>
-        <w:rPr>
-          <w:rFonts w:ascii="Arial" w:eastAsia="Arial" w:hAnsi="Arial" w:cs="Arial"/>
-          <w:sz w:val="18"/>
-          <w:szCs w:val="18"/>
-        </w:rPr>
-        <w:t>8|||PHLabReport-NoAck^ELR_Receiver^2.16.840.1.113883.9.11^ISO</w:t>
-      </w:r>
-    </w:p>
-    <w:p>
-      <w:pPr>
-        <w:spacing w:before="5"/>
-        <w:ind w:left="109" w:right="1262"/>
-      </w:pPr>
-      <w:proofErr w:type="spellStart"/>
-      <w:r>
-        <w:rPr>
-          <w:rFonts w:ascii="Arial" w:eastAsia="Arial" w:hAnsi="Arial" w:cs="Arial"/>
-          <w:sz w:val="18"/>
-          <w:szCs w:val="18"/>
-        </w:rPr>
-        <w:t>SFT|Centers</w:t>
-      </w:r>
-      <w:proofErr w:type="spellEnd"/>
-      <w:r>
-        <w:rPr>
-          <w:rFonts w:ascii="Arial" w:eastAsia="Arial" w:hAnsi="Arial" w:cs="Arial"/>
-          <w:sz w:val="18"/>
-          <w:szCs w:val="18"/>
-        </w:rPr>
-        <w:t xml:space="preserve"> for Disease Control and Prevention|0.1-SNAPSHOT|PRIME Data Hub|0.1-SNAPSHOT||20210726 PID|1||09d12345-0987-1234-1234-111b1ee0879f^^^Winchester House&amp;05D2222542&amp;ISO^PI^&amp;05D2222542&amp;ISO||Bunny^Bugs^C^^^^L||19000101|M||2106- 3^White^HL70005^^^^2.5.1|12345 Main St^^San Jose^CA^95125^USA^^^06085||(123)456-</w:t>
-      </w:r>
-    </w:p>
-    <w:p>
-      <w:pPr>
-        <w:spacing w:before="1"/>
-        <w:ind w:left="109"/>
-      </w:pPr>
-      <w:r>
-        <w:rPr>
-          <w:rFonts w:ascii="Arial" w:eastAsia="Arial" w:hAnsi="Arial" w:cs="Arial"/>
-          <w:sz w:val="18"/>
-          <w:szCs w:val="18"/>
-        </w:rPr>
-        <w:t>7890^PRN^PH^^1^123^4567890|||||||||N^</w:t>
-      </w:r>
-      <w:proofErr w:type="spellStart"/>
-      <w:proofErr w:type="gramStart"/>
-      <w:r>
-        <w:rPr>
-          <w:rFonts w:ascii="Arial" w:eastAsia="Arial" w:hAnsi="Arial" w:cs="Arial"/>
-          <w:sz w:val="18"/>
-          <w:szCs w:val="18"/>
-        </w:rPr>
-        <w:t>Non Hispanic</w:t>
-      </w:r>
-      <w:proofErr w:type="spellEnd"/>
-      <w:proofErr w:type="gramEnd"/>
-      <w:r>
-        <w:rPr>
-          <w:rFonts w:ascii="Arial" w:eastAsia="Arial" w:hAnsi="Arial" w:cs="Arial"/>
-          <w:sz w:val="18"/>
-          <w:szCs w:val="18"/>
-        </w:rPr>
-        <w:t xml:space="preserve"> or Latino^HL70189^^^^2.9||||||||N</w:t>
-      </w:r>
-    </w:p>
-    <w:p>
-      <w:pPr>
-        <w:spacing w:before="9"/>
-        <w:ind w:left="109" w:right="794"/>
-      </w:pPr>
-      <w:r>
-        <w:rPr>
-          <w:rFonts w:ascii="Arial" w:eastAsia="Arial" w:hAnsi="Arial" w:cs="Arial"/>
-          <w:sz w:val="18"/>
-          <w:szCs w:val="18"/>
-        </w:rPr>
-        <w:t>ORC|RE|1234d1d1-95fe-462c-8ac6-46728dba581c^Winchester House^05D2222542^ISO|1234d1d1-95fe-462c- 8ac6-46728dba581c^Winchester House^05D2222542^ISO|||||||||1679892871^Doolittle^Doctor^^^^^^CMS&amp;2.16.840.1.113883.3.249&amp;ISO^^^^NPI|</w:t>
-      </w:r>
-      <w:proofErr w:type="gramStart"/>
-      <w:r>
-        <w:rPr>
-          <w:rFonts w:ascii="Arial" w:eastAsia="Arial" w:hAnsi="Arial" w:cs="Arial"/>
-          <w:sz w:val="18"/>
-          <w:szCs w:val="18"/>
-        </w:rPr>
-        <w:t>|(</w:t>
-      </w:r>
-      <w:proofErr w:type="gramEnd"/>
-      <w:r>
-        <w:rPr>
-          <w:rFonts w:ascii="Arial" w:eastAsia="Arial" w:hAnsi="Arial" w:cs="Arial"/>
-          <w:sz w:val="18"/>
-          <w:szCs w:val="18"/>
-        </w:rPr>
-        <w:t>123</w:t>
-      </w:r>
-    </w:p>
-    <w:p>
-      <w:pPr>
-        <w:spacing w:before="1"/>
-        <w:ind w:left="109" w:right="917"/>
-      </w:pPr>
-      <w:r>
-        <w:rPr>
-          <w:rFonts w:ascii="Arial" w:eastAsia="Arial" w:hAnsi="Arial" w:cs="Arial"/>
-          <w:sz w:val="18"/>
-          <w:szCs w:val="18"/>
-        </w:rPr>
-        <w:t xml:space="preserve">)456-7890^WPN^PH^^1^123^4567890|20210802||||||Winchester House|6789 Main St^^San Jose^CA^95126^^^^06085|(123)456-7890^WPN^PH^^1^123^4567890|6789 Main St^^San Jose^CA^95126 OBR|1|1234d1d1-95fe-462c-8ac6-46728dba581c^Winchester House^05D2222542^ISO|1234d1d1-95fe-462c-8ac6- 46728dba581c^Winchester House^05D2222542^ISO|94558-4^SARS-CoV-2 (COVID-19) Ag [Presence] in Respiratory specimen by Rapid </w:t>
-      </w:r>
-      <w:proofErr w:type="spellStart"/>
-      <w:r>
-        <w:rPr>
-          <w:rFonts w:ascii="Arial" w:eastAsia="Arial" w:hAnsi="Arial" w:cs="Arial"/>
-          <w:sz w:val="18"/>
-          <w:szCs w:val="18"/>
-        </w:rPr>
-        <w:t>immunoassay^LN</w:t>
-      </w:r>
-      <w:proofErr w:type="spellEnd"/>
-      <w:r>
-        <w:rPr>
-          <w:rFonts w:ascii="Arial" w:eastAsia="Arial" w:hAnsi="Arial" w:cs="Arial"/>
-          <w:sz w:val="18"/>
-          <w:szCs w:val="18"/>
-        </w:rPr>
-        <w:t>^^^^2.68|||202108020000-0500|202108020000- 0500||||||||1679892871^Doolittle^Doctor^^^^^^CMS&amp;2.16.840.1.113883.3.249&amp;ISO^^^^NPI|(123)456-</w:t>
-      </w:r>
-    </w:p>
-    <w:p>
-      <w:pPr>
-        <w:spacing w:before="1"/>
-        <w:ind w:left="109"/>
-        <w:rPr>
-          <w:rFonts w:ascii="Arial" w:hAnsi="Arial"/>
-          <w:sz w:val="18"/>
-        </w:rPr>
-      </w:pPr>
-      <w:r>
-        <w:rPr>
-          <w:rFonts w:ascii="Arial" w:eastAsia="Arial" w:hAnsi="Arial" w:cs="Arial"/>
-          <w:sz w:val="18"/>
-          <w:szCs w:val="18"/>
-        </w:rPr>
-        <w:t>7890^WPN^PH^^1^123^4567890|||||202108020000-0500|||F</w:t>
-      </w:r>
-    </w:p>
-    <w:p>
-      <w:pPr>
-        <w:spacing w:before="4"/>
-        <w:ind w:left="109" w:right="1667"/>
-      </w:pPr>
-      <w:r>
-        <w:rPr>
-          <w:rFonts w:ascii="Arial" w:eastAsia="Arial" w:hAnsi="Arial" w:cs="Arial"/>
-          <w:sz w:val="18"/>
-          <w:szCs w:val="18"/>
-        </w:rPr>
-        <w:t xml:space="preserve">OBX|1|CWE|94558-4^SARS-CoV-2 (COVID-19) Ag [Presence] in Respiratory specimen by Rapid </w:t>
-      </w:r>
-      <w:proofErr w:type="spellStart"/>
-      <w:r>
-        <w:rPr>
-          <w:rFonts w:ascii="Arial" w:eastAsia="Arial" w:hAnsi="Arial" w:cs="Arial"/>
-          <w:sz w:val="18"/>
-          <w:szCs w:val="18"/>
-        </w:rPr>
-        <w:t>immunoassay^LN</w:t>
-      </w:r>
-      <w:proofErr w:type="spellEnd"/>
-      <w:r>
-        <w:rPr>
-          <w:rFonts w:ascii="Arial" w:eastAsia="Arial" w:hAnsi="Arial" w:cs="Arial"/>
-          <w:sz w:val="18"/>
-          <w:szCs w:val="18"/>
-        </w:rPr>
-        <w:t xml:space="preserve">^^^^2.68||260415000^Not </w:t>
-      </w:r>
-      <w:proofErr w:type="spellStart"/>
-      <w:r>
-        <w:rPr>
-          <w:rFonts w:ascii="Arial" w:eastAsia="Arial" w:hAnsi="Arial" w:cs="Arial"/>
-          <w:sz w:val="18"/>
-          <w:szCs w:val="18"/>
-        </w:rPr>
-        <w:t>detected^SCT</w:t>
-      </w:r>
-      <w:proofErr w:type="spellEnd"/>
-      <w:r>
-        <w:rPr>
-          <w:rFonts w:ascii="Arial" w:eastAsia="Arial" w:hAnsi="Arial" w:cs="Arial"/>
-          <w:sz w:val="18"/>
-          <w:szCs w:val="18"/>
-        </w:rPr>
-        <w:t>|||</w:t>
-      </w:r>
-      <w:proofErr w:type="spellStart"/>
-      <w:r>
-        <w:rPr>
-          <w:rFonts w:ascii="Arial" w:eastAsia="Arial" w:hAnsi="Arial" w:cs="Arial"/>
-          <w:sz w:val="18"/>
-          <w:szCs w:val="18"/>
-        </w:rPr>
-        <w:t>N^Normal</w:t>
-      </w:r>
-      <w:proofErr w:type="spellEnd"/>
-      <w:r>
-        <w:rPr>
-          <w:rFonts w:ascii="Arial" w:eastAsia="Arial" w:hAnsi="Arial" w:cs="Arial"/>
-          <w:sz w:val="18"/>
-          <w:szCs w:val="18"/>
-        </w:rPr>
-        <w:t xml:space="preserve"> (applies to non-numeric </w:t>
-      </w:r>
-      <w:proofErr w:type="gramStart"/>
-      <w:r>
-        <w:rPr>
-          <w:rFonts w:ascii="Arial" w:eastAsia="Arial" w:hAnsi="Arial" w:cs="Arial"/>
-          <w:sz w:val="18"/>
-          <w:szCs w:val="18"/>
-        </w:rPr>
-        <w:t>results)^</w:t>
-      </w:r>
-      <w:proofErr w:type="gramEnd"/>
-      <w:r>
-        <w:rPr>
-          <w:rFonts w:ascii="Arial" w:eastAsia="Arial" w:hAnsi="Arial" w:cs="Arial"/>
-          <w:sz w:val="18"/>
-          <w:szCs w:val="18"/>
-        </w:rPr>
-        <w:t>HL70078^^^^2.7|||F|||202108020000- 0500|05D2222542^ISO||10811877011290_DIT^^99ELR^^^^2.68^^10811877011290_DIT||202108020000-</w:t>
-      </w:r>
-    </w:p>
-    <w:p>
-      <w:pPr>
-        <w:spacing w:before="1"/>
-        <w:ind w:left="109" w:right="1551"/>
-      </w:pPr>
-      <w:r>
-        <w:rPr>
-          <w:rFonts w:ascii="Arial" w:eastAsia="Arial" w:hAnsi="Arial" w:cs="Arial"/>
-          <w:sz w:val="18"/>
-          <w:szCs w:val="18"/>
-        </w:rPr>
-        <w:t>0500||||Winchester House^^^^^ISO&amp;2.16.840.1.113883.19.4.6&amp;ISO^XX^^^05D2222542|6789 Main St^^San Jose^CA^95126^^^^06085</w:t>
-      </w:r>
-    </w:p>
-    <w:p>
-      <w:pPr>
-        <w:spacing w:before="1"/>
-        <w:ind w:left="109" w:right="1056"/>
-      </w:pPr>
-      <w:r>
-        <w:rPr>
-          <w:rFonts w:ascii="Arial" w:eastAsia="Arial" w:hAnsi="Arial" w:cs="Arial"/>
-          <w:sz w:val="18"/>
-          <w:szCs w:val="18"/>
-        </w:rPr>
-        <w:t>OBX|2|CWE|95418-0^Whether patient is employed in a healthcare setting^LN^^^^2.69||N^No^HL70136||||||F|||202108020000-0500|05D2222542||||202108020000-0500||||Winchester House^^^^^ISO&amp;2.16.840.1.113883.19.4.6&amp;ISO^XX^^^05D2222542|6789 Main St^^San Jose^CA^95126- 5285^^^^06085|||||QST</w:t>
-      </w:r>
-    </w:p>
-    <w:p>
-      <w:pPr>
-        <w:ind w:left="109" w:right="1653"/>
-      </w:pPr>
-      <w:r>
-        <w:rPr>
-          <w:rFonts w:ascii="Arial" w:eastAsia="Arial" w:hAnsi="Arial" w:cs="Arial"/>
-          <w:sz w:val="18"/>
-          <w:szCs w:val="18"/>
-        </w:rPr>
-        <w:t xml:space="preserve">OBX|3|CWE|95417-2^First test for condition of </w:t>
-      </w:r>
-      <w:proofErr w:type="spellStart"/>
-      <w:r>
-        <w:rPr>
-          <w:rFonts w:ascii="Arial" w:eastAsia="Arial" w:hAnsi="Arial" w:cs="Arial"/>
-          <w:sz w:val="18"/>
-          <w:szCs w:val="18"/>
-        </w:rPr>
-        <w:t>interest^LN</w:t>
-      </w:r>
-      <w:proofErr w:type="spellEnd"/>
-      <w:r>
-        <w:rPr>
-          <w:rFonts w:ascii="Arial" w:eastAsia="Arial" w:hAnsi="Arial" w:cs="Arial"/>
-          <w:sz w:val="18"/>
-          <w:szCs w:val="18"/>
-        </w:rPr>
-        <w:t>^^^^2.69||N^No^HL70136||||||F|||202108020000- 0500|05D2222542||||202108020000-0500||||Winchester House^^^^^ISO&amp;2.16.840.1.113883.19.4.6&amp;ISO^XX^^^05D2222542|6789 Main St^^San Jose^CA^95126- 5285^^^^06085|||||QST</w:t>
-      </w:r>
-    </w:p>
-    <w:p>
-      <w:pPr>
-        <w:spacing w:before="1"/>
-        <w:ind w:left="109" w:right="1222"/>
-      </w:pPr>
-      <w:r>
-        <w:rPr>
-          <w:rFonts w:ascii="Arial" w:eastAsia="Arial" w:hAnsi="Arial" w:cs="Arial"/>
-          <w:sz w:val="18"/>
-          <w:szCs w:val="18"/>
-        </w:rPr>
-        <w:t xml:space="preserve">OBX|4|CWE|95421-4^Resides in a congregate care </w:t>
-      </w:r>
-      <w:proofErr w:type="spellStart"/>
-      <w:r>
-        <w:rPr>
-          <w:rFonts w:ascii="Arial" w:eastAsia="Arial" w:hAnsi="Arial" w:cs="Arial"/>
-          <w:sz w:val="18"/>
-          <w:szCs w:val="18"/>
-        </w:rPr>
-        <w:t>setting^LN</w:t>
-      </w:r>
-      <w:proofErr w:type="spellEnd"/>
-      <w:r>
-        <w:rPr>
-          <w:rFonts w:ascii="Arial" w:eastAsia="Arial" w:hAnsi="Arial" w:cs="Arial"/>
-          <w:sz w:val="18"/>
-          <w:szCs w:val="18"/>
-        </w:rPr>
-        <w:t>^^^^2.69||Y^Yes^HL70136||||||F|||202108020000- 0500|05D2222542||||202108020000-0500||||Winchester House^^^^^ISO&amp;2.16.840.1.113883.19.4.6&amp;ISO^XX^^^05D2222542|6789 Main St^^San Jose^CA^95126- 5285^^^^06085|||||QST</w:t>
-      </w:r>
-    </w:p>
-    <w:p>
-      <w:pPr>
-        <w:spacing w:before="1"/>
-        <w:ind w:left="109" w:right="996"/>
-      </w:pPr>
-      <w:r>
-        <w:rPr>
-          <w:rFonts w:ascii="Arial" w:eastAsia="Arial" w:hAnsi="Arial" w:cs="Arial"/>
-          <w:sz w:val="18"/>
-          <w:szCs w:val="18"/>
-        </w:rPr>
-        <w:t>OBX|5|CWE|95419-8^Has symptoms related to condition of interest^LN^^^^2.69||N^No^HL70136||||||F|||202108020000-0500|05D2222542||||202108020000-0500||||Winchester House^^^^^ISO&amp;2.16.840.1.113883.19.4.6&amp;ISO^XX^^^05D2222542|6789 Main St^^San Jose^CA^95126- 5285^^^^06085|||||QST</w:t>
-      </w:r>
-    </w:p>
-    <w:p>
-      <w:pPr>
-        <w:spacing w:before="1"/>
-        <w:ind w:left="109"/>
-        <w:rPr>
-          <w:rFonts w:ascii="Arial" w:eastAsia="Arial" w:hAnsi="Arial" w:cs="Arial"/>
-          <w:sz w:val="18"/>
-          <w:szCs w:val="18"/>
-        </w:rPr>
-      </w:pPr>
-      <w:r>
-        <w:rPr>
-          <w:rFonts w:ascii="Arial" w:eastAsia="Arial" w:hAnsi="Arial" w:cs="Arial"/>
-          <w:sz w:val="18"/>
-          <w:szCs w:val="18"/>
-        </w:rPr>
-        <w:t>SPM|1|1234d1d1-95fe-462c-8ac6-46728dba581c&amp;&amp;05D2222542&amp;ISO^1234d1d1-95fe-462c-8ac6-</w:t>
-      </w:r>
-    </w:p>
-    <w:p>
-      <w:pPr>
-        <w:spacing w:before="5"/>
-        <w:ind w:left="109" w:right="1182"/>
-        <w:sectPr>
-          <w:headerReference w:type="default" r:id="rId42"/>
-          <w:footerReference w:type="default" r:id="rId43"/>
-          <w:pgSz w:w="12240" w:h="15840"/>
-          <w:pgMar w:top="864" w:right="1008" w:bottom="864" w:left="1008" w:header="720" w:footer="720" w:gutter="0"/>
-          <w:cols w:space="720"/>
-        </w:sectPr>
-      </w:pPr>
-      <w:r>
-        <w:rPr>
-          <w:rFonts w:ascii="Arial" w:eastAsia="Arial" w:hAnsi="Arial" w:cs="Arial"/>
-          <w:sz w:val="18"/>
-          <w:szCs w:val="18"/>
-        </w:rPr>
-        <w:t xml:space="preserve">46728dba581c&amp;&amp;05D2222542&amp;ISO||445297001^Swab of internal </w:t>
-      </w:r>
-      <w:proofErr w:type="spellStart"/>
-      <w:r>
-        <w:rPr>
-          <w:rFonts w:ascii="Arial" w:eastAsia="Arial" w:hAnsi="Arial" w:cs="Arial"/>
-          <w:sz w:val="18"/>
-          <w:szCs w:val="18"/>
-        </w:rPr>
-        <w:t>nose^SCT</w:t>
-      </w:r>
-      <w:proofErr w:type="spellEnd"/>
-      <w:r>
-        <w:rPr>
-          <w:rFonts w:ascii="Arial" w:eastAsia="Arial" w:hAnsi="Arial" w:cs="Arial"/>
-          <w:sz w:val="18"/>
-          <w:szCs w:val="18"/>
-        </w:rPr>
-        <w:t xml:space="preserve">^^^^2.67||||53342003^Internal nose structure (body </w:t>
-      </w:r>
-      <w:proofErr w:type="gramStart"/>
-      <w:r>
-        <w:rPr>
-          <w:rFonts w:ascii="Arial" w:eastAsia="Arial" w:hAnsi="Arial" w:cs="Arial"/>
-          <w:sz w:val="18"/>
-          <w:szCs w:val="18"/>
-        </w:rPr>
-        <w:t>structure)^</w:t>
-      </w:r>
-      <w:proofErr w:type="gramEnd"/>
-      <w:r>
-        <w:rPr>
-          <w:rFonts w:ascii="Arial" w:eastAsia="Arial" w:hAnsi="Arial" w:cs="Arial"/>
-          <w:sz w:val="18"/>
-          <w:szCs w:val="18"/>
-        </w:rPr>
-        <w:t>SCT^^^^2020-09-01|||||||||202108020000-0500|20210802000006.0000-0500</w:t>
-      </w:r>
-    </w:p>
-    <w:p>
-      <w:pPr>
         <w:pBdr>
           <w:top w:val="nil"/>
           <w:left w:val="nil"/>
@@ -38738,18 +38905,642 @@
           <w:right w:val="nil"/>
           <w:between w:val="nil"/>
         </w:pBdr>
-        <w:ind w:left="109"/>
+        <w:rPr>
+          <w:rFonts w:ascii="Arial" w:eastAsia="Arial" w:hAnsi="Arial" w:cs="Arial"/>
+          <w:sz w:val="18"/>
+          <w:szCs w:val="18"/>
+        </w:rPr>
+      </w:pPr>
+    </w:p>
+    <w:p>
+      <w:pPr>
+        <w:pBdr>
+          <w:top w:val="nil"/>
+          <w:left w:val="nil"/>
+          <w:bottom w:val="nil"/>
+          <w:right w:val="nil"/>
+          <w:between w:val="nil"/>
+        </w:pBdr>
         <w:rPr>
           <w:color w:val="000000"/>
           <w:sz w:val="24"/>
         </w:rPr>
       </w:pPr>
-      <w:r>
+    </w:p>
+    <w:p>
+      <w:pPr>
+        <w:pBdr>
+          <w:top w:val="nil"/>
+          <w:left w:val="nil"/>
+          <w:bottom w:val="nil"/>
+          <w:right w:val="nil"/>
+          <w:between w:val="nil"/>
+        </w:pBdr>
         <w:rPr>
           <w:color w:val="000000"/>
           <w:sz w:val="24"/>
         </w:rPr>
+      </w:pPr>
+    </w:p>
+    <w:p>
+      <w:pPr>
+        <w:pBdr>
+          <w:top w:val="nil"/>
+          <w:left w:val="nil"/>
+          <w:bottom w:val="nil"/>
+          <w:right w:val="nil"/>
+          <w:between w:val="nil"/>
+        </w:pBdr>
+        <w:rPr>
+          <w:color w:val="000000"/>
+          <w:sz w:val="24"/>
+        </w:rPr>
+      </w:pPr>
+    </w:p>
+    <w:p>
+      <w:pPr>
+        <w:pBdr>
+          <w:top w:val="nil"/>
+          <w:left w:val="nil"/>
+          <w:bottom w:val="nil"/>
+          <w:right w:val="nil"/>
+          <w:between w:val="nil"/>
+        </w:pBdr>
+        <w:rPr>
+          <w:color w:val="000000"/>
+          <w:sz w:val="24"/>
+        </w:rPr>
+      </w:pPr>
+    </w:p>
+    <w:p>
+      <w:pPr>
+        <w:pBdr>
+          <w:top w:val="nil"/>
+          <w:left w:val="nil"/>
+          <w:bottom w:val="nil"/>
+          <w:right w:val="nil"/>
+          <w:between w:val="nil"/>
+        </w:pBdr>
+        <w:rPr>
+          <w:color w:val="000000"/>
+          <w:sz w:val="24"/>
+        </w:rPr>
+      </w:pPr>
+    </w:p>
+    <w:p>
+      <w:pPr>
+        <w:pBdr>
+          <w:top w:val="nil"/>
+          <w:left w:val="nil"/>
+          <w:bottom w:val="nil"/>
+          <w:right w:val="nil"/>
+          <w:between w:val="nil"/>
+        </w:pBdr>
+        <w:rPr>
+          <w:color w:val="000000"/>
+          <w:sz w:val="24"/>
+        </w:rPr>
+      </w:pPr>
+    </w:p>
+    <w:p>
+      <w:pPr>
+        <w:pBdr>
+          <w:top w:val="nil"/>
+          <w:left w:val="nil"/>
+          <w:bottom w:val="nil"/>
+          <w:right w:val="nil"/>
+          <w:between w:val="nil"/>
+        </w:pBdr>
+        <w:rPr>
+          <w:color w:val="000000"/>
+          <w:sz w:val="24"/>
+        </w:rPr>
+      </w:pPr>
+    </w:p>
+    <w:p>
+      <w:pPr>
+        <w:pBdr>
+          <w:top w:val="nil"/>
+          <w:left w:val="nil"/>
+          <w:bottom w:val="nil"/>
+          <w:right w:val="nil"/>
+          <w:between w:val="nil"/>
+        </w:pBdr>
+        <w:rPr>
+          <w:color w:val="000000"/>
+          <w:sz w:val="24"/>
+        </w:rPr>
+      </w:pPr>
+    </w:p>
+    <w:p>
+      <w:pPr>
+        <w:pBdr>
+          <w:top w:val="nil"/>
+          <w:left w:val="nil"/>
+          <w:bottom w:val="nil"/>
+          <w:right w:val="nil"/>
+          <w:between w:val="nil"/>
+        </w:pBdr>
+        <w:rPr>
+          <w:color w:val="000000"/>
+          <w:sz w:val="24"/>
+        </w:rPr>
+      </w:pPr>
+    </w:p>
+    <w:p>
+      <w:pPr>
+        <w:pBdr>
+          <w:top w:val="nil"/>
+          <w:left w:val="nil"/>
+          <w:bottom w:val="nil"/>
+          <w:right w:val="nil"/>
+          <w:between w:val="nil"/>
+        </w:pBdr>
+        <w:rPr>
+          <w:color w:val="000000"/>
+          <w:sz w:val="24"/>
+        </w:rPr>
+      </w:pPr>
+    </w:p>
+    <w:p>
+      <w:pPr>
+        <w:pBdr>
+          <w:top w:val="nil"/>
+          <w:left w:val="nil"/>
+          <w:bottom w:val="nil"/>
+          <w:right w:val="nil"/>
+          <w:between w:val="nil"/>
+        </w:pBdr>
+        <w:rPr>
+          <w:color w:val="000000"/>
+          <w:sz w:val="24"/>
+        </w:rPr>
+      </w:pPr>
+    </w:p>
+    <w:p>
+      <w:pPr>
+        <w:pBdr>
+          <w:top w:val="nil"/>
+          <w:left w:val="nil"/>
+          <w:bottom w:val="nil"/>
+          <w:right w:val="nil"/>
+          <w:between w:val="nil"/>
+        </w:pBdr>
+        <w:rPr>
+          <w:color w:val="000000"/>
+          <w:sz w:val="24"/>
+        </w:rPr>
+      </w:pPr>
+    </w:p>
+    <w:p>
+      <w:pPr>
+        <w:pBdr>
+          <w:top w:val="nil"/>
+          <w:left w:val="nil"/>
+          <w:bottom w:val="nil"/>
+          <w:right w:val="nil"/>
+          <w:between w:val="nil"/>
+        </w:pBdr>
+        <w:rPr>
+          <w:color w:val="000000"/>
+          <w:sz w:val="24"/>
+        </w:rPr>
+      </w:pPr>
+    </w:p>
+    <w:p>
+      <w:pPr>
+        <w:pBdr>
+          <w:top w:val="nil"/>
+          <w:left w:val="nil"/>
+          <w:bottom w:val="nil"/>
+          <w:right w:val="nil"/>
+          <w:between w:val="nil"/>
+        </w:pBdr>
+        <w:rPr>
+          <w:color w:val="000000"/>
+          <w:sz w:val="24"/>
+        </w:rPr>
+      </w:pPr>
+    </w:p>
+    <w:p>
+      <w:pPr>
+        <w:pBdr>
+          <w:top w:val="nil"/>
+          <w:left w:val="nil"/>
+          <w:bottom w:val="nil"/>
+          <w:right w:val="nil"/>
+          <w:between w:val="nil"/>
+        </w:pBdr>
+        <w:rPr>
+          <w:color w:val="000000"/>
+          <w:sz w:val="24"/>
+        </w:rPr>
+      </w:pPr>
+    </w:p>
+    <w:p>
+      <w:pPr>
+        <w:pBdr>
+          <w:top w:val="nil"/>
+          <w:left w:val="nil"/>
+          <w:bottom w:val="nil"/>
+          <w:right w:val="nil"/>
+          <w:between w:val="nil"/>
+        </w:pBdr>
+        <w:rPr>
+          <w:color w:val="000000"/>
+          <w:sz w:val="24"/>
+        </w:rPr>
+      </w:pPr>
+    </w:p>
+    <w:p>
+      <w:pPr>
+        <w:pBdr>
+          <w:top w:val="nil"/>
+          <w:left w:val="nil"/>
+          <w:bottom w:val="nil"/>
+          <w:right w:val="nil"/>
+          <w:between w:val="nil"/>
+        </w:pBdr>
+        <w:rPr>
+          <w:color w:val="000000"/>
+          <w:sz w:val="24"/>
+        </w:rPr>
+      </w:pPr>
+    </w:p>
+    <w:p>
+      <w:pPr>
+        <w:pBdr>
+          <w:top w:val="nil"/>
+          <w:left w:val="nil"/>
+          <w:bottom w:val="nil"/>
+          <w:right w:val="nil"/>
+          <w:between w:val="nil"/>
+        </w:pBdr>
+        <w:rPr>
+          <w:color w:val="000000"/>
+          <w:sz w:val="24"/>
+        </w:rPr>
+      </w:pPr>
+    </w:p>
+    <w:p>
+      <w:pPr>
+        <w:pBdr>
+          <w:top w:val="nil"/>
+          <w:left w:val="nil"/>
+          <w:bottom w:val="nil"/>
+          <w:right w:val="nil"/>
+          <w:between w:val="nil"/>
+        </w:pBdr>
+        <w:rPr>
+          <w:color w:val="000000"/>
+          <w:sz w:val="24"/>
+        </w:rPr>
+      </w:pPr>
+    </w:p>
+    <w:p>
+      <w:pPr>
+        <w:pBdr>
+          <w:top w:val="nil"/>
+          <w:left w:val="nil"/>
+          <w:bottom w:val="nil"/>
+          <w:right w:val="nil"/>
+          <w:between w:val="nil"/>
+        </w:pBdr>
+        <w:rPr>
+          <w:color w:val="000000"/>
+          <w:sz w:val="24"/>
+        </w:rPr>
+      </w:pPr>
+    </w:p>
+    <w:p>
+      <w:pPr>
+        <w:pBdr>
+          <w:top w:val="nil"/>
+          <w:left w:val="nil"/>
+          <w:bottom w:val="nil"/>
+          <w:right w:val="nil"/>
+          <w:between w:val="nil"/>
+        </w:pBdr>
+        <w:rPr>
+          <w:color w:val="000000"/>
+          <w:sz w:val="24"/>
+        </w:rPr>
+      </w:pPr>
+    </w:p>
+    <w:p>
+      <w:pPr>
+        <w:pBdr>
+          <w:top w:val="nil"/>
+          <w:left w:val="nil"/>
+          <w:bottom w:val="nil"/>
+          <w:right w:val="nil"/>
+          <w:between w:val="nil"/>
+        </w:pBdr>
+        <w:rPr>
+          <w:color w:val="000000"/>
+          <w:sz w:val="24"/>
+        </w:rPr>
+      </w:pPr>
+    </w:p>
+    <w:p>
+      <w:pPr>
+        <w:pBdr>
+          <w:top w:val="nil"/>
+          <w:left w:val="nil"/>
+          <w:bottom w:val="nil"/>
+          <w:right w:val="nil"/>
+          <w:between w:val="nil"/>
+        </w:pBdr>
+        <w:rPr>
+          <w:color w:val="000000"/>
+          <w:sz w:val="24"/>
+        </w:rPr>
+      </w:pPr>
+    </w:p>
+    <w:p>
+      <w:pPr>
+        <w:pBdr>
+          <w:top w:val="nil"/>
+          <w:left w:val="nil"/>
+          <w:bottom w:val="nil"/>
+          <w:right w:val="nil"/>
+          <w:between w:val="nil"/>
+        </w:pBdr>
+        <w:rPr>
+          <w:color w:val="000000"/>
+          <w:sz w:val="24"/>
+        </w:rPr>
+      </w:pPr>
+    </w:p>
+    <w:p>
+      <w:pPr>
+        <w:pBdr>
+          <w:top w:val="nil"/>
+          <w:left w:val="nil"/>
+          <w:bottom w:val="nil"/>
+          <w:right w:val="nil"/>
+          <w:between w:val="nil"/>
+        </w:pBdr>
+        <w:rPr>
+          <w:color w:val="000000"/>
+          <w:sz w:val="24"/>
+        </w:rPr>
+      </w:pPr>
+    </w:p>
+    <w:p>
+      <w:pPr>
+        <w:pBdr>
+          <w:top w:val="nil"/>
+          <w:left w:val="nil"/>
+          <w:bottom w:val="nil"/>
+          <w:right w:val="nil"/>
+          <w:between w:val="nil"/>
+        </w:pBdr>
+        <w:rPr>
+          <w:color w:val="000000"/>
+          <w:sz w:val="24"/>
+        </w:rPr>
+      </w:pPr>
+    </w:p>
+    <w:p>
+      <w:pPr>
+        <w:pBdr>
+          <w:top w:val="nil"/>
+          <w:left w:val="nil"/>
+          <w:bottom w:val="nil"/>
+          <w:right w:val="nil"/>
+          <w:between w:val="nil"/>
+        </w:pBdr>
+        <w:rPr>
+          <w:color w:val="000000"/>
+          <w:sz w:val="24"/>
+        </w:rPr>
+      </w:pPr>
+    </w:p>
+    <w:p>
+      <w:pPr>
+        <w:pBdr>
+          <w:top w:val="nil"/>
+          <w:left w:val="nil"/>
+          <w:bottom w:val="nil"/>
+          <w:right w:val="nil"/>
+          <w:between w:val="nil"/>
+        </w:pBdr>
+        <w:rPr>
+          <w:color w:val="000000"/>
+          <w:sz w:val="24"/>
+        </w:rPr>
+      </w:pPr>
+    </w:p>
+    <w:p>
+      <w:pPr>
+        <w:pBdr>
+          <w:top w:val="nil"/>
+          <w:left w:val="nil"/>
+          <w:bottom w:val="nil"/>
+          <w:right w:val="nil"/>
+          <w:between w:val="nil"/>
+        </w:pBdr>
+        <w:rPr>
+          <w:color w:val="000000"/>
+          <w:sz w:val="24"/>
+        </w:rPr>
+      </w:pPr>
+    </w:p>
+    <w:p>
+      <w:pPr>
+        <w:pBdr>
+          <w:top w:val="nil"/>
+          <w:left w:val="nil"/>
+          <w:bottom w:val="nil"/>
+          <w:right w:val="nil"/>
+          <w:between w:val="nil"/>
+        </w:pBdr>
+        <w:rPr>
+          <w:color w:val="000000"/>
+          <w:sz w:val="24"/>
+        </w:rPr>
+      </w:pPr>
+    </w:p>
+    <w:p>
+      <w:pPr>
+        <w:pBdr>
+          <w:top w:val="nil"/>
+          <w:left w:val="nil"/>
+          <w:bottom w:val="nil"/>
+          <w:right w:val="nil"/>
+          <w:between w:val="nil"/>
+        </w:pBdr>
+        <w:rPr>
+          <w:color w:val="000000"/>
+          <w:sz w:val="24"/>
+        </w:rPr>
+      </w:pPr>
+    </w:p>
+    <w:p>
+      <w:pPr>
+        <w:pBdr>
+          <w:top w:val="nil"/>
+          <w:left w:val="nil"/>
+          <w:bottom w:val="nil"/>
+          <w:right w:val="nil"/>
+          <w:between w:val="nil"/>
+        </w:pBdr>
+        <w:rPr>
+          <w:color w:val="000000"/>
+          <w:sz w:val="24"/>
+        </w:rPr>
+      </w:pPr>
+    </w:p>
+    <w:p>
+      <w:pPr>
+        <w:pBdr>
+          <w:top w:val="nil"/>
+          <w:left w:val="nil"/>
+          <w:bottom w:val="nil"/>
+          <w:right w:val="nil"/>
+          <w:between w:val="nil"/>
+        </w:pBdr>
+        <w:rPr>
+          <w:color w:val="000000"/>
+          <w:sz w:val="24"/>
+        </w:rPr>
+      </w:pPr>
+    </w:p>
+    <w:p>
+      <w:pPr>
+        <w:pBdr>
+          <w:top w:val="nil"/>
+          <w:left w:val="nil"/>
+          <w:bottom w:val="nil"/>
+          <w:right w:val="nil"/>
+          <w:between w:val="nil"/>
+        </w:pBdr>
+        <w:rPr>
+          <w:color w:val="000000"/>
+          <w:sz w:val="24"/>
+        </w:rPr>
+      </w:pPr>
+    </w:p>
+    <w:p>
+      <w:pPr>
+        <w:pBdr>
+          <w:top w:val="nil"/>
+          <w:left w:val="nil"/>
+          <w:bottom w:val="nil"/>
+          <w:right w:val="nil"/>
+          <w:between w:val="nil"/>
+        </w:pBdr>
+        <w:rPr>
+          <w:color w:val="000000"/>
+          <w:sz w:val="24"/>
+        </w:rPr>
+      </w:pPr>
+    </w:p>
+    <w:p>
+      <w:pPr>
+        <w:pBdr>
+          <w:top w:val="nil"/>
+          <w:left w:val="nil"/>
+          <w:bottom w:val="nil"/>
+          <w:right w:val="nil"/>
+          <w:between w:val="nil"/>
+        </w:pBdr>
+        <w:rPr>
+          <w:color w:val="000000"/>
+          <w:sz w:val="24"/>
+        </w:rPr>
+      </w:pPr>
+      <w:r>
+        <w:rPr>
+          <w:color w:val="000000"/>
+          <w:sz w:val="24"/>
+        </w:rPr>
         <w:lastRenderedPageBreak/>
+        <w:t>Sample HL7 File</w:t>
+      </w:r>
+    </w:p>
+    <w:p>
+      <w:pPr>
+        <w:pBdr>
+          <w:top w:val="nil"/>
+          <w:left w:val="nil"/>
+          <w:bottom w:val="nil"/>
+          <w:right w:val="nil"/>
+          <w:between w:val="nil"/>
+        </w:pBdr>
+        <w:rPr>
+          <w:color w:val="000000"/>
+          <w:sz w:val="24"/>
+        </w:rPr>
+      </w:pPr>
+      <w:r>
+        <w:rPr>
+          <w:color w:val="000000"/>
+          <w:sz w:val="24"/>
+        </w:rPr>
+        <w:object w:dxaOrig="1538" w:dyaOrig="995" w14:anchorId="43F56E33">
+          <v:shapetype id="_x0000_t75" coordsize="21600,21600" o:spt="75" o:preferrelative="t" path="m@4@5l@4@11@9@11@9@5xe" filled="f" stroked="f">
+            <v:stroke joinstyle="miter"/>
+            <v:formulas>
+              <v:f eqn="if lineDrawn pixelLineWidth 0"/>
+              <v:f eqn="sum @0 1 0"/>
+              <v:f eqn="sum 0 0 @1"/>
+              <v:f eqn="prod @2 1 2"/>
+              <v:f eqn="prod @3 21600 pixelWidth"/>
+              <v:f eqn="prod @3 21600 pixelHeight"/>
+              <v:f eqn="sum @0 0 1"/>
+              <v:f eqn="prod @6 1 2"/>
+              <v:f eqn="prod @7 21600 pixelWidth"/>
+              <v:f eqn="sum @8 21600 0"/>
+              <v:f eqn="prod @7 21600 pixelHeight"/>
+              <v:f eqn="sum @10 21600 0"/>
+            </v:formulas>
+            <v:path o:extrusionok="f" gradientshapeok="t" o:connecttype="rect"/>
+            <o:lock v:ext="edit" aspectratio="t"/>
+          </v:shapetype>
+          <v:shape id="_x0000_i1031" type="#_x0000_t75" style="width:77.25pt;height:49.5pt" o:ole="">
+            <v:imagedata r:id="rId42" o:title=""/>
+          </v:shape>
+          <o:OLEObject Type="Embed" ProgID="Package" ShapeID="_x0000_i1031" DrawAspect="Icon" ObjectID="_1722682029" r:id="rId43"/>
+        </w:object>
+      </w:r>
+    </w:p>
+    <w:p>
+      <w:pPr>
+        <w:pBdr>
+          <w:top w:val="nil"/>
+          <w:left w:val="nil"/>
+          <w:bottom w:val="nil"/>
+          <w:right w:val="nil"/>
+          <w:between w:val="nil"/>
+        </w:pBdr>
+        <w:rPr>
+          <w:color w:val="000000"/>
+          <w:sz w:val="24"/>
+        </w:rPr>
+      </w:pPr>
+    </w:p>
+    <w:p>
+      <w:pPr>
+        <w:pBdr>
+          <w:top w:val="nil"/>
+          <w:left w:val="nil"/>
+          <w:bottom w:val="nil"/>
+          <w:right w:val="nil"/>
+          <w:between w:val="nil"/>
+        </w:pBdr>
+        <w:rPr>
+          <w:rFonts w:ascii="Arial" w:eastAsia="Arial" w:hAnsi="Arial" w:cs="Arial"/>
+          <w:sz w:val="18"/>
+          <w:szCs w:val="18"/>
+        </w:rPr>
+      </w:pPr>
+      <w:r>
+        <w:rPr>
+          <w:color w:val="000000"/>
+          <w:sz w:val="24"/>
+        </w:rPr>
         <w:t>Response:</w:t>
       </w:r>
     </w:p>
@@ -39751,7 +40542,16 @@
             <w:sz w:val="24"/>
             <w:u w:val="single"/>
           </w:rPr>
-          <w:t>https://github.com/CDCgov/prime-reportstream/tree/master/prime-router/docs/</w:t>
+          <w:t>https://github.com/CDCgov/prime-</w:t>
+        </w:r>
+        <w:r>
+          <w:rPr>
+            <w:color w:val="0000FF"/>
+            <w:sz w:val="24"/>
+            <w:u w:val="single"/>
+          </w:rPr>
+          <w:lastRenderedPageBreak/>
+          <w:t>reportstream/tree/master/prime-router/docs/</w:t>
         </w:r>
         <w:r>
           <w:rPr>
@@ -40013,7 +40813,7 @@
   </w:p>
   <w:tbl>
     <w:tblPr>
-      <w:tblStyle w:val="afa"/>
+      <w:tblStyle w:val="af8"/>
       <w:tblW w:w="10260" w:type="dxa"/>
       <w:tblLayout w:type="fixed"/>
       <w:tblLook w:val="0600" w:firstRow="0" w:lastRow="0" w:firstColumn="0" w:lastColumn="0" w:noHBand="1" w:noVBand="1"/>
@@ -40125,137 +40925,6 @@
 </file>
 
 <file path=word/footer11.xml><?xml version="1.0" encoding="utf-8"?>
-<w:ftr xmlns:wpc="http://schemas.microsoft.com/office/word/2010/wordprocessingCanvas" xmlns:cx="http://schemas.microsoft.com/office/drawing/2014/chartex" xmlns:cx1="http://schemas.microsoft.com/office/drawing/2015/9/8/chartex" xmlns:cx2="http://schemas.microsoft.com/office/drawing/2015/10/21/chartex" xmlns:cx3="http://schemas.microsoft.com/office/drawing/2016/5/9/chartex" xmlns:cx4="http://schemas.microsoft.com/office/drawing/2016/5/10/chartex" xmlns:cx5="http://schemas.microsoft.com/office/drawing/2016/5/11/chartex" xmlns:cx6="http://schemas.microsoft.com/office/drawing/2016/5/12/chartex" xmlns:cx7="http://schemas.microsoft.com/office/drawing/2016/5/13/chartex" xmlns:cx8="http://schemas.microsoft.com/office/drawing/2016/5/14/chartex" xmlns:mc="http://schemas.openxmlformats.org/markup-compatibility/2006" xmlns:aink="http://schemas.microsoft.com/office/drawing/2016/ink" xmlns:am3d="http://schemas.microsoft.com/office/drawing/2017/model3d" xmlns:o="urn:schemas-microsoft-com:office:office" xmlns:oel="http://schemas.microsoft.com/office/2019/extlst" xmlns:r="http://schemas.openxmlformats.org/officeDocument/2006/relationships" xmlns:m="http://schemas.openxmlformats.org/officeDocument/2006/math" xmlns:v="urn:schemas-microsoft-com:vml" xmlns:wp14="http://schemas.microsoft.com/office/word/2010/wordprocessingDrawing" xmlns:wp="http://schemas.openxmlformats.org/drawingml/2006/wordprocessingDrawing" xmlns:w10="urn:schemas-microsoft-com:office:word" xmlns:w="http://schemas.openxmlformats.org/wordprocessingml/2006/main" xmlns:w14="http://schemas.microsoft.com/office/word/2010/wordml" xmlns:w15="http://schemas.microsoft.com/office/word/2012/wordml" xmlns:w16cex="http://schemas.microsoft.com/office/word/2018/wordml/cex" xmlns:w16cid="http://schemas.microsoft.com/office/word/2016/wordml/cid" xmlns:w16="http://schemas.microsoft.com/office/word/2018/wordml" xmlns:w16sdtdh="http://schemas.microsoft.com/office/word/2020/wordml/sdtdatahash" xmlns:w16se="http://schemas.microsoft.com/office/word/2015/wordml/symex" xmlns:wpg="http://schemas.microsoft.com/office/word/2010/wordprocessingGroup" xmlns:wpi="http://schemas.microsoft.com/office/word/2010/wordprocessingInk" xmlns:wne="http://schemas.microsoft.com/office/word/2006/wordml" xmlns:wps="http://schemas.microsoft.com/office/word/2010/wordprocessingShape" mc:Ignorable="w14 w15 w16se w16cid w16 w16cex w16sdtdh wp14">
-  <w:p>
-    <w:pPr>
-      <w:pBdr>
-        <w:top w:val="nil"/>
-        <w:left w:val="nil"/>
-        <w:bottom w:val="nil"/>
-        <w:right w:val="nil"/>
-        <w:between w:val="nil"/>
-      </w:pBdr>
-      <w:spacing w:line="276" w:lineRule="auto"/>
-      <w:rPr>
-        <w:rFonts w:ascii="Calibri" w:eastAsia="Calibri" w:hAnsi="Calibri" w:cs="Calibri"/>
-        <w:color w:val="000000"/>
-      </w:rPr>
-    </w:pPr>
-  </w:p>
-  <w:tbl>
-    <w:tblPr>
-      <w:tblStyle w:val="af8"/>
-      <w:tblW w:w="10260" w:type="dxa"/>
-      <w:tblLayout w:type="fixed"/>
-      <w:tblLook w:val="0600" w:firstRow="0" w:lastRow="0" w:firstColumn="0" w:lastColumn="0" w:noHBand="1" w:noVBand="1"/>
-    </w:tblPr>
-    <w:tblGrid>
-      <w:gridCol w:w="3420"/>
-      <w:gridCol w:w="3420"/>
-      <w:gridCol w:w="3420"/>
-    </w:tblGrid>
-    <w:tr>
-      <w:tc>
-        <w:tcPr>
-          <w:tcW w:w="3420" w:type="dxa"/>
-        </w:tcPr>
-        <w:p>
-          <w:pPr>
-            <w:pBdr>
-              <w:top w:val="nil"/>
-              <w:left w:val="nil"/>
-              <w:bottom w:val="nil"/>
-              <w:right w:val="nil"/>
-              <w:between w:val="nil"/>
-            </w:pBdr>
-            <w:tabs>
-              <w:tab w:val="center" w:pos="4680"/>
-              <w:tab w:val="right" w:pos="9360"/>
-            </w:tabs>
-            <w:ind w:left="-115"/>
-            <w:rPr>
-              <w:rFonts w:ascii="Calibri" w:eastAsia="Calibri" w:hAnsi="Calibri" w:cs="Calibri"/>
-              <w:color w:val="000000"/>
-            </w:rPr>
-          </w:pPr>
-        </w:p>
-      </w:tc>
-      <w:tc>
-        <w:tcPr>
-          <w:tcW w:w="3420" w:type="dxa"/>
-        </w:tcPr>
-        <w:p>
-          <w:pPr>
-            <w:pBdr>
-              <w:top w:val="nil"/>
-              <w:left w:val="nil"/>
-              <w:bottom w:val="nil"/>
-              <w:right w:val="nil"/>
-              <w:between w:val="nil"/>
-            </w:pBdr>
-            <w:tabs>
-              <w:tab w:val="center" w:pos="4680"/>
-              <w:tab w:val="right" w:pos="9360"/>
-            </w:tabs>
-            <w:jc w:val="center"/>
-            <w:rPr>
-              <w:rFonts w:ascii="Calibri" w:eastAsia="Calibri" w:hAnsi="Calibri" w:cs="Calibri"/>
-              <w:color w:val="000000"/>
-            </w:rPr>
-          </w:pPr>
-        </w:p>
-      </w:tc>
-      <w:tc>
-        <w:tcPr>
-          <w:tcW w:w="3420" w:type="dxa"/>
-        </w:tcPr>
-        <w:p>
-          <w:pPr>
-            <w:pBdr>
-              <w:top w:val="nil"/>
-              <w:left w:val="nil"/>
-              <w:bottom w:val="nil"/>
-              <w:right w:val="nil"/>
-              <w:between w:val="nil"/>
-            </w:pBdr>
-            <w:tabs>
-              <w:tab w:val="center" w:pos="4680"/>
-              <w:tab w:val="right" w:pos="9360"/>
-            </w:tabs>
-            <w:ind w:right="-115"/>
-            <w:jc w:val="right"/>
-            <w:rPr>
-              <w:rFonts w:ascii="Calibri" w:eastAsia="Calibri" w:hAnsi="Calibri" w:cs="Calibri"/>
-              <w:color w:val="000000"/>
-            </w:rPr>
-          </w:pPr>
-        </w:p>
-      </w:tc>
-    </w:tr>
-  </w:tbl>
-  <w:p>
-    <w:pPr>
-      <w:pBdr>
-        <w:top w:val="nil"/>
-        <w:left w:val="nil"/>
-        <w:bottom w:val="nil"/>
-        <w:right w:val="nil"/>
-        <w:between w:val="nil"/>
-      </w:pBdr>
-      <w:tabs>
-        <w:tab w:val="center" w:pos="4680"/>
-        <w:tab w:val="right" w:pos="9360"/>
-      </w:tabs>
-      <w:rPr>
-        <w:rFonts w:ascii="Calibri" w:eastAsia="Calibri" w:hAnsi="Calibri" w:cs="Calibri"/>
-        <w:color w:val="000000"/>
-      </w:rPr>
-    </w:pPr>
-  </w:p>
-</w:ftr>
-</file>
-
-<file path=word/footer12.xml><?xml version="1.0" encoding="utf-8"?>
 <w:ftr xmlns:wpc="http://schemas.microsoft.com/office/word/2010/wordprocessingCanvas" xmlns:cx="http://schemas.microsoft.com/office/drawing/2014/chartex" xmlns:cx1="http://schemas.microsoft.com/office/drawing/2015/9/8/chartex" xmlns:cx2="http://schemas.microsoft.com/office/drawing/2015/10/21/chartex" xmlns:cx3="http://schemas.microsoft.com/office/drawing/2016/5/9/chartex" xmlns:cx4="http://schemas.microsoft.com/office/drawing/2016/5/10/chartex" xmlns:cx5="http://schemas.microsoft.com/office/drawing/2016/5/11/chartex" xmlns:cx6="http://schemas.microsoft.com/office/drawing/2016/5/12/chartex" xmlns:cx7="http://schemas.microsoft.com/office/drawing/2016/5/13/chartex" xmlns:cx8="http://schemas.microsoft.com/office/drawing/2016/5/14/chartex" xmlns:mc="http://schemas.openxmlformats.org/markup-compatibility/2006" xmlns:aink="http://schemas.microsoft.com/office/drawing/2016/ink" xmlns:am3d="http://schemas.microsoft.com/office/drawing/2017/model3d" xmlns:o="urn:schemas-microsoft-com:office:office" xmlns:oel="http://schemas.microsoft.com/office/2019/extlst" xmlns:r="http://schemas.openxmlformats.org/officeDocument/2006/relationships" xmlns:m="http://schemas.openxmlformats.org/officeDocument/2006/math" xmlns:v="urn:schemas-microsoft-com:vml" xmlns:wp14="http://schemas.microsoft.com/office/word/2010/wordprocessingDrawing" xmlns:wp="http://schemas.openxmlformats.org/drawingml/2006/wordprocessingDrawing" xmlns:w10="urn:schemas-microsoft-com:office:word" xmlns:w="http://schemas.openxmlformats.org/wordprocessingml/2006/main" xmlns:w14="http://schemas.microsoft.com/office/word/2010/wordml" xmlns:w15="http://schemas.microsoft.com/office/word/2012/wordml" xmlns:w16cex="http://schemas.microsoft.com/office/word/2018/wordml/cex" xmlns:w16cid="http://schemas.microsoft.com/office/word/2016/wordml/cid" xmlns:w16="http://schemas.microsoft.com/office/word/2018/wordml" xmlns:w16sdtdh="http://schemas.microsoft.com/office/word/2020/wordml/sdtdatahash" xmlns:w16se="http://schemas.microsoft.com/office/word/2015/wordml/symex" xmlns:wpg="http://schemas.microsoft.com/office/word/2010/wordprocessingGroup" xmlns:wpi="http://schemas.microsoft.com/office/word/2010/wordprocessingInk" xmlns:wne="http://schemas.microsoft.com/office/word/2006/wordml" xmlns:wps="http://schemas.microsoft.com/office/word/2010/wordprocessingShape" mc:Ignorable="w14 w15 w16se w16cid w16 w16cex w16sdtdh wp14">
   <w:p>
     <w:pPr>
@@ -41603,7 +42272,7 @@
   </w:p>
   <w:tbl>
     <w:tblPr>
-      <w:tblStyle w:val="ab"/>
+      <w:tblStyle w:val="a8"/>
       <w:tblW w:w="10260" w:type="dxa"/>
       <w:tblLayout w:type="fixed"/>
       <w:tblLook w:val="0600" w:firstRow="0" w:lastRow="0" w:firstColumn="0" w:lastColumn="0" w:noHBand="1" w:noVBand="1"/>
@@ -41715,137 +42384,6 @@
 </file>
 
 <file path=word/header11.xml><?xml version="1.0" encoding="utf-8"?>
-<w:hdr xmlns:wpc="http://schemas.microsoft.com/office/word/2010/wordprocessingCanvas" xmlns:cx="http://schemas.microsoft.com/office/drawing/2014/chartex" xmlns:cx1="http://schemas.microsoft.com/office/drawing/2015/9/8/chartex" xmlns:cx2="http://schemas.microsoft.com/office/drawing/2015/10/21/chartex" xmlns:cx3="http://schemas.microsoft.com/office/drawing/2016/5/9/chartex" xmlns:cx4="http://schemas.microsoft.com/office/drawing/2016/5/10/chartex" xmlns:cx5="http://schemas.microsoft.com/office/drawing/2016/5/11/chartex" xmlns:cx6="http://schemas.microsoft.com/office/drawing/2016/5/12/chartex" xmlns:cx7="http://schemas.microsoft.com/office/drawing/2016/5/13/chartex" xmlns:cx8="http://schemas.microsoft.com/office/drawing/2016/5/14/chartex" xmlns:mc="http://schemas.openxmlformats.org/markup-compatibility/2006" xmlns:aink="http://schemas.microsoft.com/office/drawing/2016/ink" xmlns:am3d="http://schemas.microsoft.com/office/drawing/2017/model3d" xmlns:o="urn:schemas-microsoft-com:office:office" xmlns:oel="http://schemas.microsoft.com/office/2019/extlst" xmlns:r="http://schemas.openxmlformats.org/officeDocument/2006/relationships" xmlns:m="http://schemas.openxmlformats.org/officeDocument/2006/math" xmlns:v="urn:schemas-microsoft-com:vml" xmlns:wp14="http://schemas.microsoft.com/office/word/2010/wordprocessingDrawing" xmlns:wp="http://schemas.openxmlformats.org/drawingml/2006/wordprocessingDrawing" xmlns:w10="urn:schemas-microsoft-com:office:word" xmlns:w="http://schemas.openxmlformats.org/wordprocessingml/2006/main" xmlns:w14="http://schemas.microsoft.com/office/word/2010/wordml" xmlns:w15="http://schemas.microsoft.com/office/word/2012/wordml" xmlns:w16cex="http://schemas.microsoft.com/office/word/2018/wordml/cex" xmlns:w16cid="http://schemas.microsoft.com/office/word/2016/wordml/cid" xmlns:w16="http://schemas.microsoft.com/office/word/2018/wordml" xmlns:w16sdtdh="http://schemas.microsoft.com/office/word/2020/wordml/sdtdatahash" xmlns:w16se="http://schemas.microsoft.com/office/word/2015/wordml/symex" xmlns:wpg="http://schemas.microsoft.com/office/word/2010/wordprocessingGroup" xmlns:wpi="http://schemas.microsoft.com/office/word/2010/wordprocessingInk" xmlns:wne="http://schemas.microsoft.com/office/word/2006/wordml" xmlns:wps="http://schemas.microsoft.com/office/word/2010/wordprocessingShape" mc:Ignorable="w14 w15 w16se w16cid w16 w16cex w16sdtdh wp14">
-  <w:p>
-    <w:pPr>
-      <w:pBdr>
-        <w:top w:val="nil"/>
-        <w:left w:val="nil"/>
-        <w:bottom w:val="nil"/>
-        <w:right w:val="nil"/>
-        <w:between w:val="nil"/>
-      </w:pBdr>
-      <w:spacing w:line="276" w:lineRule="auto"/>
-      <w:rPr>
-        <w:rFonts w:ascii="Calibri" w:eastAsia="Calibri" w:hAnsi="Calibri" w:cs="Calibri"/>
-        <w:color w:val="000000"/>
-      </w:rPr>
-    </w:pPr>
-  </w:p>
-  <w:tbl>
-    <w:tblPr>
-      <w:tblStyle w:val="a8"/>
-      <w:tblW w:w="10260" w:type="dxa"/>
-      <w:tblLayout w:type="fixed"/>
-      <w:tblLook w:val="0600" w:firstRow="0" w:lastRow="0" w:firstColumn="0" w:lastColumn="0" w:noHBand="1" w:noVBand="1"/>
-    </w:tblPr>
-    <w:tblGrid>
-      <w:gridCol w:w="3420"/>
-      <w:gridCol w:w="3420"/>
-      <w:gridCol w:w="3420"/>
-    </w:tblGrid>
-    <w:tr>
-      <w:tc>
-        <w:tcPr>
-          <w:tcW w:w="3420" w:type="dxa"/>
-        </w:tcPr>
-        <w:p>
-          <w:pPr>
-            <w:pBdr>
-              <w:top w:val="nil"/>
-              <w:left w:val="nil"/>
-              <w:bottom w:val="nil"/>
-              <w:right w:val="nil"/>
-              <w:between w:val="nil"/>
-            </w:pBdr>
-            <w:tabs>
-              <w:tab w:val="center" w:pos="4680"/>
-              <w:tab w:val="right" w:pos="9360"/>
-            </w:tabs>
-            <w:ind w:left="-115"/>
-            <w:rPr>
-              <w:rFonts w:ascii="Calibri" w:eastAsia="Calibri" w:hAnsi="Calibri" w:cs="Calibri"/>
-              <w:color w:val="000000"/>
-            </w:rPr>
-          </w:pPr>
-        </w:p>
-      </w:tc>
-      <w:tc>
-        <w:tcPr>
-          <w:tcW w:w="3420" w:type="dxa"/>
-        </w:tcPr>
-        <w:p>
-          <w:pPr>
-            <w:pBdr>
-              <w:top w:val="nil"/>
-              <w:left w:val="nil"/>
-              <w:bottom w:val="nil"/>
-              <w:right w:val="nil"/>
-              <w:between w:val="nil"/>
-            </w:pBdr>
-            <w:tabs>
-              <w:tab w:val="center" w:pos="4680"/>
-              <w:tab w:val="right" w:pos="9360"/>
-            </w:tabs>
-            <w:jc w:val="center"/>
-            <w:rPr>
-              <w:rFonts w:ascii="Calibri" w:eastAsia="Calibri" w:hAnsi="Calibri" w:cs="Calibri"/>
-              <w:color w:val="000000"/>
-            </w:rPr>
-          </w:pPr>
-        </w:p>
-      </w:tc>
-      <w:tc>
-        <w:tcPr>
-          <w:tcW w:w="3420" w:type="dxa"/>
-        </w:tcPr>
-        <w:p>
-          <w:pPr>
-            <w:pBdr>
-              <w:top w:val="nil"/>
-              <w:left w:val="nil"/>
-              <w:bottom w:val="nil"/>
-              <w:right w:val="nil"/>
-              <w:between w:val="nil"/>
-            </w:pBdr>
-            <w:tabs>
-              <w:tab w:val="center" w:pos="4680"/>
-              <w:tab w:val="right" w:pos="9360"/>
-            </w:tabs>
-            <w:ind w:right="-115"/>
-            <w:jc w:val="right"/>
-            <w:rPr>
-              <w:rFonts w:ascii="Calibri" w:eastAsia="Calibri" w:hAnsi="Calibri" w:cs="Calibri"/>
-              <w:color w:val="000000"/>
-            </w:rPr>
-          </w:pPr>
-        </w:p>
-      </w:tc>
-    </w:tr>
-  </w:tbl>
-  <w:p>
-    <w:pPr>
-      <w:pBdr>
-        <w:top w:val="nil"/>
-        <w:left w:val="nil"/>
-        <w:bottom w:val="nil"/>
-        <w:right w:val="nil"/>
-        <w:between w:val="nil"/>
-      </w:pBdr>
-      <w:tabs>
-        <w:tab w:val="center" w:pos="4680"/>
-        <w:tab w:val="right" w:pos="9360"/>
-      </w:tabs>
-      <w:rPr>
-        <w:rFonts w:ascii="Calibri" w:eastAsia="Calibri" w:hAnsi="Calibri" w:cs="Calibri"/>
-        <w:color w:val="000000"/>
-      </w:rPr>
-    </w:pPr>
-  </w:p>
-</w:hdr>
-</file>
-
-<file path=word/header12.xml><?xml version="1.0" encoding="utf-8"?>
 <w:hdr xmlns:wpc="http://schemas.microsoft.com/office/word/2010/wordprocessingCanvas" xmlns:cx="http://schemas.microsoft.com/office/drawing/2014/chartex" xmlns:cx1="http://schemas.microsoft.com/office/drawing/2015/9/8/chartex" xmlns:cx2="http://schemas.microsoft.com/office/drawing/2015/10/21/chartex" xmlns:cx3="http://schemas.microsoft.com/office/drawing/2016/5/9/chartex" xmlns:cx4="http://schemas.microsoft.com/office/drawing/2016/5/10/chartex" xmlns:cx5="http://schemas.microsoft.com/office/drawing/2016/5/11/chartex" xmlns:cx6="http://schemas.microsoft.com/office/drawing/2016/5/12/chartex" xmlns:cx7="http://schemas.microsoft.com/office/drawing/2016/5/13/chartex" xmlns:cx8="http://schemas.microsoft.com/office/drawing/2016/5/14/chartex" xmlns:mc="http://schemas.openxmlformats.org/markup-compatibility/2006" xmlns:aink="http://schemas.microsoft.com/office/drawing/2016/ink" xmlns:am3d="http://schemas.microsoft.com/office/drawing/2017/model3d" xmlns:o="urn:schemas-microsoft-com:office:office" xmlns:oel="http://schemas.microsoft.com/office/2019/extlst" xmlns:r="http://schemas.openxmlformats.org/officeDocument/2006/relationships" xmlns:m="http://schemas.openxmlformats.org/officeDocument/2006/math" xmlns:v="urn:schemas-microsoft-com:vml" xmlns:wp14="http://schemas.microsoft.com/office/word/2010/wordprocessingDrawing" xmlns:wp="http://schemas.openxmlformats.org/drawingml/2006/wordprocessingDrawing" xmlns:w10="urn:schemas-microsoft-com:office:word" xmlns:w="http://schemas.openxmlformats.org/wordprocessingml/2006/main" xmlns:w14="http://schemas.microsoft.com/office/word/2010/wordml" xmlns:w15="http://schemas.microsoft.com/office/word/2012/wordml" xmlns:w16cex="http://schemas.microsoft.com/office/word/2018/wordml/cex" xmlns:w16cid="http://schemas.microsoft.com/office/word/2016/wordml/cid" xmlns:w16="http://schemas.microsoft.com/office/word/2018/wordml" xmlns:w16sdtdh="http://schemas.microsoft.com/office/word/2020/wordml/sdtdatahash" xmlns:w16se="http://schemas.microsoft.com/office/word/2015/wordml/symex" xmlns:wpg="http://schemas.microsoft.com/office/word/2010/wordprocessingGroup" xmlns:wpi="http://schemas.microsoft.com/office/word/2010/wordprocessingInk" xmlns:wne="http://schemas.microsoft.com/office/word/2006/wordml" xmlns:wps="http://schemas.microsoft.com/office/word/2010/wordprocessingShape" mc:Ignorable="w14 w15 w16se w16cid w16 w16cex w16sdtdh wp14">
   <w:p>
     <w:pPr>
@@ -51293,6 +51831,31 @@
 </file>
 
 <file path=customXml/item1.xml><?xml version="1.0" encoding="utf-8"?>
+<?mso-contentType ?>
+<FormTemplates xmlns="http://schemas.microsoft.com/sharepoint/v3/contenttype/forms">
+  <Display>DocumentLibraryForm</Display>
+  <Edit>DocumentLibraryForm</Edit>
+  <New>DocumentLibraryForm</New>
+</FormTemplates>
+</file>
+
+<file path=customXml/item2.xml><?xml version="1.0" encoding="utf-8"?>
+<p:properties xmlns:p="http://schemas.microsoft.com/office/2006/metadata/properties" xmlns:xsi="http://www.w3.org/2001/XMLSchema-instance" xmlns:pc="http://schemas.microsoft.com/office/infopath/2007/PartnerControls">
+  <documentManagement>
+    <_ip_UnifiedCompliancePolicyUIAction xmlns="http://schemas.microsoft.com/sharepoint/v3" xsi:nil="true"/>
+    <_ip_UnifiedCompliancePolicyProperties xmlns="http://schemas.microsoft.com/sharepoint/v3" xsi:nil="true"/>
+    <SharedWithUsers xmlns="294e1a6b-fd4a-4673-a683-93155129879e">
+      <UserInfo>
+        <DisplayName>Biskie, Joel (CDC/DDPHSS/OD/HITSSU) (CTR)</DisplayName>
+        <AccountId>188</AccountId>
+        <AccountType/>
+      </UserInfo>
+    </SharedWithUsers>
+  </documentManagement>
+</p:properties>
+</file>
+
+<file path=customXml/item3.xml><?xml version="1.0" encoding="utf-8"?>
 <ct:contentTypeSchema xmlns:ct="http://schemas.microsoft.com/office/2006/metadata/contentType" xmlns:ma="http://schemas.microsoft.com/office/2006/metadata/properties/metaAttributes" ct:_="" ma:_="" ma:contentTypeName="Document" ma:contentTypeID="0x01010061F86393E0B576448CD5A8E967EF83E5" ma:contentTypeVersion="12" ma:contentTypeDescription="Create a new document." ma:contentTypeScope="" ma:versionID="a4264a170432664b5a0fc5d0b1910280">
   <xsd:schema xmlns:xsd="http://www.w3.org/2001/XMLSchema" xmlns:xs="http://www.w3.org/2001/XMLSchema" xmlns:p="http://schemas.microsoft.com/office/2006/metadata/properties" xmlns:ns1="http://schemas.microsoft.com/sharepoint/v3" xmlns:ns2="603e4f84-8849-480d-80a9-5bfb0272fb18" xmlns:ns3="294e1a6b-fd4a-4673-a683-93155129879e" targetNamespace="http://schemas.microsoft.com/office/2006/metadata/properties" ma:root="true" ma:fieldsID="fa5df71f3d9380f0993de3f91edb1570" ns1:_="" ns2:_="" ns3:_="">
     <xsd:import namespace="http://schemas.microsoft.com/sharepoint/v3"/>
@@ -51512,32 +52075,26 @@
 </ct:contentTypeSchema>
 </file>
 
-<file path=customXml/item2.xml><?xml version="1.0" encoding="utf-8"?>
-<?mso-contentType ?>
-<FormTemplates xmlns="http://schemas.microsoft.com/sharepoint/v3/contenttype/forms">
-  <Display>DocumentLibraryForm</Display>
-  <Edit>DocumentLibraryForm</Edit>
-  <New>DocumentLibraryForm</New>
-</FormTemplates>
+<file path=customXml/itemProps1.xml><?xml version="1.0" encoding="utf-8"?>
+<ds:datastoreItem xmlns:ds="http://schemas.openxmlformats.org/officeDocument/2006/customXml" ds:itemID="{84A4DF5B-39CC-449C-9AD0-4BC532191401}">
+  <ds:schemaRefs>
+    <ds:schemaRef ds:uri="http://schemas.microsoft.com/sharepoint/v3/contenttype/forms"/>
+  </ds:schemaRefs>
+</ds:datastoreItem>
 </file>
 
-<file path=customXml/item3.xml><?xml version="1.0" encoding="utf-8"?>
-<p:properties xmlns:p="http://schemas.microsoft.com/office/2006/metadata/properties" xmlns:xsi="http://www.w3.org/2001/XMLSchema-instance" xmlns:pc="http://schemas.microsoft.com/office/infopath/2007/PartnerControls">
-  <documentManagement>
-    <_ip_UnifiedCompliancePolicyUIAction xmlns="http://schemas.microsoft.com/sharepoint/v3" xsi:nil="true"/>
-    <_ip_UnifiedCompliancePolicyProperties xmlns="http://schemas.microsoft.com/sharepoint/v3" xsi:nil="true"/>
-    <SharedWithUsers xmlns="294e1a6b-fd4a-4673-a683-93155129879e">
-      <UserInfo>
-        <DisplayName>Biskie, Joel (CDC/DDPHSS/OD/HITSSU) (CTR)</DisplayName>
-        <AccountId>188</AccountId>
-        <AccountType/>
-      </UserInfo>
-    </SharedWithUsers>
-  </documentManagement>
-</p:properties>
+<file path=customXml/itemProps2.xml><?xml version="1.0" encoding="utf-8"?>
+<ds:datastoreItem xmlns:ds="http://schemas.openxmlformats.org/officeDocument/2006/customXml" ds:itemID="{258A8716-6D19-4BB0-9547-C7199FECA13D}">
+  <ds:schemaRefs>
+    <ds:schemaRef ds:uri="http://schemas.microsoft.com/office/2006/metadata/properties"/>
+    <ds:schemaRef ds:uri="http://schemas.microsoft.com/office/infopath/2007/PartnerControls"/>
+    <ds:schemaRef ds:uri="http://schemas.microsoft.com/sharepoint/v3"/>
+    <ds:schemaRef ds:uri="294e1a6b-fd4a-4673-a683-93155129879e"/>
+  </ds:schemaRefs>
+</ds:datastoreItem>
 </file>
 
-<file path=customXml/itemProps1.xml><?xml version="1.0" encoding="utf-8"?>
+<file path=customXml/itemProps3.xml><?xml version="1.0" encoding="utf-8"?>
 <ds:datastoreItem xmlns:ds="http://schemas.openxmlformats.org/officeDocument/2006/customXml" ds:itemID="{7F469C8E-D49C-4270-942E-C9AA1ACE4F59}">
   <ds:schemaRefs>
     <ds:schemaRef ds:uri="http://schemas.microsoft.com/office/2006/metadata/contentType"/>
@@ -51555,23 +52112,4 @@
     <ds:schemaRef ds:uri="http://schemas.microsoft.com/internal/obd"/>
   </ds:schemaRefs>
 </ds:datastoreItem>
-</file>
-
-<file path=customXml/itemProps2.xml><?xml version="1.0" encoding="utf-8"?>
-<ds:datastoreItem xmlns:ds="http://schemas.openxmlformats.org/officeDocument/2006/customXml" ds:itemID="{84A4DF5B-39CC-449C-9AD0-4BC532191401}">
-  <ds:schemaRefs>
-    <ds:schemaRef ds:uri="http://schemas.microsoft.com/sharepoint/v3/contenttype/forms"/>
-  </ds:schemaRefs>
-</ds:datastoreItem>
-</file>
-
-<file path=customXml/itemProps3.xml><?xml version="1.0" encoding="utf-8"?>
-<ds:datastoreItem xmlns:ds="http://schemas.openxmlformats.org/officeDocument/2006/customXml" ds:itemID="{258A8716-6D19-4BB0-9547-C7199FECA13D}">
-  <ds:schemaRefs>
-    <ds:schemaRef ds:uri="http://schemas.microsoft.com/office/2006/metadata/properties"/>
-    <ds:schemaRef ds:uri="http://schemas.microsoft.com/office/infopath/2007/PartnerControls"/>
-    <ds:schemaRef ds:uri="http://schemas.microsoft.com/sharepoint/v3"/>
-    <ds:schemaRef ds:uri="294e1a6b-fd4a-4673-a683-93155129879e"/>
-  </ds:schemaRefs>
-</ds:datastoreItem>
 </file>
</xml_diff>

<commit_message>
update programmers guide to add embedded hl7 file and modifed example hl7.
</commit_message>
<xml_diff>
--- a/prime-router/docs/ReportStream-Programmers-Guide-v2.3.docx
+++ b/prime-router/docs/ReportStream-Programmers-Guide-v2.3.docx
@@ -38201,7 +38201,7 @@
         <mc:AlternateContent>
           <mc:Choice Requires="wps">
             <w:drawing>
-              <wp:anchor distT="45720" distB="45720" distL="114300" distR="114300" simplePos="0" relativeHeight="251660288" behindDoc="0" locked="0" layoutInCell="1" allowOverlap="1" wp14:anchorId="3B3A3578" wp14:editId="791E7E90">
+              <wp:anchor distT="45720" distB="45720" distL="114300" distR="114300" simplePos="0" relativeHeight="251660288" behindDoc="0" locked="0" layoutInCell="1" allowOverlap="1" wp14:anchorId="3B3A3578" wp14:editId="5C7C8F4A">
                 <wp:simplePos x="0" y="0"/>
                 <wp:positionH relativeFrom="margin">
                   <wp:posOffset>-297180</wp:posOffset>
@@ -38245,6 +38245,12 @@
                       <wps:txbx>
                         <w:txbxContent>
                           <w:p>
+                            <w:pPr>
+                              <w:rPr>
+                                <w:sz w:val="20"/>
+                                <w:szCs w:val="20"/>
+                              </w:rPr>
+                            </w:pPr>
                             <w:r>
                               <w:rPr>
                                 <w:sz w:val="20"/>
@@ -38268,12 +38274,19 @@
                               </w:rPr>
                               <w:t>2.16.840.1.114222.4.1.237821^ISO|CDC PRIME - Atlanta,^2.16.840.1.114222.4.1.237821^ISO|||202108031315+0000</w:t>
                             </w:r>
+                          </w:p>
+                          <w:p>
+                            <w:pPr>
+                              <w:rPr>
+                                <w:sz w:val="20"/>
+                                <w:szCs w:val="20"/>
+                              </w:rPr>
+                            </w:pPr>
                             <w:r>
                               <w:rPr>
                                 <w:sz w:val="20"/>
                                 <w:szCs w:val="20"/>
                               </w:rPr>
-                              <w:cr/>
                               <w:t xml:space="preserve">BHS|^~\&amp;|CDC PRIME - </w:t>
                             </w:r>
                             <w:proofErr w:type="gramStart"/>
@@ -38292,21 +38305,29 @@
                               </w:rPr>
                               <w:t>2.16.840.1.114222.4.1.237821^ISO|CDC PRIME - Atlanta,^2.16.840.1.114222.4.1.237821^ISO|||202108031315+0000</w:t>
                             </w:r>
+                          </w:p>
+                          <w:p>
+                            <w:pPr>
+                              <w:rPr>
+                                <w:sz w:val="20"/>
+                                <w:szCs w:val="20"/>
+                              </w:rPr>
+                            </w:pPr>
                             <w:r>
                               <w:rPr>
                                 <w:sz w:val="20"/>
                                 <w:szCs w:val="20"/>
                               </w:rPr>
-                              <w:cr/>
                               <w:t>MSH|^~\&amp;|CDC PRIME - Atlanta,^2.16.840.1.114222.4.1.237821^ISO|Winchester House^05D2222542^ISO|CDPH CA REDIE^2.16.840.1.114222.4.3.3.10.1.1^ISO|CDPH_CID^2.16.840.1.114222.4.1.214104^ISO|20210803131511.0147+0000||ORU^R01^ORU_R01|1234d1d1-95fe-462c-8ac6-46728dba581c|P|2.5.1|||NE|NE|USA|UNICODE UTF-8|||PHLabReport-NoAck^ELR_Receiver^2.16.840.1.113883.9.11^ISO</w:t>
                             </w:r>
-                            <w:r>
+                          </w:p>
+                          <w:p>
+                            <w:pPr>
                               <w:rPr>
                                 <w:sz w:val="20"/>
                                 <w:szCs w:val="20"/>
                               </w:rPr>
-                              <w:cr/>
-                            </w:r>
+                            </w:pPr>
                             <w:proofErr w:type="spellStart"/>
                             <w:r>
                               <w:rPr>
@@ -38323,36 +38344,64 @@
                               </w:rPr>
                               <w:t xml:space="preserve"> for Disease Control and Prevention|0.1-SNAPSHOT|PRIME Data Hub|0.1-SNAPSHOT||202107260000</w:t>
                             </w:r>
+                          </w:p>
+                          <w:p>
+                            <w:pPr>
+                              <w:rPr>
+                                <w:sz w:val="20"/>
+                                <w:szCs w:val="20"/>
+                              </w:rPr>
+                            </w:pPr>
                             <w:r>
                               <w:rPr>
                                 <w:sz w:val="20"/>
                                 <w:szCs w:val="20"/>
                               </w:rPr>
-                              <w:cr/>
                               <w:t>PID|1||09d12345-0987-1234-1234-111b1ee0879f^^^Winchester House&amp;05D2222542&amp;ISO^PI^&amp;05D2222542&amp;ISO||Bunny^Bugs^C^^^^L||19000101|M||2106-3^White^HL70005^^^^2.5.1|12345 Main St^^San Jose^CA^95125^USA^^^06085||(123)456-7890^PRN^PH^^1^123^4567890|||||||||N^Non Hispanic or Latino^HL70189^^^^2.9||||||||N</w:t>
                             </w:r>
+                          </w:p>
+                          <w:p>
+                            <w:pPr>
+                              <w:rPr>
+                                <w:sz w:val="20"/>
+                                <w:szCs w:val="20"/>
+                              </w:rPr>
+                            </w:pPr>
                             <w:r>
                               <w:rPr>
                                 <w:sz w:val="20"/>
                                 <w:szCs w:val="20"/>
                               </w:rPr>
-                              <w:cr/>
                               <w:t xml:space="preserve">ORC|RE|1234d1d1-95fe-462c-8ac6-46728dba581c^Winchester House^05D2222542^ISO|1234d1d1-95fe-462c-8ac6-46728dba581c^Winchester House^05D2222542^ISO|||||||||1679892871^Doolittle^Doctor^^^^^^CMS&amp;2.16.840.1.113883.3.249&amp;ISO^^^^NPI||(123)456-7890^WPN^PH^^1^123^4567890|202108020000+0000||||||Winchester House|6789 Main St^^San Jose^CA^95126^^^^06085|(123)456-7890^WPN^PH^^1^123^4567890|6789 Main St^^San Jose^CA^95126 </w:t>
                             </w:r>
+                          </w:p>
+                          <w:p>
+                            <w:pPr>
+                              <w:rPr>
+                                <w:sz w:val="20"/>
+                                <w:szCs w:val="20"/>
+                              </w:rPr>
+                            </w:pPr>
                             <w:r>
                               <w:rPr>
                                 <w:sz w:val="20"/>
                                 <w:szCs w:val="20"/>
                               </w:rPr>
-                              <w:cr/>
                               <w:t>OBR|1|1234d1d1-95fe-462c-8ac6-46728dba581c^Winchester House^05D2222542^ISO|1234d1d1-95fe-462c-8ac6-46728dba581c^Winchester House^05D2222542^ISO|94558-4^SARS-CoV-2 (COVID-19) Ag [Presence] in Respiratory specimen by Rapid immunoassay^LN^^^^2.68|||202108020000-0500|202108020000-0500||||||||1679892871^Doolittle^Doctor^^^^^^CMS&amp;2.16.840.1.113883.3.249&amp;ISO^^^^NPI|(123)456-7890^WPN^PH^^1^123^4567890|||||202108020000-0500|||F</w:t>
                             </w:r>
+                          </w:p>
+                          <w:p>
+                            <w:pPr>
+                              <w:rPr>
+                                <w:sz w:val="20"/>
+                                <w:szCs w:val="20"/>
+                              </w:rPr>
+                            </w:pPr>
                             <w:r>
                               <w:rPr>
                                 <w:sz w:val="20"/>
                                 <w:szCs w:val="20"/>
                               </w:rPr>
-                              <w:cr/>
                               <w:t xml:space="preserve">OBX|1|CWE|94558-4^SARS-CoV-2 (COVID-19) Ag [Presence] in Respiratory specimen by Rapid </w:t>
                             </w:r>
                             <w:proofErr w:type="spellStart"/>
@@ -38451,44 +38500,79 @@
                               </w:rPr>
                               <w:t xml:space="preserve"> System for Rapid Detection of SARS-CoV-2_Becton, Dickinson and Company (BD)_EUA||202108020000-0500||||Winchester House^^^^^ISO&amp;2.16.840.1.113883.19.4.6&amp;ISO^XX^^^05D2222542|6789 Main St^^San Jose^CA^95126^^^^06085</w:t>
                             </w:r>
+                          </w:p>
+                          <w:p>
+                            <w:pPr>
+                              <w:rPr>
+                                <w:sz w:val="20"/>
+                                <w:szCs w:val="20"/>
+                              </w:rPr>
+                            </w:pPr>
                             <w:r>
                               <w:rPr>
                                 <w:sz w:val="20"/>
                                 <w:szCs w:val="20"/>
                               </w:rPr>
-                              <w:cr/>
                               <w:t>OBX|2|CWE|95418-0^Whether patient is employed in a healthcare setting^LN^^^^2.69||N^No^HL70136||||||F|||202108020000-0500|05D2222542||||202108020000-0500||||Winchester House^^^^^ISO&amp;2.16.840.1.113883.19.4.6&amp;ISO^XX^^^05D2222542|6789 Main St^^San Jose^CA^95126-5285^^^^06085|||||QST</w:t>
                             </w:r>
+                          </w:p>
+                          <w:p>
+                            <w:pPr>
+                              <w:rPr>
+                                <w:sz w:val="20"/>
+                                <w:szCs w:val="20"/>
+                              </w:rPr>
+                            </w:pPr>
                             <w:r>
                               <w:rPr>
                                 <w:sz w:val="20"/>
                                 <w:szCs w:val="20"/>
                               </w:rPr>
-                              <w:cr/>
                               <w:t>OBX|3|CWE|95417-2^First test for condition of interest^LN^^^^2.69||N^No^HL70136||||||F|||202108020000-0500|05D2222542||||202108020000-0500||||Winchester House^^^^^ISO&amp;2.16.840.1.113883.19.4.6&amp;ISO^XX^^^05D2222542|6789 Main St^^San Jose^CA^95126-5285^^^^06085|||||QST</w:t>
                             </w:r>
+                          </w:p>
+                          <w:p>
+                            <w:pPr>
+                              <w:rPr>
+                                <w:sz w:val="20"/>
+                                <w:szCs w:val="20"/>
+                              </w:rPr>
+                            </w:pPr>
                             <w:r>
                               <w:rPr>
                                 <w:sz w:val="20"/>
                                 <w:szCs w:val="20"/>
                               </w:rPr>
-                              <w:cr/>
                               <w:t>OBX|4|CWE|95421-4^Resides in a congregate care setting^LN^^^^2.69||Y^Yes^HL70136||||||F|||202108020000-0500|05D2222542||||202108020000-0500||||Winchester House^^^^^ISO&amp;2.16.840.1.113883.19.4.6&amp;ISO^XX^^^05D2222542|6789 Main St^^San Jose^CA^95126-5285^^^^06085|||||QST</w:t>
                             </w:r>
+                          </w:p>
+                          <w:p>
+                            <w:pPr>
+                              <w:rPr>
+                                <w:sz w:val="20"/>
+                                <w:szCs w:val="20"/>
+                              </w:rPr>
+                            </w:pPr>
                             <w:r>
                               <w:rPr>
                                 <w:sz w:val="20"/>
                                 <w:szCs w:val="20"/>
                               </w:rPr>
-                              <w:cr/>
                               <w:t>OBX|5|CWE|95419-8^Has symptoms related to condition of interest^LN^^^^2.69||N^No^HL70136||||||F|||202108020000-0500|05D2222542||||202108020000-0500||||Winchester House^^^^^ISO&amp;2.16.840.1.113883.19.4.6&amp;ISO^XX^^^05D2222542|6789 Main St^^San Jose^CA^95126-5285^^^^06085|||||QST</w:t>
                             </w:r>
+                          </w:p>
+                          <w:p>
+                            <w:pPr>
+                              <w:rPr>
+                                <w:sz w:val="20"/>
+                                <w:szCs w:val="20"/>
+                              </w:rPr>
+                            </w:pPr>
                             <w:r>
                               <w:rPr>
                                 <w:sz w:val="20"/>
                                 <w:szCs w:val="20"/>
                               </w:rPr>
-                              <w:cr/>
                               <w:t xml:space="preserve">SPM|1|1234d1d1-95fe-462c-8ac6-46728dba581c&amp;&amp;05D2222542&amp;ISO^1234d1d1-95fe-462c-8ac6-46728dba581c&amp;&amp;05D2222542&amp;ISO||445297001^Swab of internal </w:t>
                             </w:r>
                             <w:proofErr w:type="spellStart"/>
@@ -38523,20 +38607,28 @@
                               </w:rPr>
                               <w:t>SCT^^^^2020-09-01|||||||||202108020000-0500|20210802000006.0000-0500</w:t>
                             </w:r>
+                          </w:p>
+                          <w:p>
+                            <w:pPr>
+                              <w:rPr>
+                                <w:sz w:val="20"/>
+                                <w:szCs w:val="20"/>
+                              </w:rPr>
+                            </w:pPr>
                             <w:r>
                               <w:rPr>
                                 <w:sz w:val="20"/>
                                 <w:szCs w:val="20"/>
                               </w:rPr>
-                              <w:cr/>
                               <w:t>BTS|1|</w:t>
                             </w:r>
+                          </w:p>
+                          <w:p>
                             <w:r>
                               <w:rPr>
                                 <w:sz w:val="20"/>
                                 <w:szCs w:val="20"/>
                               </w:rPr>
-                              <w:cr/>
                               <w:t>FTS|1|</w:t>
                             </w:r>
                           </w:p>
@@ -38567,6 +38659,12 @@
                 <v:textbox>
                   <w:txbxContent>
                     <w:p>
+                      <w:pPr>
+                        <w:rPr>
+                          <w:sz w:val="20"/>
+                          <w:szCs w:val="20"/>
+                        </w:rPr>
+                      </w:pPr>
                       <w:r>
                         <w:rPr>
                           <w:sz w:val="20"/>
@@ -38590,12 +38688,19 @@
                         </w:rPr>
                         <w:t>2.16.840.1.114222.4.1.237821^ISO|CDC PRIME - Atlanta,^2.16.840.1.114222.4.1.237821^ISO|||202108031315+0000</w:t>
                       </w:r>
+                    </w:p>
+                    <w:p>
+                      <w:pPr>
+                        <w:rPr>
+                          <w:sz w:val="20"/>
+                          <w:szCs w:val="20"/>
+                        </w:rPr>
+                      </w:pPr>
                       <w:r>
                         <w:rPr>
                           <w:sz w:val="20"/>
                           <w:szCs w:val="20"/>
                         </w:rPr>
-                        <w:cr/>
                         <w:t xml:space="preserve">BHS|^~\&amp;|CDC PRIME - </w:t>
                       </w:r>
                       <w:proofErr w:type="gramStart"/>
@@ -38614,21 +38719,29 @@
                         </w:rPr>
                         <w:t>2.16.840.1.114222.4.1.237821^ISO|CDC PRIME - Atlanta,^2.16.840.1.114222.4.1.237821^ISO|||202108031315+0000</w:t>
                       </w:r>
+                    </w:p>
+                    <w:p>
+                      <w:pPr>
+                        <w:rPr>
+                          <w:sz w:val="20"/>
+                          <w:szCs w:val="20"/>
+                        </w:rPr>
+                      </w:pPr>
                       <w:r>
                         <w:rPr>
                           <w:sz w:val="20"/>
                           <w:szCs w:val="20"/>
                         </w:rPr>
-                        <w:cr/>
                         <w:t>MSH|^~\&amp;|CDC PRIME - Atlanta,^2.16.840.1.114222.4.1.237821^ISO|Winchester House^05D2222542^ISO|CDPH CA REDIE^2.16.840.1.114222.4.3.3.10.1.1^ISO|CDPH_CID^2.16.840.1.114222.4.1.214104^ISO|20210803131511.0147+0000||ORU^R01^ORU_R01|1234d1d1-95fe-462c-8ac6-46728dba581c|P|2.5.1|||NE|NE|USA|UNICODE UTF-8|||PHLabReport-NoAck^ELR_Receiver^2.16.840.1.113883.9.11^ISO</w:t>
                       </w:r>
-                      <w:r>
+                    </w:p>
+                    <w:p>
+                      <w:pPr>
                         <w:rPr>
                           <w:sz w:val="20"/>
                           <w:szCs w:val="20"/>
                         </w:rPr>
-                        <w:cr/>
-                      </w:r>
+                      </w:pPr>
                       <w:proofErr w:type="spellStart"/>
                       <w:r>
                         <w:rPr>
@@ -38645,36 +38758,64 @@
                         </w:rPr>
                         <w:t xml:space="preserve"> for Disease Control and Prevention|0.1-SNAPSHOT|PRIME Data Hub|0.1-SNAPSHOT||202107260000</w:t>
                       </w:r>
+                    </w:p>
+                    <w:p>
+                      <w:pPr>
+                        <w:rPr>
+                          <w:sz w:val="20"/>
+                          <w:szCs w:val="20"/>
+                        </w:rPr>
+                      </w:pPr>
                       <w:r>
                         <w:rPr>
                           <w:sz w:val="20"/>
                           <w:szCs w:val="20"/>
                         </w:rPr>
-                        <w:cr/>
                         <w:t>PID|1||09d12345-0987-1234-1234-111b1ee0879f^^^Winchester House&amp;05D2222542&amp;ISO^PI^&amp;05D2222542&amp;ISO||Bunny^Bugs^C^^^^L||19000101|M||2106-3^White^HL70005^^^^2.5.1|12345 Main St^^San Jose^CA^95125^USA^^^06085||(123)456-7890^PRN^PH^^1^123^4567890|||||||||N^Non Hispanic or Latino^HL70189^^^^2.9||||||||N</w:t>
                       </w:r>
+                    </w:p>
+                    <w:p>
+                      <w:pPr>
+                        <w:rPr>
+                          <w:sz w:val="20"/>
+                          <w:szCs w:val="20"/>
+                        </w:rPr>
+                      </w:pPr>
                       <w:r>
                         <w:rPr>
                           <w:sz w:val="20"/>
                           <w:szCs w:val="20"/>
                         </w:rPr>
-                        <w:cr/>
                         <w:t xml:space="preserve">ORC|RE|1234d1d1-95fe-462c-8ac6-46728dba581c^Winchester House^05D2222542^ISO|1234d1d1-95fe-462c-8ac6-46728dba581c^Winchester House^05D2222542^ISO|||||||||1679892871^Doolittle^Doctor^^^^^^CMS&amp;2.16.840.1.113883.3.249&amp;ISO^^^^NPI||(123)456-7890^WPN^PH^^1^123^4567890|202108020000+0000||||||Winchester House|6789 Main St^^San Jose^CA^95126^^^^06085|(123)456-7890^WPN^PH^^1^123^4567890|6789 Main St^^San Jose^CA^95126 </w:t>
                       </w:r>
+                    </w:p>
+                    <w:p>
+                      <w:pPr>
+                        <w:rPr>
+                          <w:sz w:val="20"/>
+                          <w:szCs w:val="20"/>
+                        </w:rPr>
+                      </w:pPr>
                       <w:r>
                         <w:rPr>
                           <w:sz w:val="20"/>
                           <w:szCs w:val="20"/>
                         </w:rPr>
-                        <w:cr/>
                         <w:t>OBR|1|1234d1d1-95fe-462c-8ac6-46728dba581c^Winchester House^05D2222542^ISO|1234d1d1-95fe-462c-8ac6-46728dba581c^Winchester House^05D2222542^ISO|94558-4^SARS-CoV-2 (COVID-19) Ag [Presence] in Respiratory specimen by Rapid immunoassay^LN^^^^2.68|||202108020000-0500|202108020000-0500||||||||1679892871^Doolittle^Doctor^^^^^^CMS&amp;2.16.840.1.113883.3.249&amp;ISO^^^^NPI|(123)456-7890^WPN^PH^^1^123^4567890|||||202108020000-0500|||F</w:t>
                       </w:r>
+                    </w:p>
+                    <w:p>
+                      <w:pPr>
+                        <w:rPr>
+                          <w:sz w:val="20"/>
+                          <w:szCs w:val="20"/>
+                        </w:rPr>
+                      </w:pPr>
                       <w:r>
                         <w:rPr>
                           <w:sz w:val="20"/>
                           <w:szCs w:val="20"/>
                         </w:rPr>
-                        <w:cr/>
                         <w:t xml:space="preserve">OBX|1|CWE|94558-4^SARS-CoV-2 (COVID-19) Ag [Presence] in Respiratory specimen by Rapid </w:t>
                       </w:r>
                       <w:proofErr w:type="spellStart"/>
@@ -38773,44 +38914,79 @@
                         </w:rPr>
                         <w:t xml:space="preserve"> System for Rapid Detection of SARS-CoV-2_Becton, Dickinson and Company (BD)_EUA||202108020000-0500||||Winchester House^^^^^ISO&amp;2.16.840.1.113883.19.4.6&amp;ISO^XX^^^05D2222542|6789 Main St^^San Jose^CA^95126^^^^06085</w:t>
                       </w:r>
+                    </w:p>
+                    <w:p>
+                      <w:pPr>
+                        <w:rPr>
+                          <w:sz w:val="20"/>
+                          <w:szCs w:val="20"/>
+                        </w:rPr>
+                      </w:pPr>
                       <w:r>
                         <w:rPr>
                           <w:sz w:val="20"/>
                           <w:szCs w:val="20"/>
                         </w:rPr>
-                        <w:cr/>
                         <w:t>OBX|2|CWE|95418-0^Whether patient is employed in a healthcare setting^LN^^^^2.69||N^No^HL70136||||||F|||202108020000-0500|05D2222542||||202108020000-0500||||Winchester House^^^^^ISO&amp;2.16.840.1.113883.19.4.6&amp;ISO^XX^^^05D2222542|6789 Main St^^San Jose^CA^95126-5285^^^^06085|||||QST</w:t>
                       </w:r>
+                    </w:p>
+                    <w:p>
+                      <w:pPr>
+                        <w:rPr>
+                          <w:sz w:val="20"/>
+                          <w:szCs w:val="20"/>
+                        </w:rPr>
+                      </w:pPr>
                       <w:r>
                         <w:rPr>
                           <w:sz w:val="20"/>
                           <w:szCs w:val="20"/>
                         </w:rPr>
-                        <w:cr/>
                         <w:t>OBX|3|CWE|95417-2^First test for condition of interest^LN^^^^2.69||N^No^HL70136||||||F|||202108020000-0500|05D2222542||||202108020000-0500||||Winchester House^^^^^ISO&amp;2.16.840.1.113883.19.4.6&amp;ISO^XX^^^05D2222542|6789 Main St^^San Jose^CA^95126-5285^^^^06085|||||QST</w:t>
                       </w:r>
+                    </w:p>
+                    <w:p>
+                      <w:pPr>
+                        <w:rPr>
+                          <w:sz w:val="20"/>
+                          <w:szCs w:val="20"/>
+                        </w:rPr>
+                      </w:pPr>
                       <w:r>
                         <w:rPr>
                           <w:sz w:val="20"/>
                           <w:szCs w:val="20"/>
                         </w:rPr>
-                        <w:cr/>
                         <w:t>OBX|4|CWE|95421-4^Resides in a congregate care setting^LN^^^^2.69||Y^Yes^HL70136||||||F|||202108020000-0500|05D2222542||||202108020000-0500||||Winchester House^^^^^ISO&amp;2.16.840.1.113883.19.4.6&amp;ISO^XX^^^05D2222542|6789 Main St^^San Jose^CA^95126-5285^^^^06085|||||QST</w:t>
                       </w:r>
+                    </w:p>
+                    <w:p>
+                      <w:pPr>
+                        <w:rPr>
+                          <w:sz w:val="20"/>
+                          <w:szCs w:val="20"/>
+                        </w:rPr>
+                      </w:pPr>
                       <w:r>
                         <w:rPr>
                           <w:sz w:val="20"/>
                           <w:szCs w:val="20"/>
                         </w:rPr>
-                        <w:cr/>
                         <w:t>OBX|5|CWE|95419-8^Has symptoms related to condition of interest^LN^^^^2.69||N^No^HL70136||||||F|||202108020000-0500|05D2222542||||202108020000-0500||||Winchester House^^^^^ISO&amp;2.16.840.1.113883.19.4.6&amp;ISO^XX^^^05D2222542|6789 Main St^^San Jose^CA^95126-5285^^^^06085|||||QST</w:t>
                       </w:r>
+                    </w:p>
+                    <w:p>
+                      <w:pPr>
+                        <w:rPr>
+                          <w:sz w:val="20"/>
+                          <w:szCs w:val="20"/>
+                        </w:rPr>
+                      </w:pPr>
                       <w:r>
                         <w:rPr>
                           <w:sz w:val="20"/>
                           <w:szCs w:val="20"/>
                         </w:rPr>
-                        <w:cr/>
                         <w:t xml:space="preserve">SPM|1|1234d1d1-95fe-462c-8ac6-46728dba581c&amp;&amp;05D2222542&amp;ISO^1234d1d1-95fe-462c-8ac6-46728dba581c&amp;&amp;05D2222542&amp;ISO||445297001^Swab of internal </w:t>
                       </w:r>
                       <w:proofErr w:type="spellStart"/>
@@ -38845,20 +39021,28 @@
                         </w:rPr>
                         <w:t>SCT^^^^2020-09-01|||||||||202108020000-0500|20210802000006.0000-0500</w:t>
                       </w:r>
+                    </w:p>
+                    <w:p>
+                      <w:pPr>
+                        <w:rPr>
+                          <w:sz w:val="20"/>
+                          <w:szCs w:val="20"/>
+                        </w:rPr>
+                      </w:pPr>
                       <w:r>
                         <w:rPr>
                           <w:sz w:val="20"/>
                           <w:szCs w:val="20"/>
                         </w:rPr>
-                        <w:cr/>
                         <w:t>BTS|1|</w:t>
                       </w:r>
+                    </w:p>
+                    <w:p>
                       <w:r>
                         <w:rPr>
                           <w:sz w:val="20"/>
                           <w:szCs w:val="20"/>
                         </w:rPr>
-                        <w:cr/>
                         <w:t>FTS|1|</w:t>
                       </w:r>
                     </w:p>
@@ -39499,10 +39683,10 @@
             <v:path o:extrusionok="f" gradientshapeok="t" o:connecttype="rect"/>
             <o:lock v:ext="edit" aspectratio="t"/>
           </v:shapetype>
-          <v:shape id="_x0000_i1031" type="#_x0000_t75" style="width:77.25pt;height:49.5pt" o:ole="">
+          <v:shape id="_x0000_i1025" type="#_x0000_t75" style="width:77.25pt;height:49.5pt" o:ole="">
             <v:imagedata r:id="rId42" o:title=""/>
           </v:shape>
-          <o:OLEObject Type="Embed" ProgID="Package" ShapeID="_x0000_i1031" DrawAspect="Icon" ObjectID="_1722682029" r:id="rId43"/>
+          <o:OLEObject Type="Embed" ProgID="Package" ShapeID="_x0000_i1025" DrawAspect="Icon" ObjectID="_1722685744" r:id="rId43"/>
         </w:object>
       </w:r>
     </w:p>
@@ -51831,31 +52015,6 @@
 </file>
 
 <file path=customXml/item1.xml><?xml version="1.0" encoding="utf-8"?>
-<?mso-contentType ?>
-<FormTemplates xmlns="http://schemas.microsoft.com/sharepoint/v3/contenttype/forms">
-  <Display>DocumentLibraryForm</Display>
-  <Edit>DocumentLibraryForm</Edit>
-  <New>DocumentLibraryForm</New>
-</FormTemplates>
-</file>
-
-<file path=customXml/item2.xml><?xml version="1.0" encoding="utf-8"?>
-<p:properties xmlns:p="http://schemas.microsoft.com/office/2006/metadata/properties" xmlns:xsi="http://www.w3.org/2001/XMLSchema-instance" xmlns:pc="http://schemas.microsoft.com/office/infopath/2007/PartnerControls">
-  <documentManagement>
-    <_ip_UnifiedCompliancePolicyUIAction xmlns="http://schemas.microsoft.com/sharepoint/v3" xsi:nil="true"/>
-    <_ip_UnifiedCompliancePolicyProperties xmlns="http://schemas.microsoft.com/sharepoint/v3" xsi:nil="true"/>
-    <SharedWithUsers xmlns="294e1a6b-fd4a-4673-a683-93155129879e">
-      <UserInfo>
-        <DisplayName>Biskie, Joel (CDC/DDPHSS/OD/HITSSU) (CTR)</DisplayName>
-        <AccountId>188</AccountId>
-        <AccountType/>
-      </UserInfo>
-    </SharedWithUsers>
-  </documentManagement>
-</p:properties>
-</file>
-
-<file path=customXml/item3.xml><?xml version="1.0" encoding="utf-8"?>
 <ct:contentTypeSchema xmlns:ct="http://schemas.microsoft.com/office/2006/metadata/contentType" xmlns:ma="http://schemas.microsoft.com/office/2006/metadata/properties/metaAttributes" ct:_="" ma:_="" ma:contentTypeName="Document" ma:contentTypeID="0x01010061F86393E0B576448CD5A8E967EF83E5" ma:contentTypeVersion="12" ma:contentTypeDescription="Create a new document." ma:contentTypeScope="" ma:versionID="a4264a170432664b5a0fc5d0b1910280">
   <xsd:schema xmlns:xsd="http://www.w3.org/2001/XMLSchema" xmlns:xs="http://www.w3.org/2001/XMLSchema" xmlns:p="http://schemas.microsoft.com/office/2006/metadata/properties" xmlns:ns1="http://schemas.microsoft.com/sharepoint/v3" xmlns:ns2="603e4f84-8849-480d-80a9-5bfb0272fb18" xmlns:ns3="294e1a6b-fd4a-4673-a683-93155129879e" targetNamespace="http://schemas.microsoft.com/office/2006/metadata/properties" ma:root="true" ma:fieldsID="fa5df71f3d9380f0993de3f91edb1570" ns1:_="" ns2:_="" ns3:_="">
     <xsd:import namespace="http://schemas.microsoft.com/sharepoint/v3"/>
@@ -52075,26 +52234,32 @@
 </ct:contentTypeSchema>
 </file>
 
-<file path=customXml/itemProps1.xml><?xml version="1.0" encoding="utf-8"?>
-<ds:datastoreItem xmlns:ds="http://schemas.openxmlformats.org/officeDocument/2006/customXml" ds:itemID="{84A4DF5B-39CC-449C-9AD0-4BC532191401}">
-  <ds:schemaRefs>
-    <ds:schemaRef ds:uri="http://schemas.microsoft.com/sharepoint/v3/contenttype/forms"/>
-  </ds:schemaRefs>
-</ds:datastoreItem>
+<file path=customXml/item2.xml><?xml version="1.0" encoding="utf-8"?>
+<?mso-contentType ?>
+<FormTemplates xmlns="http://schemas.microsoft.com/sharepoint/v3/contenttype/forms">
+  <Display>DocumentLibraryForm</Display>
+  <Edit>DocumentLibraryForm</Edit>
+  <New>DocumentLibraryForm</New>
+</FormTemplates>
 </file>
 
-<file path=customXml/itemProps2.xml><?xml version="1.0" encoding="utf-8"?>
-<ds:datastoreItem xmlns:ds="http://schemas.openxmlformats.org/officeDocument/2006/customXml" ds:itemID="{258A8716-6D19-4BB0-9547-C7199FECA13D}">
-  <ds:schemaRefs>
-    <ds:schemaRef ds:uri="http://schemas.microsoft.com/office/2006/metadata/properties"/>
-    <ds:schemaRef ds:uri="http://schemas.microsoft.com/office/infopath/2007/PartnerControls"/>
-    <ds:schemaRef ds:uri="http://schemas.microsoft.com/sharepoint/v3"/>
-    <ds:schemaRef ds:uri="294e1a6b-fd4a-4673-a683-93155129879e"/>
-  </ds:schemaRefs>
-</ds:datastoreItem>
+<file path=customXml/item3.xml><?xml version="1.0" encoding="utf-8"?>
+<p:properties xmlns:p="http://schemas.microsoft.com/office/2006/metadata/properties" xmlns:xsi="http://www.w3.org/2001/XMLSchema-instance" xmlns:pc="http://schemas.microsoft.com/office/infopath/2007/PartnerControls">
+  <documentManagement>
+    <_ip_UnifiedCompliancePolicyUIAction xmlns="http://schemas.microsoft.com/sharepoint/v3" xsi:nil="true"/>
+    <_ip_UnifiedCompliancePolicyProperties xmlns="http://schemas.microsoft.com/sharepoint/v3" xsi:nil="true"/>
+    <SharedWithUsers xmlns="294e1a6b-fd4a-4673-a683-93155129879e">
+      <UserInfo>
+        <DisplayName>Biskie, Joel (CDC/DDPHSS/OD/HITSSU) (CTR)</DisplayName>
+        <AccountId>188</AccountId>
+        <AccountType/>
+      </UserInfo>
+    </SharedWithUsers>
+  </documentManagement>
+</p:properties>
 </file>
 
-<file path=customXml/itemProps3.xml><?xml version="1.0" encoding="utf-8"?>
+<file path=customXml/itemProps1.xml><?xml version="1.0" encoding="utf-8"?>
 <ds:datastoreItem xmlns:ds="http://schemas.openxmlformats.org/officeDocument/2006/customXml" ds:itemID="{7F469C8E-D49C-4270-942E-C9AA1ACE4F59}">
   <ds:schemaRefs>
     <ds:schemaRef ds:uri="http://schemas.microsoft.com/office/2006/metadata/contentType"/>
@@ -52112,4 +52277,23 @@
     <ds:schemaRef ds:uri="http://schemas.microsoft.com/internal/obd"/>
   </ds:schemaRefs>
 </ds:datastoreItem>
+</file>
+
+<file path=customXml/itemProps2.xml><?xml version="1.0" encoding="utf-8"?>
+<ds:datastoreItem xmlns:ds="http://schemas.openxmlformats.org/officeDocument/2006/customXml" ds:itemID="{84A4DF5B-39CC-449C-9AD0-4BC532191401}">
+  <ds:schemaRefs>
+    <ds:schemaRef ds:uri="http://schemas.microsoft.com/sharepoint/v3/contenttype/forms"/>
+  </ds:schemaRefs>
+</ds:datastoreItem>
+</file>
+
+<file path=customXml/itemProps3.xml><?xml version="1.0" encoding="utf-8"?>
+<ds:datastoreItem xmlns:ds="http://schemas.openxmlformats.org/officeDocument/2006/customXml" ds:itemID="{258A8716-6D19-4BB0-9547-C7199FECA13D}">
+  <ds:schemaRefs>
+    <ds:schemaRef ds:uri="http://schemas.microsoft.com/office/2006/metadata/properties"/>
+    <ds:schemaRef ds:uri="http://schemas.microsoft.com/office/infopath/2007/PartnerControls"/>
+    <ds:schemaRef ds:uri="http://schemas.microsoft.com/sharepoint/v3"/>
+    <ds:schemaRef ds:uri="294e1a6b-fd4a-4673-a683-93155129879e"/>
+  </ds:schemaRefs>
+</ds:datastoreItem>
 </file>
</xml_diff>

<commit_message>
Changed our most common server2server scope to orgName.*.report.  Grandfathered-in orgName.default.report
</commit_message>
<xml_diff>
--- a/prime-router/docs/ReportStream-Programmers-Guide-v2.3.docx
+++ b/prime-router/docs/ReportStream-Programmers-Guide-v2.3.docx
@@ -6682,7 +6682,23 @@
           <w:color w:val="000000"/>
           <w:sz w:val="18"/>
         </w:rPr>
-        <w:t>https://staging.prime.cdc.gov/api/token?scope=healthy-labs.default.report&amp;grant_type=client_</w:t>
+        <w:t>https://staging.prime.cdc.gov/api/token?scope=healthy-labs.</w:t>
+      </w:r>
+      <w:r>
+        <w:rPr>
+          <w:rFonts w:ascii="Consolas" w:hAnsi="Consolas"/>
+          <w:color w:val="000000"/>
+          <w:sz w:val="18"/>
+        </w:rPr>
+        <w:t>*</w:t>
+      </w:r>
+      <w:r>
+        <w:rPr>
+          <w:rFonts w:ascii="Consolas" w:hAnsi="Consolas"/>
+          <w:color w:val="000000"/>
+          <w:sz w:val="18"/>
+        </w:rPr>
+        <w:t>.report&amp;grant_type=client_</w:t>
       </w:r>
       <w:r>
         <w:rPr>
@@ -6814,7 +6830,15 @@
           <w:color w:val="24292F"/>
           <w:sz w:val="18"/>
         </w:rPr>
-        <w:t>default.report</w:t>
+        <w:t>*</w:t>
+      </w:r>
+      <w:r>
+        <w:rPr>
+          <w:rFonts w:ascii="Consolas" w:hAnsi="Consolas"/>
+          <w:color w:val="24292F"/>
+          <w:sz w:val="18"/>
+        </w:rPr>
+        <w:t>.report</w:t>
       </w:r>
       <w:proofErr w:type="gramEnd"/>
       <w:r>
@@ -15922,17 +15946,17 @@
       <w:bookmarkStart w:id="209" w:name="_3j2qqm3"/>
       <w:bookmarkStart w:id="210" w:name="__RefHeading___Toc2754_1344881612"/>
       <w:bookmarkStart w:id="211" w:name="_Appendix_A:_Field"/>
-      <w:bookmarkStart w:id="212" w:name="_Toc48411"/>
-      <w:bookmarkStart w:id="213" w:name="_Toc166085548"/>
-      <w:bookmarkStart w:id="214" w:name="_Toc1080938733"/>
-      <w:bookmarkStart w:id="215" w:name="_Toc1997617048"/>
-      <w:bookmarkStart w:id="216" w:name="_Toc1148620073"/>
-      <w:bookmarkStart w:id="217" w:name="_Toc225629397"/>
-      <w:bookmarkStart w:id="218" w:name="_Toc272319685"/>
-      <w:bookmarkStart w:id="219" w:name="_Toc2062148344"/>
-      <w:bookmarkStart w:id="220" w:name="_Toc315177391"/>
-      <w:bookmarkStart w:id="221" w:name="_Toc97831190"/>
-      <w:bookmarkStart w:id="222" w:name="_Toc111964102"/>
+      <w:bookmarkStart w:id="212" w:name="_Toc111964102"/>
+      <w:bookmarkStart w:id="213" w:name="_Toc48411"/>
+      <w:bookmarkStart w:id="214" w:name="_Toc166085548"/>
+      <w:bookmarkStart w:id="215" w:name="_Toc1080938733"/>
+      <w:bookmarkStart w:id="216" w:name="_Toc1997617048"/>
+      <w:bookmarkStart w:id="217" w:name="_Toc1148620073"/>
+      <w:bookmarkStart w:id="218" w:name="_Toc225629397"/>
+      <w:bookmarkStart w:id="219" w:name="_Toc272319685"/>
+      <w:bookmarkStart w:id="220" w:name="_Toc2062148344"/>
+      <w:bookmarkStart w:id="221" w:name="_Toc315177391"/>
+      <w:bookmarkStart w:id="222" w:name="_Toc97831190"/>
       <w:bookmarkEnd w:id="209"/>
       <w:bookmarkEnd w:id="210"/>
       <w:bookmarkEnd w:id="211"/>
@@ -15940,11 +15964,10 @@
         <w:lastRenderedPageBreak/>
         <w:t>Appendix A: Field List</w:t>
       </w:r>
-      <w:bookmarkEnd w:id="222"/>
+      <w:bookmarkEnd w:id="212"/>
       <w:r>
         <w:t xml:space="preserve"> </w:t>
       </w:r>
-      <w:bookmarkEnd w:id="212"/>
       <w:bookmarkEnd w:id="213"/>
       <w:bookmarkEnd w:id="214"/>
       <w:bookmarkEnd w:id="215"/>
@@ -15954,6 +15977,7 @@
       <w:bookmarkEnd w:id="219"/>
       <w:bookmarkEnd w:id="220"/>
       <w:bookmarkEnd w:id="221"/>
+      <w:bookmarkEnd w:id="222"/>
     </w:p>
     <w:p>
       <w:pPr>
@@ -51293,6 +51317,31 @@
 </file>
 
 <file path=customXml/item1.xml><?xml version="1.0" encoding="utf-8"?>
+<?mso-contentType ?>
+<FormTemplates xmlns="http://schemas.microsoft.com/sharepoint/v3/contenttype/forms">
+  <Display>DocumentLibraryForm</Display>
+  <Edit>DocumentLibraryForm</Edit>
+  <New>DocumentLibraryForm</New>
+</FormTemplates>
+</file>
+
+<file path=customXml/item2.xml><?xml version="1.0" encoding="utf-8"?>
+<p:properties xmlns:p="http://schemas.microsoft.com/office/2006/metadata/properties" xmlns:xsi="http://www.w3.org/2001/XMLSchema-instance" xmlns:pc="http://schemas.microsoft.com/office/infopath/2007/PartnerControls">
+  <documentManagement>
+    <_ip_UnifiedCompliancePolicyUIAction xmlns="http://schemas.microsoft.com/sharepoint/v3" xsi:nil="true"/>
+    <_ip_UnifiedCompliancePolicyProperties xmlns="http://schemas.microsoft.com/sharepoint/v3" xsi:nil="true"/>
+    <SharedWithUsers xmlns="294e1a6b-fd4a-4673-a683-93155129879e">
+      <UserInfo>
+        <DisplayName>Biskie, Joel (CDC/DDPHSS/OD/HITSSU) (CTR)</DisplayName>
+        <AccountId>188</AccountId>
+        <AccountType/>
+      </UserInfo>
+    </SharedWithUsers>
+  </documentManagement>
+</p:properties>
+</file>
+
+<file path=customXml/item3.xml><?xml version="1.0" encoding="utf-8"?>
 <ct:contentTypeSchema xmlns:ct="http://schemas.microsoft.com/office/2006/metadata/contentType" xmlns:ma="http://schemas.microsoft.com/office/2006/metadata/properties/metaAttributes" ct:_="" ma:_="" ma:contentTypeName="Document" ma:contentTypeID="0x01010061F86393E0B576448CD5A8E967EF83E5" ma:contentTypeVersion="12" ma:contentTypeDescription="Create a new document." ma:contentTypeScope="" ma:versionID="a4264a170432664b5a0fc5d0b1910280">
   <xsd:schema xmlns:xsd="http://www.w3.org/2001/XMLSchema" xmlns:xs="http://www.w3.org/2001/XMLSchema" xmlns:p="http://schemas.microsoft.com/office/2006/metadata/properties" xmlns:ns1="http://schemas.microsoft.com/sharepoint/v3" xmlns:ns2="603e4f84-8849-480d-80a9-5bfb0272fb18" xmlns:ns3="294e1a6b-fd4a-4673-a683-93155129879e" targetNamespace="http://schemas.microsoft.com/office/2006/metadata/properties" ma:root="true" ma:fieldsID="fa5df71f3d9380f0993de3f91edb1570" ns1:_="" ns2:_="" ns3:_="">
     <xsd:import namespace="http://schemas.microsoft.com/sharepoint/v3"/>
@@ -51512,32 +51561,26 @@
 </ct:contentTypeSchema>
 </file>
 
-<file path=customXml/item2.xml><?xml version="1.0" encoding="utf-8"?>
-<?mso-contentType ?>
-<FormTemplates xmlns="http://schemas.microsoft.com/sharepoint/v3/contenttype/forms">
-  <Display>DocumentLibraryForm</Display>
-  <Edit>DocumentLibraryForm</Edit>
-  <New>DocumentLibraryForm</New>
-</FormTemplates>
+<file path=customXml/itemProps1.xml><?xml version="1.0" encoding="utf-8"?>
+<ds:datastoreItem xmlns:ds="http://schemas.openxmlformats.org/officeDocument/2006/customXml" ds:itemID="{84A4DF5B-39CC-449C-9AD0-4BC532191401}">
+  <ds:schemaRefs>
+    <ds:schemaRef ds:uri="http://schemas.microsoft.com/sharepoint/v3/contenttype/forms"/>
+  </ds:schemaRefs>
+</ds:datastoreItem>
 </file>
 
-<file path=customXml/item3.xml><?xml version="1.0" encoding="utf-8"?>
-<p:properties xmlns:p="http://schemas.microsoft.com/office/2006/metadata/properties" xmlns:xsi="http://www.w3.org/2001/XMLSchema-instance" xmlns:pc="http://schemas.microsoft.com/office/infopath/2007/PartnerControls">
-  <documentManagement>
-    <_ip_UnifiedCompliancePolicyUIAction xmlns="http://schemas.microsoft.com/sharepoint/v3" xsi:nil="true"/>
-    <_ip_UnifiedCompliancePolicyProperties xmlns="http://schemas.microsoft.com/sharepoint/v3" xsi:nil="true"/>
-    <SharedWithUsers xmlns="294e1a6b-fd4a-4673-a683-93155129879e">
-      <UserInfo>
-        <DisplayName>Biskie, Joel (CDC/DDPHSS/OD/HITSSU) (CTR)</DisplayName>
-        <AccountId>188</AccountId>
-        <AccountType/>
-      </UserInfo>
-    </SharedWithUsers>
-  </documentManagement>
-</p:properties>
+<file path=customXml/itemProps2.xml><?xml version="1.0" encoding="utf-8"?>
+<ds:datastoreItem xmlns:ds="http://schemas.openxmlformats.org/officeDocument/2006/customXml" ds:itemID="{258A8716-6D19-4BB0-9547-C7199FECA13D}">
+  <ds:schemaRefs>
+    <ds:schemaRef ds:uri="http://schemas.microsoft.com/office/2006/metadata/properties"/>
+    <ds:schemaRef ds:uri="http://schemas.microsoft.com/office/infopath/2007/PartnerControls"/>
+    <ds:schemaRef ds:uri="http://schemas.microsoft.com/sharepoint/v3"/>
+    <ds:schemaRef ds:uri="294e1a6b-fd4a-4673-a683-93155129879e"/>
+  </ds:schemaRefs>
+</ds:datastoreItem>
 </file>
 
-<file path=customXml/itemProps1.xml><?xml version="1.0" encoding="utf-8"?>
+<file path=customXml/itemProps3.xml><?xml version="1.0" encoding="utf-8"?>
 <ds:datastoreItem xmlns:ds="http://schemas.openxmlformats.org/officeDocument/2006/customXml" ds:itemID="{7F469C8E-D49C-4270-942E-C9AA1ACE4F59}">
   <ds:schemaRefs>
     <ds:schemaRef ds:uri="http://schemas.microsoft.com/office/2006/metadata/contentType"/>
@@ -51555,23 +51598,4 @@
     <ds:schemaRef ds:uri="http://schemas.microsoft.com/internal/obd"/>
   </ds:schemaRefs>
 </ds:datastoreItem>
-</file>
-
-<file path=customXml/itemProps2.xml><?xml version="1.0" encoding="utf-8"?>
-<ds:datastoreItem xmlns:ds="http://schemas.openxmlformats.org/officeDocument/2006/customXml" ds:itemID="{84A4DF5B-39CC-449C-9AD0-4BC532191401}">
-  <ds:schemaRefs>
-    <ds:schemaRef ds:uri="http://schemas.microsoft.com/sharepoint/v3/contenttype/forms"/>
-  </ds:schemaRefs>
-</ds:datastoreItem>
-</file>
-
-<file path=customXml/itemProps3.xml><?xml version="1.0" encoding="utf-8"?>
-<ds:datastoreItem xmlns:ds="http://schemas.openxmlformats.org/officeDocument/2006/customXml" ds:itemID="{258A8716-6D19-4BB0-9547-C7199FECA13D}">
-  <ds:schemaRefs>
-    <ds:schemaRef ds:uri="http://schemas.microsoft.com/office/2006/metadata/properties"/>
-    <ds:schemaRef ds:uri="http://schemas.microsoft.com/office/infopath/2007/PartnerControls"/>
-    <ds:schemaRef ds:uri="http://schemas.microsoft.com/sharepoint/v3"/>
-    <ds:schemaRef ds:uri="294e1a6b-fd4a-4673-a683-93155129879e"/>
-  </ds:schemaRefs>
-</ds:datastoreItem>
 </file>
</xml_diff>

<commit_message>
Changed our most common server2server scope to orgName.*.report.  Grandfathered-in orgName.default.report (#6480)
</commit_message>
<xml_diff>
--- a/prime-router/docs/ReportStream-Programmers-Guide-v2.3.docx
+++ b/prime-router/docs/ReportStream-Programmers-Guide-v2.3.docx
@@ -6682,7 +6682,23 @@
           <w:color w:val="000000"/>
           <w:sz w:val="18"/>
         </w:rPr>
-        <w:t>https://staging.prime.cdc.gov/api/token?scope=healthy-labs.default.report&amp;grant_type=client_</w:t>
+        <w:t>https://staging.prime.cdc.gov/api/token?scope=healthy-labs.</w:t>
+      </w:r>
+      <w:r>
+        <w:rPr>
+          <w:rFonts w:ascii="Consolas" w:hAnsi="Consolas"/>
+          <w:color w:val="000000"/>
+          <w:sz w:val="18"/>
+        </w:rPr>
+        <w:t>*</w:t>
+      </w:r>
+      <w:r>
+        <w:rPr>
+          <w:rFonts w:ascii="Consolas" w:hAnsi="Consolas"/>
+          <w:color w:val="000000"/>
+          <w:sz w:val="18"/>
+        </w:rPr>
+        <w:t>.report&amp;grant_type=client_</w:t>
       </w:r>
       <w:r>
         <w:rPr>
@@ -6814,7 +6830,15 @@
           <w:color w:val="24292F"/>
           <w:sz w:val="18"/>
         </w:rPr>
-        <w:t>default.report</w:t>
+        <w:t>*</w:t>
+      </w:r>
+      <w:r>
+        <w:rPr>
+          <w:rFonts w:ascii="Consolas" w:hAnsi="Consolas"/>
+          <w:color w:val="24292F"/>
+          <w:sz w:val="18"/>
+        </w:rPr>
+        <w:t>.report</w:t>
       </w:r>
       <w:proofErr w:type="gramEnd"/>
       <w:r>
@@ -15922,17 +15946,17 @@
       <w:bookmarkStart w:id="209" w:name="_3j2qqm3"/>
       <w:bookmarkStart w:id="210" w:name="__RefHeading___Toc2754_1344881612"/>
       <w:bookmarkStart w:id="211" w:name="_Appendix_A:_Field"/>
-      <w:bookmarkStart w:id="212" w:name="_Toc48411"/>
-      <w:bookmarkStart w:id="213" w:name="_Toc166085548"/>
-      <w:bookmarkStart w:id="214" w:name="_Toc1080938733"/>
-      <w:bookmarkStart w:id="215" w:name="_Toc1997617048"/>
-      <w:bookmarkStart w:id="216" w:name="_Toc1148620073"/>
-      <w:bookmarkStart w:id="217" w:name="_Toc225629397"/>
-      <w:bookmarkStart w:id="218" w:name="_Toc272319685"/>
-      <w:bookmarkStart w:id="219" w:name="_Toc2062148344"/>
-      <w:bookmarkStart w:id="220" w:name="_Toc315177391"/>
-      <w:bookmarkStart w:id="221" w:name="_Toc97831190"/>
-      <w:bookmarkStart w:id="222" w:name="_Toc111964102"/>
+      <w:bookmarkStart w:id="212" w:name="_Toc111964102"/>
+      <w:bookmarkStart w:id="213" w:name="_Toc48411"/>
+      <w:bookmarkStart w:id="214" w:name="_Toc166085548"/>
+      <w:bookmarkStart w:id="215" w:name="_Toc1080938733"/>
+      <w:bookmarkStart w:id="216" w:name="_Toc1997617048"/>
+      <w:bookmarkStart w:id="217" w:name="_Toc1148620073"/>
+      <w:bookmarkStart w:id="218" w:name="_Toc225629397"/>
+      <w:bookmarkStart w:id="219" w:name="_Toc272319685"/>
+      <w:bookmarkStart w:id="220" w:name="_Toc2062148344"/>
+      <w:bookmarkStart w:id="221" w:name="_Toc315177391"/>
+      <w:bookmarkStart w:id="222" w:name="_Toc97831190"/>
       <w:bookmarkEnd w:id="209"/>
       <w:bookmarkEnd w:id="210"/>
       <w:bookmarkEnd w:id="211"/>
@@ -15940,11 +15964,10 @@
         <w:lastRenderedPageBreak/>
         <w:t>Appendix A: Field List</w:t>
       </w:r>
-      <w:bookmarkEnd w:id="222"/>
+      <w:bookmarkEnd w:id="212"/>
       <w:r>
         <w:t xml:space="preserve"> </w:t>
       </w:r>
-      <w:bookmarkEnd w:id="212"/>
       <w:bookmarkEnd w:id="213"/>
       <w:bookmarkEnd w:id="214"/>
       <w:bookmarkEnd w:id="215"/>
@@ -15954,6 +15977,7 @@
       <w:bookmarkEnd w:id="219"/>
       <w:bookmarkEnd w:id="220"/>
       <w:bookmarkEnd w:id="221"/>
+      <w:bookmarkEnd w:id="222"/>
     </w:p>
     <w:p>
       <w:pPr>
@@ -51293,6 +51317,31 @@
 </file>
 
 <file path=customXml/item1.xml><?xml version="1.0" encoding="utf-8"?>
+<?mso-contentType ?>
+<FormTemplates xmlns="http://schemas.microsoft.com/sharepoint/v3/contenttype/forms">
+  <Display>DocumentLibraryForm</Display>
+  <Edit>DocumentLibraryForm</Edit>
+  <New>DocumentLibraryForm</New>
+</FormTemplates>
+</file>
+
+<file path=customXml/item2.xml><?xml version="1.0" encoding="utf-8"?>
+<p:properties xmlns:p="http://schemas.microsoft.com/office/2006/metadata/properties" xmlns:xsi="http://www.w3.org/2001/XMLSchema-instance" xmlns:pc="http://schemas.microsoft.com/office/infopath/2007/PartnerControls">
+  <documentManagement>
+    <_ip_UnifiedCompliancePolicyUIAction xmlns="http://schemas.microsoft.com/sharepoint/v3" xsi:nil="true"/>
+    <_ip_UnifiedCompliancePolicyProperties xmlns="http://schemas.microsoft.com/sharepoint/v3" xsi:nil="true"/>
+    <SharedWithUsers xmlns="294e1a6b-fd4a-4673-a683-93155129879e">
+      <UserInfo>
+        <DisplayName>Biskie, Joel (CDC/DDPHSS/OD/HITSSU) (CTR)</DisplayName>
+        <AccountId>188</AccountId>
+        <AccountType/>
+      </UserInfo>
+    </SharedWithUsers>
+  </documentManagement>
+</p:properties>
+</file>
+
+<file path=customXml/item3.xml><?xml version="1.0" encoding="utf-8"?>
 <ct:contentTypeSchema xmlns:ct="http://schemas.microsoft.com/office/2006/metadata/contentType" xmlns:ma="http://schemas.microsoft.com/office/2006/metadata/properties/metaAttributes" ct:_="" ma:_="" ma:contentTypeName="Document" ma:contentTypeID="0x01010061F86393E0B576448CD5A8E967EF83E5" ma:contentTypeVersion="12" ma:contentTypeDescription="Create a new document." ma:contentTypeScope="" ma:versionID="a4264a170432664b5a0fc5d0b1910280">
   <xsd:schema xmlns:xsd="http://www.w3.org/2001/XMLSchema" xmlns:xs="http://www.w3.org/2001/XMLSchema" xmlns:p="http://schemas.microsoft.com/office/2006/metadata/properties" xmlns:ns1="http://schemas.microsoft.com/sharepoint/v3" xmlns:ns2="603e4f84-8849-480d-80a9-5bfb0272fb18" xmlns:ns3="294e1a6b-fd4a-4673-a683-93155129879e" targetNamespace="http://schemas.microsoft.com/office/2006/metadata/properties" ma:root="true" ma:fieldsID="fa5df71f3d9380f0993de3f91edb1570" ns1:_="" ns2:_="" ns3:_="">
     <xsd:import namespace="http://schemas.microsoft.com/sharepoint/v3"/>
@@ -51512,32 +51561,26 @@
 </ct:contentTypeSchema>
 </file>
 
-<file path=customXml/item2.xml><?xml version="1.0" encoding="utf-8"?>
-<?mso-contentType ?>
-<FormTemplates xmlns="http://schemas.microsoft.com/sharepoint/v3/contenttype/forms">
-  <Display>DocumentLibraryForm</Display>
-  <Edit>DocumentLibraryForm</Edit>
-  <New>DocumentLibraryForm</New>
-</FormTemplates>
+<file path=customXml/itemProps1.xml><?xml version="1.0" encoding="utf-8"?>
+<ds:datastoreItem xmlns:ds="http://schemas.openxmlformats.org/officeDocument/2006/customXml" ds:itemID="{84A4DF5B-39CC-449C-9AD0-4BC532191401}">
+  <ds:schemaRefs>
+    <ds:schemaRef ds:uri="http://schemas.microsoft.com/sharepoint/v3/contenttype/forms"/>
+  </ds:schemaRefs>
+</ds:datastoreItem>
 </file>
 
-<file path=customXml/item3.xml><?xml version="1.0" encoding="utf-8"?>
-<p:properties xmlns:p="http://schemas.microsoft.com/office/2006/metadata/properties" xmlns:xsi="http://www.w3.org/2001/XMLSchema-instance" xmlns:pc="http://schemas.microsoft.com/office/infopath/2007/PartnerControls">
-  <documentManagement>
-    <_ip_UnifiedCompliancePolicyUIAction xmlns="http://schemas.microsoft.com/sharepoint/v3" xsi:nil="true"/>
-    <_ip_UnifiedCompliancePolicyProperties xmlns="http://schemas.microsoft.com/sharepoint/v3" xsi:nil="true"/>
-    <SharedWithUsers xmlns="294e1a6b-fd4a-4673-a683-93155129879e">
-      <UserInfo>
-        <DisplayName>Biskie, Joel (CDC/DDPHSS/OD/HITSSU) (CTR)</DisplayName>
-        <AccountId>188</AccountId>
-        <AccountType/>
-      </UserInfo>
-    </SharedWithUsers>
-  </documentManagement>
-</p:properties>
+<file path=customXml/itemProps2.xml><?xml version="1.0" encoding="utf-8"?>
+<ds:datastoreItem xmlns:ds="http://schemas.openxmlformats.org/officeDocument/2006/customXml" ds:itemID="{258A8716-6D19-4BB0-9547-C7199FECA13D}">
+  <ds:schemaRefs>
+    <ds:schemaRef ds:uri="http://schemas.microsoft.com/office/2006/metadata/properties"/>
+    <ds:schemaRef ds:uri="http://schemas.microsoft.com/office/infopath/2007/PartnerControls"/>
+    <ds:schemaRef ds:uri="http://schemas.microsoft.com/sharepoint/v3"/>
+    <ds:schemaRef ds:uri="294e1a6b-fd4a-4673-a683-93155129879e"/>
+  </ds:schemaRefs>
+</ds:datastoreItem>
 </file>
 
-<file path=customXml/itemProps1.xml><?xml version="1.0" encoding="utf-8"?>
+<file path=customXml/itemProps3.xml><?xml version="1.0" encoding="utf-8"?>
 <ds:datastoreItem xmlns:ds="http://schemas.openxmlformats.org/officeDocument/2006/customXml" ds:itemID="{7F469C8E-D49C-4270-942E-C9AA1ACE4F59}">
   <ds:schemaRefs>
     <ds:schemaRef ds:uri="http://schemas.microsoft.com/office/2006/metadata/contentType"/>
@@ -51555,23 +51598,4 @@
     <ds:schemaRef ds:uri="http://schemas.microsoft.com/internal/obd"/>
   </ds:schemaRefs>
 </ds:datastoreItem>
-</file>
-
-<file path=customXml/itemProps2.xml><?xml version="1.0" encoding="utf-8"?>
-<ds:datastoreItem xmlns:ds="http://schemas.openxmlformats.org/officeDocument/2006/customXml" ds:itemID="{84A4DF5B-39CC-449C-9AD0-4BC532191401}">
-  <ds:schemaRefs>
-    <ds:schemaRef ds:uri="http://schemas.microsoft.com/sharepoint/v3/contenttype/forms"/>
-  </ds:schemaRefs>
-</ds:datastoreItem>
-</file>
-
-<file path=customXml/itemProps3.xml><?xml version="1.0" encoding="utf-8"?>
-<ds:datastoreItem xmlns:ds="http://schemas.openxmlformats.org/officeDocument/2006/customXml" ds:itemID="{258A8716-6D19-4BB0-9547-C7199FECA13D}">
-  <ds:schemaRefs>
-    <ds:schemaRef ds:uri="http://schemas.microsoft.com/office/2006/metadata/properties"/>
-    <ds:schemaRef ds:uri="http://schemas.microsoft.com/office/infopath/2007/PartnerControls"/>
-    <ds:schemaRef ds:uri="http://schemas.microsoft.com/sharepoint/v3"/>
-    <ds:schemaRef ds:uri="294e1a6b-fd4a-4673-a683-93155129879e"/>
-  </ds:schemaRefs>
-</ds:datastoreItem>
 </file>
</xml_diff>